<commit_message>
se integra kafka a python y a java
falta implementarlo en las vistas
</commit_message>
<xml_diff>
--- a/README PARA LEVANTAR PROYECTO.docx
+++ b/README PARA LEVANTAR PROYECTO.docx
@@ -277,7 +277,6 @@
       </w:r>
     </w:p>
     <w:p>
-      <w:proofErr w:type="gramStart"/>
       <w:r>
         <w:t xml:space="preserve">│  </w:t>
       </w:r>
@@ -287,7 +286,6 @@
         </w:rPr>
         <w:t>├</w:t>
       </w:r>
-      <w:proofErr w:type="gramEnd"/>
       <w:r>
         <w:rPr>
           <w:rFonts w:ascii="Calibri" w:hAnsi="Calibri" w:cs="Calibri"/>
@@ -299,7 +297,6 @@
       </w:r>
     </w:p>
     <w:p>
-      <w:proofErr w:type="gramStart"/>
       <w:r>
         <w:t xml:space="preserve">│  </w:t>
       </w:r>
@@ -323,7 +320,6 @@
         <w:t>env</w:t>
       </w:r>
       <w:proofErr w:type="spellEnd"/>
-      <w:proofErr w:type="gramEnd"/>
       <w:r>
         <w:t xml:space="preserve">                       # Variables de conexión MySQL / puerto </w:t>
       </w:r>
@@ -334,13 +330,8 @@
       <w:proofErr w:type="spellEnd"/>
     </w:p>
     <w:p>
-      <w:proofErr w:type="gramStart"/>
-      <w:r>
-        <w:t>│  └</w:t>
-      </w:r>
-      <w:proofErr w:type="gramEnd"/>
-      <w:r>
-        <w:t>─ app/</w:t>
+      <w:r>
+        <w:t>│  └─ app/</w:t>
       </w:r>
     </w:p>
     <w:p>
@@ -460,12 +451,10 @@
         <w:t xml:space="preserve">   └─ </w:t>
       </w:r>
       <w:proofErr w:type="spellStart"/>
-      <w:proofErr w:type="gramStart"/>
       <w:r>
         <w:t>ong.proto</w:t>
       </w:r>
       <w:proofErr w:type="spellEnd"/>
-      <w:proofErr w:type="gramEnd"/>
       <w:r>
         <w:t xml:space="preserve">                  # Proto unificado</w:t>
       </w:r>
@@ -603,7 +592,6 @@
         <w:t xml:space="preserve">python -m </w:t>
       </w:r>
       <w:proofErr w:type="spellStart"/>
-      <w:proofErr w:type="gramStart"/>
       <w:r>
         <w:rPr>
           <w:lang w:val="en-US"/>
@@ -625,7 +613,6 @@
         <w:t>venv</w:t>
       </w:r>
       <w:proofErr w:type="spellEnd"/>
-      <w:proofErr w:type="gramEnd"/>
     </w:p>
     <w:p>
       <w:pPr>
@@ -819,7 +806,6 @@
         <w:t>ServerPython</w:t>
       </w:r>
       <w:proofErr w:type="spellEnd"/>
-      <w:proofErr w:type="gramStart"/>
       <w:r>
         <w:rPr>
           <w:b/>
@@ -836,7 +822,6 @@
         <w:t>env</w:t>
       </w:r>
       <w:proofErr w:type="spellEnd"/>
-      <w:proofErr w:type="gramEnd"/>
       <w:r>
         <w:rPr>
           <w:b/>
@@ -847,11 +832,7 @@
     </w:p>
     <w:p>
       <w:r>
-        <w:t xml:space="preserve">Crea un </w:t>
-      </w:r>
-      <w:proofErr w:type="gramStart"/>
-      <w:r>
-        <w:t xml:space="preserve">archivo </w:t>
+        <w:t xml:space="preserve">Crea un archivo </w:t>
       </w:r>
       <w:r>
         <w:rPr>
@@ -869,7 +850,6 @@
         <w:t>env</w:t>
       </w:r>
       <w:proofErr w:type="spellEnd"/>
-      <w:proofErr w:type="gramEnd"/>
       <w:r>
         <w:t xml:space="preserve"> (texto plano):</w:t>
       </w:r>
@@ -910,49 +890,21 @@
         <w:rPr>
           <w:highlight w:val="yellow"/>
         </w:rPr>
-        <w:t>DB_USER=</w:t>
-      </w:r>
-      <w:proofErr w:type="gramStart"/>
+        <w:t>DB_USER=empuje</w:t>
+      </w:r>
       <w:r>
         <w:rPr>
           <w:highlight w:val="yellow"/>
         </w:rPr>
-        <w:t>empuje</w:t>
-      </w:r>
+        <w:t xml:space="preserve">  (CAMBIAR POR TU USUARIO)</w:t>
+      </w:r>
+    </w:p>
+    <w:p>
       <w:r>
         <w:rPr>
           <w:highlight w:val="yellow"/>
         </w:rPr>
-        <w:t xml:space="preserve">  (</w:t>
-      </w:r>
-      <w:proofErr w:type="gramEnd"/>
-      <w:r>
-        <w:rPr>
-          <w:highlight w:val="yellow"/>
-        </w:rPr>
-        <w:t>CAMBIAR POR TU USUARIO)</w:t>
-      </w:r>
-    </w:p>
-    <w:p>
-      <w:r>
-        <w:rPr>
-          <w:highlight w:val="yellow"/>
-        </w:rPr>
-        <w:t>DB_PASS=empuje</w:t>
-      </w:r>
-      <w:proofErr w:type="gramStart"/>
-      <w:r>
-        <w:rPr>
-          <w:highlight w:val="yellow"/>
-        </w:rPr>
-        <w:t>123  (</w:t>
-      </w:r>
-      <w:proofErr w:type="gramEnd"/>
-      <w:r>
-        <w:rPr>
-          <w:highlight w:val="yellow"/>
-        </w:rPr>
-        <w:t>CAMBIAR POR TU CLAVE)</w:t>
+        <w:t>DB_PASS=empuje123  (CAMBIAR POR TU CLAVE)</w:t>
       </w:r>
     </w:p>
     <w:p>
@@ -974,6 +926,46 @@
     <w:p>
       <w:pPr>
         <w:rPr>
+          <w:lang w:val="en-US"/>
+        </w:rPr>
+      </w:pPr>
+      <w:r>
+        <w:rPr>
+          <w:lang w:val="en-US"/>
+        </w:rPr>
+        <w:t>KAFKA_BOOTSTRAP_SERVERS=localhost:9092</w:t>
+      </w:r>
+    </w:p>
+    <w:p>
+      <w:pPr>
+        <w:rPr>
+          <w:lang w:val="en-US"/>
+        </w:rPr>
+      </w:pPr>
+      <w:r>
+        <w:rPr>
+          <w:lang w:val="en-US"/>
+        </w:rPr>
+        <w:t>ORG_ID=42</w:t>
+      </w:r>
+    </w:p>
+    <w:p>
+      <w:pPr>
+        <w:rPr>
+          <w:lang w:val="en-US"/>
+        </w:rPr>
+      </w:pPr>
+    </w:p>
+    <w:p>
+      <w:pPr>
+        <w:rPr>
+          <w:lang w:val="en-US"/>
+        </w:rPr>
+      </w:pPr>
+    </w:p>
+    <w:p>
+      <w:pPr>
+        <w:rPr>
           <w:b/>
           <w:bCs/>
         </w:rPr>
@@ -1002,7 +994,6 @@
         <w:t xml:space="preserve"> (solo si cambiaste </w:t>
       </w:r>
       <w:proofErr w:type="spellStart"/>
-      <w:proofErr w:type="gramStart"/>
       <w:r>
         <w:rPr>
           <w:b/>
@@ -1011,7 +1002,6 @@
         <w:t>ong.proto</w:t>
       </w:r>
       <w:proofErr w:type="spellEnd"/>
-      <w:proofErr w:type="gramEnd"/>
       <w:r>
         <w:rPr>
           <w:b/>
@@ -1046,6 +1036,7 @@
         <w:rPr>
           <w:lang w:val="en-US"/>
         </w:rPr>
+        <w:lastRenderedPageBreak/>
         <w:t xml:space="preserve">python -m </w:t>
       </w:r>
       <w:proofErr w:type="spellStart"/>
@@ -1053,36 +1044,14 @@
         <w:rPr>
           <w:lang w:val="en-US"/>
         </w:rPr>
-        <w:t>grpc_</w:t>
-      </w:r>
-      <w:proofErr w:type="gramStart"/>
-      <w:r>
-        <w:rPr>
-          <w:lang w:val="en-US"/>
-        </w:rPr>
-        <w:t>tools.protoc</w:t>
-      </w:r>
-      <w:proofErr w:type="spellEnd"/>
-      <w:proofErr w:type="gramEnd"/>
-      <w:r>
-        <w:rPr>
-          <w:lang w:val="en-US"/>
-        </w:rPr>
-        <w:t xml:space="preserve"> -</w:t>
-      </w:r>
-      <w:proofErr w:type="gramStart"/>
-      <w:r>
-        <w:rPr>
-          <w:lang w:val="en-US"/>
-        </w:rPr>
-        <w:t>I../</w:t>
-      </w:r>
-      <w:proofErr w:type="gramEnd"/>
-      <w:r>
-        <w:rPr>
-          <w:lang w:val="en-US"/>
-        </w:rPr>
-        <w:t>Proto --</w:t>
+        <w:t>grpc_tools.protoc</w:t>
+      </w:r>
+      <w:proofErr w:type="spellEnd"/>
+      <w:r>
+        <w:rPr>
+          <w:lang w:val="en-US"/>
+        </w:rPr>
+        <w:t xml:space="preserve"> -I../Proto --</w:t>
       </w:r>
       <w:proofErr w:type="spellStart"/>
       <w:r>
@@ -1092,19 +1061,11 @@
         <w:t>python_out</w:t>
       </w:r>
       <w:proofErr w:type="spellEnd"/>
-      <w:proofErr w:type="gramStart"/>
-      <w:r>
-        <w:rPr>
-          <w:lang w:val="en-US"/>
-        </w:rPr>
-        <w:t>=./</w:t>
-      </w:r>
-      <w:proofErr w:type="gramEnd"/>
-      <w:r>
-        <w:rPr>
-          <w:lang w:val="en-US"/>
-        </w:rPr>
-        <w:t xml:space="preserve"> --</w:t>
+      <w:r>
+        <w:rPr>
+          <w:lang w:val="en-US"/>
+        </w:rPr>
+        <w:t>=./ --</w:t>
       </w:r>
       <w:proofErr w:type="spellStart"/>
       <w:r>
@@ -1114,19 +1075,11 @@
         <w:t>grpc_python_out</w:t>
       </w:r>
       <w:proofErr w:type="spellEnd"/>
-      <w:proofErr w:type="gramStart"/>
-      <w:r>
-        <w:rPr>
-          <w:lang w:val="en-US"/>
-        </w:rPr>
-        <w:t>=./</w:t>
-      </w:r>
-      <w:proofErr w:type="gramEnd"/>
-      <w:r>
-        <w:rPr>
-          <w:lang w:val="en-US"/>
-        </w:rPr>
-        <w:t xml:space="preserve"> </w:t>
+      <w:r>
+        <w:rPr>
+          <w:lang w:val="en-US"/>
+        </w:rPr>
+        <w:t xml:space="preserve">=./ </w:t>
       </w:r>
       <w:r>
         <w:t>../Proto/</w:t>
@@ -1165,7 +1118,6 @@
           <w:b/>
           <w:bCs/>
         </w:rPr>
-        <w:lastRenderedPageBreak/>
         <w:t>3.5 Levantar el servidor</w:t>
       </w:r>
     </w:p>
@@ -1253,16 +1205,11 @@
         <w:t>Salida esperada</w:t>
       </w:r>
       <w:r>
-        <w:t xml:space="preserve"> en </w:t>
-      </w:r>
-      <w:proofErr w:type="gramStart"/>
-      <w:r>
-        <w:t xml:space="preserve">terminal </w:t>
+        <w:t xml:space="preserve"> en terminal </w:t>
       </w:r>
       <w:r>
         <w:t>:</w:t>
       </w:r>
-      <w:proofErr w:type="gramEnd"/>
     </w:p>
     <w:p>
       <w:r>
@@ -1435,14 +1382,9 @@
       </w:r>
       <w:proofErr w:type="spellStart"/>
       <w:r>
-        <w:t>spring-</w:t>
-      </w:r>
-      <w:proofErr w:type="gramStart"/>
-      <w:r>
-        <w:t>boot:run</w:t>
-      </w:r>
-      <w:proofErr w:type="spellEnd"/>
-      <w:proofErr w:type="gramEnd"/>
+        <w:t>spring-boot:run</w:t>
+      </w:r>
+      <w:proofErr w:type="spellEnd"/>
     </w:p>
     <w:p>
       <w:pPr>
@@ -1557,14 +1499,9 @@
       </w:r>
       <w:proofErr w:type="spellStart"/>
       <w:r>
-        <w:t>spring-</w:t>
-      </w:r>
-      <w:proofErr w:type="gramStart"/>
-      <w:r>
-        <w:t>boot:run</w:t>
-      </w:r>
-      <w:proofErr w:type="spellEnd"/>
-      <w:proofErr w:type="gramEnd"/>
+        <w:t>spring-boot:run</w:t>
+      </w:r>
+      <w:proofErr w:type="spellEnd"/>
     </w:p>
     <w:p>
       <w:pPr>
@@ -1668,6 +1605,7 @@
           <w:b/>
           <w:bCs/>
         </w:rPr>
+        <w:lastRenderedPageBreak/>
         <w:t xml:space="preserve">VS </w:t>
       </w:r>
       <w:proofErr w:type="spellStart"/>
@@ -1715,21 +1653,7 @@
         <w:rPr>
           <w:lang w:val="en-US"/>
         </w:rPr>
-        <w:t xml:space="preserve"> o </w:t>
-      </w:r>
-      <w:proofErr w:type="gramStart"/>
-      <w:r>
-        <w:rPr>
-          <w:lang w:val="en-US"/>
-        </w:rPr>
-        <w:t>borra .idea/.project</w:t>
-      </w:r>
-      <w:proofErr w:type="gramEnd"/>
-      <w:r>
-        <w:rPr>
-          <w:lang w:val="en-US"/>
-        </w:rPr>
-        <w:t xml:space="preserve"> caches.</w:t>
+        <w:t xml:space="preserve"> o borra .idea/.project caches.</w:t>
       </w:r>
     </w:p>
     <w:p>
@@ -1751,7 +1675,6 @@
           <w:b/>
           <w:bCs/>
         </w:rPr>
-        <w:lastRenderedPageBreak/>
         <w:t>7) Comandos rápidos (para guardar)</w:t>
       </w:r>
     </w:p>
@@ -1896,17 +1819,9 @@
         <w:rPr>
           <w:lang w:val="en-US"/>
         </w:rPr>
-        <w:t>spring-</w:t>
-      </w:r>
-      <w:proofErr w:type="gramStart"/>
-      <w:r>
-        <w:rPr>
-          <w:lang w:val="en-US"/>
-        </w:rPr>
-        <w:t>boot:run</w:t>
-      </w:r>
-      <w:proofErr w:type="spellEnd"/>
-      <w:proofErr w:type="gramEnd"/>
+        <w:t>spring-boot:run</w:t>
+      </w:r>
+      <w:proofErr w:type="spellEnd"/>
     </w:p>
     <w:p>
       <w:pPr>
@@ -2017,15 +1932,7 @@
     </w:p>
     <w:p>
       <w:r>
-        <w:t xml:space="preserve">Pass </w:t>
-      </w:r>
-      <w:proofErr w:type="gramStart"/>
-      <w:r>
-        <w:t xml:space="preserve">  :</w:t>
-      </w:r>
-      <w:proofErr w:type="gramEnd"/>
-      <w:r>
-        <w:t xml:space="preserve"> U1fMcV2NyHwa</w:t>
+        <w:t>Pass   : U1fMcV2NyHwa</w:t>
       </w:r>
     </w:p>
     <w:p>
@@ -2074,21 +1981,7 @@
         <w:rPr>
           <w:lang w:val="en-US"/>
         </w:rPr>
-        <w:t xml:space="preserve">pass  </w:t>
-      </w:r>
-      <w:proofErr w:type="gramStart"/>
-      <w:r>
-        <w:rPr>
-          <w:lang w:val="en-US"/>
-        </w:rPr>
-        <w:t xml:space="preserve">  :</w:t>
-      </w:r>
-      <w:proofErr w:type="gramEnd"/>
-      <w:r>
-        <w:rPr>
-          <w:lang w:val="en-US"/>
-        </w:rPr>
-        <w:t xml:space="preserve"> </w:t>
+        <w:t xml:space="preserve">pass    : </w:t>
       </w:r>
       <w:proofErr w:type="spellStart"/>
       <w:r>
@@ -2141,62 +2034,35 @@
         <w:rPr>
           <w:lang w:val="en-US"/>
         </w:rPr>
-        <w:t xml:space="preserve">email </w:t>
-      </w:r>
-      <w:proofErr w:type="gramStart"/>
-      <w:r>
-        <w:rPr>
-          <w:lang w:val="en-US"/>
-        </w:rPr>
-        <w:t xml:space="preserve">  :</w:t>
-      </w:r>
-      <w:proofErr w:type="gramEnd"/>
-      <w:r>
-        <w:rPr>
-          <w:lang w:val="en-US"/>
-        </w:rPr>
-        <w:t xml:space="preserve"> malo@mail.com</w:t>
-      </w:r>
-    </w:p>
-    <w:p>
-      <w:pPr>
-        <w:rPr>
-          <w:lang w:val="en-US"/>
-        </w:rPr>
-      </w:pPr>
-      <w:r>
-        <w:rPr>
-          <w:lang w:val="en-US"/>
-        </w:rPr>
-        <w:t xml:space="preserve">pass  </w:t>
-      </w:r>
-      <w:proofErr w:type="gramStart"/>
-      <w:r>
-        <w:rPr>
-          <w:lang w:val="en-US"/>
-        </w:rPr>
-        <w:t xml:space="preserve">  :</w:t>
-      </w:r>
-      <w:proofErr w:type="gramEnd"/>
-      <w:r>
-        <w:rPr>
-          <w:lang w:val="en-US"/>
-        </w:rPr>
-        <w:t xml:space="preserve"> URsIbu9hRHWx</w:t>
-      </w:r>
-    </w:p>
-    <w:p>
-      <w:pPr>
-        <w:rPr>
-          <w:b/>
-          <w:bCs/>
-        </w:rPr>
-      </w:pPr>
-      <w:r>
-        <w:rPr>
-          <w:b/>
-          <w:bCs/>
-        </w:rPr>
+        <w:t>email   : malo@mail.com</w:t>
+      </w:r>
+    </w:p>
+    <w:p>
+      <w:pPr>
+        <w:rPr>
+          <w:lang w:val="en-US"/>
+        </w:rPr>
+      </w:pPr>
+      <w:r>
+        <w:rPr>
+          <w:lang w:val="en-US"/>
+        </w:rPr>
+        <w:t>pass    : URsIbu9hRHWx</w:t>
+      </w:r>
+    </w:p>
+    <w:p>
+      <w:pPr>
+        <w:rPr>
+          <w:b/>
+          <w:bCs/>
+        </w:rPr>
+      </w:pPr>
+      <w:r>
+        <w:rPr>
+          <w:b/>
+          <w:bCs/>
+        </w:rPr>
+        <w:lastRenderedPageBreak/>
         <w:t>Coordinador</w:t>
       </w:r>
     </w:p>
@@ -2225,49 +2091,20 @@
         <w:rPr>
           <w:lang w:val="en-US"/>
         </w:rPr>
-        <w:t xml:space="preserve">email </w:t>
-      </w:r>
-      <w:proofErr w:type="gramStart"/>
-      <w:r>
-        <w:rPr>
-          <w:lang w:val="en-US"/>
-        </w:rPr>
-        <w:t xml:space="preserve">  :</w:t>
-      </w:r>
-      <w:proofErr w:type="gramEnd"/>
-      <w:r>
-        <w:rPr>
-          <w:lang w:val="en-US"/>
-        </w:rPr>
-        <w:t xml:space="preserve"> ragu@mail.com</w:t>
-      </w:r>
-    </w:p>
-    <w:p>
-      <w:pPr>
-        <w:rPr>
-          <w:lang w:val="en-US"/>
-        </w:rPr>
-      </w:pPr>
-      <w:r>
-        <w:rPr>
-          <w:lang w:val="en-US"/>
-        </w:rPr>
-        <w:lastRenderedPageBreak/>
-        <w:t xml:space="preserve">pass  </w:t>
-      </w:r>
-      <w:proofErr w:type="gramStart"/>
-      <w:r>
-        <w:rPr>
-          <w:lang w:val="en-US"/>
-        </w:rPr>
-        <w:t xml:space="preserve">  :</w:t>
-      </w:r>
-      <w:proofErr w:type="gramEnd"/>
-      <w:r>
-        <w:rPr>
-          <w:lang w:val="en-US"/>
-        </w:rPr>
-        <w:t xml:space="preserve"> N43JYA0D81wi</w:t>
+        <w:t>email   : ragu@mail.com</w:t>
+      </w:r>
+    </w:p>
+    <w:p>
+      <w:pPr>
+        <w:rPr>
+          <w:lang w:val="en-US"/>
+        </w:rPr>
+      </w:pPr>
+      <w:r>
+        <w:rPr>
+          <w:lang w:val="en-US"/>
+        </w:rPr>
+        <w:t>pass    : N43JYA0D81wi</w:t>
       </w:r>
     </w:p>
     <w:p>
@@ -2568,6 +2405,7 @@
     <w:p>
       <w:proofErr w:type="spellStart"/>
       <w:r>
+        <w:lastRenderedPageBreak/>
         <w:t>Verificá</w:t>
       </w:r>
       <w:proofErr w:type="spellEnd"/>
@@ -2763,76 +2601,143 @@
       </w:r>
     </w:p>
     <w:p>
-      <w:pPr>
-        <w:rPr>
-          <w:lang w:val="en-US"/>
-        </w:rPr>
-      </w:pPr>
-      <w:r>
-        <w:rPr>
-          <w:lang w:val="en-US"/>
-        </w:rPr>
+      <w:r>
         <w:t>*</w:t>
       </w:r>
       <w:proofErr w:type="spellStart"/>
-      <w:proofErr w:type="gramStart"/>
-      <w:r>
-        <w:rPr>
-          <w:lang w:val="en-US"/>
-        </w:rPr>
+      <w:r>
         <w:t>deberia</w:t>
       </w:r>
       <w:proofErr w:type="spellEnd"/>
-      <w:proofErr w:type="gramEnd"/>
-      <w:r>
-        <w:rPr>
-          <w:lang w:val="en-US"/>
-        </w:rPr>
+      <w:r>
+        <w:t xml:space="preserve"> devolver algo </w:t>
+      </w:r>
+      <w:proofErr w:type="spellStart"/>
+      <w:r>
+        <w:t>vacio</w:t>
+      </w:r>
+      <w:proofErr w:type="spellEnd"/>
+    </w:p>
+    <w:p/>
+    <w:p>
+      <w:pPr>
+        <w:rPr>
+          <w:b/>
+          <w:bCs/>
+        </w:rPr>
+      </w:pPr>
+      <w:r>
+        <w:rPr>
+          <w:b/>
+          <w:bCs/>
+        </w:rPr>
+        <w:t>Probar Kafka manualmente (opcional)</w:t>
+      </w:r>
+    </w:p>
+    <w:p/>
+    <w:p>
+      <w:pPr>
+        <w:rPr>
+          <w:b/>
+          <w:bCs/>
+        </w:rPr>
+      </w:pPr>
+      <w:r>
+        <w:rPr>
+          <w:b/>
+          <w:bCs/>
+        </w:rPr>
+        <w:t xml:space="preserve">Terminal 1 </w:t>
+      </w:r>
+      <w:r>
+        <w:rPr>
+          <w:b/>
+          <w:bCs/>
+        </w:rPr>
+        <w:t>Consumidor (escucha mensajes):</w:t>
+      </w:r>
+    </w:p>
+    <w:p/>
+    <w:p>
+      <w:proofErr w:type="spellStart"/>
+      <w:r>
+        <w:t>docker</w:t>
+      </w:r>
+      <w:proofErr w:type="spellEnd"/>
+      <w:r>
         <w:t xml:space="preserve"> </w:t>
       </w:r>
       <w:proofErr w:type="spellStart"/>
       <w:r>
-        <w:rPr>
-          <w:lang w:val="en-US"/>
-        </w:rPr>
-        <w:t>devolver</w:t>
-      </w:r>
-      <w:proofErr w:type="spellEnd"/>
-      <w:r>
-        <w:rPr>
-          <w:lang w:val="en-US"/>
-        </w:rPr>
-        <w:t xml:space="preserve"> algo </w:t>
-      </w:r>
-      <w:proofErr w:type="spellStart"/>
-      <w:r>
-        <w:rPr>
-          <w:lang w:val="en-US"/>
-        </w:rPr>
-        <w:t>vacio</w:t>
-      </w:r>
-      <w:proofErr w:type="spellEnd"/>
-    </w:p>
-    <w:p>
-      <w:pPr>
-        <w:rPr>
-          <w:lang w:val="en-US"/>
-        </w:rPr>
-      </w:pPr>
-    </w:p>
-    <w:p>
-      <w:pPr>
-        <w:rPr>
-          <w:b/>
-          <w:bCs/>
-        </w:rPr>
-      </w:pPr>
-      <w:r>
-        <w:rPr>
-          <w:b/>
-          <w:bCs/>
-        </w:rPr>
-        <w:t>Probar Kafka manualmente (opcional)</w:t>
+        <w:t>exec</w:t>
+      </w:r>
+      <w:proofErr w:type="spellEnd"/>
+      <w:r>
+        <w:t xml:space="preserve"> -</w:t>
+      </w:r>
+      <w:proofErr w:type="spellStart"/>
+      <w:r>
+        <w:t>it</w:t>
+      </w:r>
+      <w:proofErr w:type="spellEnd"/>
+      <w:r>
+        <w:t xml:space="preserve"> </w:t>
+      </w:r>
+      <w:proofErr w:type="spellStart"/>
+      <w:r>
+        <w:t>kafka</w:t>
+      </w:r>
+      <w:proofErr w:type="spellEnd"/>
+      <w:r>
+        <w:t xml:space="preserve"> </w:t>
+      </w:r>
+      <w:proofErr w:type="spellStart"/>
+      <w:r>
+        <w:t>bash</w:t>
+      </w:r>
+      <w:proofErr w:type="spellEnd"/>
+      <w:r>
+        <w:t xml:space="preserve"> -</w:t>
+      </w:r>
+      <w:proofErr w:type="spellStart"/>
+      <w:r>
+        <w:t>lc</w:t>
+      </w:r>
+      <w:proofErr w:type="spellEnd"/>
+      <w:r>
+        <w:t xml:space="preserve"> "</w:t>
+      </w:r>
+      <w:proofErr w:type="spellStart"/>
+      <w:r>
+        <w:t>kafka-console-consumer</w:t>
+      </w:r>
+      <w:proofErr w:type="spellEnd"/>
+      <w:r>
+        <w:t xml:space="preserve"> --</w:t>
+      </w:r>
+      <w:proofErr w:type="spellStart"/>
+      <w:r>
+        <w:t>bootstrap</w:t>
+      </w:r>
+      <w:proofErr w:type="spellEnd"/>
+      <w:r>
+        <w:t>-server localhost:9092 --</w:t>
+      </w:r>
+      <w:proofErr w:type="spellStart"/>
+      <w:r>
+        <w:t>topic</w:t>
+      </w:r>
+      <w:proofErr w:type="spellEnd"/>
+      <w:r>
+        <w:t xml:space="preserve"> solicitud-donaciones --</w:t>
+      </w:r>
+      <w:proofErr w:type="spellStart"/>
+      <w:r>
+        <w:t>from-beginning</w:t>
+      </w:r>
+      <w:proofErr w:type="spellEnd"/>
+      <w:r>
+        <w:t>"</w:t>
       </w:r>
     </w:p>
     <w:p/>
@@ -2843,323 +2748,148 @@
           <w:bCs/>
         </w:rPr>
       </w:pPr>
-      <w:r>
-        <w:rPr>
-          <w:b/>
-          <w:bCs/>
-        </w:rPr>
-        <w:t xml:space="preserve">Terminal 1 </w:t>
-      </w:r>
-      <w:r>
-        <w:rPr>
-          <w:b/>
-          <w:bCs/>
-        </w:rPr>
-        <w:t>Consumidor (escucha mensajes):</w:t>
+    </w:p>
+    <w:p>
+      <w:pPr>
+        <w:rPr>
+          <w:b/>
+          <w:bCs/>
+        </w:rPr>
+      </w:pPr>
+      <w:r>
+        <w:rPr>
+          <w:b/>
+          <w:bCs/>
+        </w:rPr>
+        <w:t>Terminal 2 Productor (envía mensajes):</w:t>
       </w:r>
     </w:p>
     <w:p/>
     <w:p>
-      <w:pPr>
-        <w:rPr>
-          <w:lang w:val="en-US"/>
-        </w:rPr>
-      </w:pPr>
-      <w:r>
-        <w:rPr>
-          <w:lang w:val="en-US"/>
-        </w:rPr>
-        <w:t xml:space="preserve">docker exec -it </w:t>
-      </w:r>
-      <w:proofErr w:type="spellStart"/>
-      <w:r>
-        <w:rPr>
-          <w:lang w:val="en-US"/>
-        </w:rPr>
+      <w:proofErr w:type="spellStart"/>
+      <w:r>
+        <w:t>docker</w:t>
+      </w:r>
+      <w:proofErr w:type="spellEnd"/>
+      <w:r>
+        <w:t xml:space="preserve"> </w:t>
+      </w:r>
+      <w:proofErr w:type="spellStart"/>
+      <w:r>
+        <w:t>exec</w:t>
+      </w:r>
+      <w:proofErr w:type="spellEnd"/>
+      <w:r>
+        <w:t xml:space="preserve"> -</w:t>
+      </w:r>
+      <w:proofErr w:type="spellStart"/>
+      <w:r>
+        <w:t>it</w:t>
+      </w:r>
+      <w:proofErr w:type="spellEnd"/>
+      <w:r>
+        <w:t xml:space="preserve"> </w:t>
+      </w:r>
+      <w:proofErr w:type="spellStart"/>
+      <w:r>
         <w:t>kafka</w:t>
       </w:r>
       <w:proofErr w:type="spellEnd"/>
       <w:r>
-        <w:rPr>
-          <w:lang w:val="en-US"/>
-        </w:rPr>
-        <w:t xml:space="preserve"> bash -lc "</w:t>
-      </w:r>
-      <w:proofErr w:type="spellStart"/>
-      <w:r>
-        <w:rPr>
-          <w:lang w:val="en-US"/>
-        </w:rPr>
-        <w:t>kafka</w:t>
-      </w:r>
-      <w:proofErr w:type="spellEnd"/>
-      <w:r>
-        <w:rPr>
-          <w:lang w:val="en-US"/>
-        </w:rPr>
-        <w:t xml:space="preserve">-console-consumer --bootstrap-server localhost:9092 --topic </w:t>
-      </w:r>
-      <w:proofErr w:type="spellStart"/>
-      <w:r>
-        <w:rPr>
-          <w:lang w:val="en-US"/>
-        </w:rPr>
-        <w:t>solicitud-donaciones</w:t>
-      </w:r>
-      <w:proofErr w:type="spellEnd"/>
-      <w:r>
-        <w:rPr>
-          <w:lang w:val="en-US"/>
-        </w:rPr>
-        <w:t xml:space="preserve"> --from-beginning"</w:t>
-      </w:r>
-    </w:p>
-    <w:p>
-      <w:pPr>
-        <w:rPr>
-          <w:lang w:val="en-US"/>
-        </w:rPr>
-      </w:pPr>
-    </w:p>
-    <w:p>
-      <w:pPr>
-        <w:rPr>
-          <w:b/>
-          <w:bCs/>
-          <w:lang w:val="en-US"/>
-        </w:rPr>
-      </w:pPr>
-    </w:p>
-    <w:p>
-      <w:pPr>
-        <w:rPr>
-          <w:b/>
-          <w:bCs/>
-          <w:lang w:val="en-US"/>
-        </w:rPr>
-      </w:pPr>
-      <w:r>
-        <w:rPr>
-          <w:b/>
-          <w:bCs/>
-          <w:lang w:val="en-US"/>
-        </w:rPr>
-        <w:t xml:space="preserve">Terminal 2 </w:t>
-      </w:r>
-      <w:r>
-        <w:rPr>
-          <w:b/>
-          <w:bCs/>
-          <w:lang w:val="en-US"/>
-        </w:rPr>
-        <w:t>Productor (</w:t>
-      </w:r>
-      <w:proofErr w:type="spellStart"/>
-      <w:r>
-        <w:rPr>
-          <w:b/>
-          <w:bCs/>
-          <w:lang w:val="en-US"/>
-        </w:rPr>
-        <w:t>envía</w:t>
-      </w:r>
-      <w:proofErr w:type="spellEnd"/>
-      <w:r>
-        <w:rPr>
-          <w:b/>
-          <w:bCs/>
-          <w:lang w:val="en-US"/>
-        </w:rPr>
         <w:t xml:space="preserve"> </w:t>
       </w:r>
       <w:proofErr w:type="spellStart"/>
       <w:r>
-        <w:rPr>
-          <w:b/>
-          <w:bCs/>
-          <w:lang w:val="en-US"/>
-        </w:rPr>
-        <w:t>mensajes</w:t>
-      </w:r>
-      <w:proofErr w:type="spellEnd"/>
-      <w:r>
-        <w:rPr>
-          <w:b/>
-          <w:bCs/>
-          <w:lang w:val="en-US"/>
-        </w:rPr>
-        <w:t>):</w:t>
-      </w:r>
-    </w:p>
-    <w:p>
-      <w:pPr>
-        <w:rPr>
-          <w:lang w:val="en-US"/>
-        </w:rPr>
-      </w:pPr>
-    </w:p>
-    <w:p>
-      <w:pPr>
-        <w:rPr>
-          <w:lang w:val="en-US"/>
-        </w:rPr>
-      </w:pPr>
-      <w:r>
-        <w:rPr>
-          <w:lang w:val="en-US"/>
-        </w:rPr>
-        <w:t xml:space="preserve">docker exec -it </w:t>
-      </w:r>
-      <w:proofErr w:type="spellStart"/>
-      <w:r>
-        <w:rPr>
-          <w:lang w:val="en-US"/>
-        </w:rPr>
-        <w:t>kafka</w:t>
-      </w:r>
-      <w:proofErr w:type="spellEnd"/>
-      <w:r>
-        <w:rPr>
-          <w:lang w:val="en-US"/>
-        </w:rPr>
-        <w:t xml:space="preserve"> bash -lc "</w:t>
-      </w:r>
-      <w:proofErr w:type="spellStart"/>
-      <w:r>
-        <w:rPr>
-          <w:lang w:val="en-US"/>
-        </w:rPr>
-        <w:t>kafka</w:t>
-      </w:r>
-      <w:proofErr w:type="spellEnd"/>
-      <w:r>
-        <w:rPr>
-          <w:lang w:val="en-US"/>
-        </w:rPr>
-        <w:t xml:space="preserve">-console-producer --bootstrap-server localhost:9092 --topic </w:t>
-      </w:r>
-      <w:proofErr w:type="spellStart"/>
-      <w:r>
-        <w:rPr>
-          <w:lang w:val="en-US"/>
-        </w:rPr>
-        <w:t>solicitud</w:t>
-      </w:r>
-      <w:proofErr w:type="spellEnd"/>
-      <w:r>
-        <w:rPr>
-          <w:lang w:val="en-US"/>
-        </w:rPr>
-        <w:t>-do</w:t>
-      </w:r>
-    </w:p>
-    <w:p>
-      <w:pPr>
-        <w:rPr>
-          <w:lang w:val="en-US"/>
-        </w:rPr>
-      </w:pPr>
-    </w:p>
-    <w:p>
-      <w:pPr>
-        <w:rPr>
-          <w:lang w:val="en-US"/>
-        </w:rPr>
-      </w:pPr>
-      <w:proofErr w:type="spellStart"/>
-      <w:r>
-        <w:rPr>
-          <w:lang w:val="en-US"/>
-        </w:rPr>
+        <w:t>bash</w:t>
+      </w:r>
+      <w:proofErr w:type="spellEnd"/>
+      <w:r>
+        <w:t xml:space="preserve"> -</w:t>
+      </w:r>
+      <w:proofErr w:type="spellStart"/>
+      <w:r>
+        <w:t>lc</w:t>
+      </w:r>
+      <w:proofErr w:type="spellEnd"/>
+      <w:r>
+        <w:t xml:space="preserve"> "</w:t>
+      </w:r>
+      <w:proofErr w:type="spellStart"/>
+      <w:r>
+        <w:t>kafka-console-producer</w:t>
+      </w:r>
+      <w:proofErr w:type="spellEnd"/>
+      <w:r>
+        <w:t xml:space="preserve"> --</w:t>
+      </w:r>
+      <w:proofErr w:type="spellStart"/>
+      <w:r>
+        <w:t>bootstrap</w:t>
+      </w:r>
+      <w:proofErr w:type="spellEnd"/>
+      <w:r>
+        <w:t>-server localhost:9092 --</w:t>
+      </w:r>
+      <w:proofErr w:type="spellStart"/>
+      <w:r>
+        <w:t>topic</w:t>
+      </w:r>
+      <w:proofErr w:type="spellEnd"/>
+      <w:r>
+        <w:t xml:space="preserve"> solicitud-do</w:t>
+      </w:r>
+    </w:p>
+    <w:p/>
+    <w:p>
+      <w:proofErr w:type="spellStart"/>
+      <w:r>
+        <w:lastRenderedPageBreak/>
         <w:t>deberias</w:t>
       </w:r>
       <w:proofErr w:type="spellEnd"/>
       <w:r>
-        <w:rPr>
-          <w:lang w:val="en-US"/>
-        </w:rPr>
+        <w:t xml:space="preserve"> ver en terminal 1 </w:t>
+      </w:r>
+    </w:p>
+    <w:p>
+      <w:r>
+        <w:t>{"org_id":42,"solicitud_id":"SOL-2025-0001","items":[{"categoria":"ALIMENTOS","descripcion":"Puré de tomates"}],"fecha_hora":"2025-09-15T03:10:00-03:00","idempotency_key":"42:SOL-2025-0001"}</w:t>
+      </w:r>
+    </w:p>
+    <w:p>
+      <w:pPr>
+        <w:rPr>
+          <w:b/>
+          <w:bCs/>
+        </w:rPr>
+      </w:pPr>
+      <w:r>
+        <w:rPr>
+          <w:b/>
+          <w:bCs/>
+        </w:rPr>
+        <w:t>Detener contenedores</w:t>
+      </w:r>
+    </w:p>
+    <w:p>
+      <w:proofErr w:type="spellStart"/>
+      <w:r>
+        <w:t>docker</w:t>
+      </w:r>
+      <w:proofErr w:type="spellEnd"/>
+      <w:r>
         <w:t xml:space="preserve"> </w:t>
       </w:r>
       <w:proofErr w:type="spellStart"/>
       <w:r>
-        <w:rPr>
-          <w:lang w:val="en-US"/>
-        </w:rPr>
-        <w:t>ver</w:t>
-      </w:r>
-      <w:proofErr w:type="spellEnd"/>
-      <w:r>
-        <w:rPr>
-          <w:lang w:val="en-US"/>
-        </w:rPr>
+        <w:t>compose</w:t>
+      </w:r>
+      <w:proofErr w:type="spellEnd"/>
+      <w:r>
         <w:t xml:space="preserve"> </w:t>
       </w:r>
       <w:proofErr w:type="spellStart"/>
       <w:r>
-        <w:rPr>
-          <w:lang w:val="en-US"/>
-        </w:rPr>
-        <w:t>en</w:t>
-      </w:r>
-      <w:proofErr w:type="spellEnd"/>
-      <w:r>
-        <w:rPr>
-          <w:lang w:val="en-US"/>
-        </w:rPr>
-        <w:t xml:space="preserve"> terminal 1 </w:t>
-      </w:r>
-    </w:p>
-    <w:p>
-      <w:r>
-        <w:t>{"org_id":42,"solicitud_id":"SOL-2025-0001","items</w:t>
-      </w:r>
-      <w:proofErr w:type="gramStart"/>
-      <w:r>
-        <w:t>":[</w:t>
-      </w:r>
-      <w:proofErr w:type="gramEnd"/>
-      <w:r>
-        <w:t xml:space="preserve">{"categoria":"ALIMENTOS","descripcion":"Puré de </w:t>
-      </w:r>
-      <w:r>
-        <w:lastRenderedPageBreak/>
-        <w:t>tomates"}],"fecha_hora":"2025-09-15T03:10:00-03:00","idempotency_key":"42:SOL-2025-0001"}</w:t>
-      </w:r>
-    </w:p>
-    <w:p>
-      <w:pPr>
-        <w:rPr>
-          <w:b/>
-          <w:bCs/>
-        </w:rPr>
-      </w:pPr>
-      <w:r>
-        <w:rPr>
-          <w:b/>
-          <w:bCs/>
-        </w:rPr>
-        <w:t>Detener contenedores</w:t>
-      </w:r>
-    </w:p>
-    <w:p>
-      <w:proofErr w:type="spellStart"/>
-      <w:r>
-        <w:t>docker</w:t>
-      </w:r>
-      <w:proofErr w:type="spellEnd"/>
-      <w:r>
-        <w:t xml:space="preserve"> </w:t>
-      </w:r>
-      <w:proofErr w:type="spellStart"/>
-      <w:r>
-        <w:t>compose</w:t>
-      </w:r>
-      <w:proofErr w:type="spellEnd"/>
-      <w:r>
-        <w:t xml:space="preserve"> </w:t>
-      </w:r>
-      <w:proofErr w:type="spellStart"/>
-      <w:r>
         <w:t>down</w:t>
       </w:r>
       <w:proofErr w:type="spellEnd"/>
@@ -3218,58 +2948,8 @@
         <w:rPr>
           <w:lang w:val="en-US"/>
         </w:rPr>
-        <w:t>if (Test-</w:t>
-      </w:r>
-      <w:proofErr w:type="gramStart"/>
-      <w:r>
-        <w:rPr>
-          <w:lang w:val="en-US"/>
-        </w:rPr>
-        <w:t>Path .</w:t>
-      </w:r>
-      <w:proofErr w:type="gramEnd"/>
-      <w:r>
-        <w:rPr>
-          <w:lang w:val="en-US"/>
-        </w:rPr>
-        <w:t xml:space="preserve">\data) </w:t>
-      </w:r>
-      <w:proofErr w:type="gramStart"/>
-      <w:r>
-        <w:rPr>
-          <w:lang w:val="en-US"/>
-        </w:rPr>
-        <w:t>{ Remove</w:t>
-      </w:r>
-      <w:proofErr w:type="gramEnd"/>
-      <w:r>
-        <w:rPr>
-          <w:lang w:val="en-US"/>
-        </w:rPr>
-        <w:t>-Item -Recurse -</w:t>
-      </w:r>
-      <w:proofErr w:type="gramStart"/>
-      <w:r>
-        <w:rPr>
-          <w:lang w:val="en-US"/>
-        </w:rPr>
-        <w:t>Force .</w:t>
-      </w:r>
-      <w:proofErr w:type="gramEnd"/>
-      <w:r>
-        <w:rPr>
-          <w:lang w:val="en-US"/>
-        </w:rPr>
-        <w:t>\</w:t>
-      </w:r>
-      <w:proofErr w:type="gramStart"/>
-      <w:r>
-        <w:rPr>
-          <w:lang w:val="en-US"/>
-        </w:rPr>
-        <w:t>data }</w:t>
-      </w:r>
-      <w:proofErr w:type="gramEnd"/>
+        <w:t>if (Test-Path .\data) { Remove-Item -Recurse -Force .\data }</w:t>
+      </w:r>
     </w:p>
     <w:p>
       <w:pPr>

</xml_diff>

<commit_message>
Integracion de Kafka a UI
se integra Kafka a la UI y se deja preparada para intregrarla en SQL
</commit_message>
<xml_diff>
--- a/README PARA LEVANTAR PROYECTO.docx
+++ b/README PARA LEVANTAR PROYECTO.docx
@@ -277,6 +277,7 @@
       </w:r>
     </w:p>
     <w:p>
+      <w:proofErr w:type="gramStart"/>
       <w:r>
         <w:t xml:space="preserve">│  </w:t>
       </w:r>
@@ -286,6 +287,7 @@
         </w:rPr>
         <w:t>├</w:t>
       </w:r>
+      <w:proofErr w:type="gramEnd"/>
       <w:r>
         <w:rPr>
           <w:rFonts w:ascii="Calibri" w:hAnsi="Calibri" w:cs="Calibri"/>
@@ -297,6 +299,7 @@
       </w:r>
     </w:p>
     <w:p>
+      <w:proofErr w:type="gramStart"/>
       <w:r>
         <w:t xml:space="preserve">│  </w:t>
       </w:r>
@@ -320,6 +323,7 @@
         <w:t>env</w:t>
       </w:r>
       <w:proofErr w:type="spellEnd"/>
+      <w:proofErr w:type="gramEnd"/>
       <w:r>
         <w:t xml:space="preserve">                       # Variables de conexión MySQL / puerto </w:t>
       </w:r>
@@ -330,8 +334,13 @@
       <w:proofErr w:type="spellEnd"/>
     </w:p>
     <w:p>
-      <w:r>
-        <w:t>│  └─ app/</w:t>
+      <w:proofErr w:type="gramStart"/>
+      <w:r>
+        <w:t>│  └</w:t>
+      </w:r>
+      <w:proofErr w:type="gramEnd"/>
+      <w:r>
+        <w:t>─ app/</w:t>
       </w:r>
     </w:p>
     <w:p>
@@ -451,10 +460,12 @@
         <w:t xml:space="preserve">   └─ </w:t>
       </w:r>
       <w:proofErr w:type="spellStart"/>
+      <w:proofErr w:type="gramStart"/>
       <w:r>
         <w:t>ong.proto</w:t>
       </w:r>
       <w:proofErr w:type="spellEnd"/>
+      <w:proofErr w:type="gramEnd"/>
       <w:r>
         <w:t xml:space="preserve">                  # Proto unificado</w:t>
       </w:r>
@@ -592,6 +603,7 @@
         <w:t xml:space="preserve">python -m </w:t>
       </w:r>
       <w:proofErr w:type="spellStart"/>
+      <w:proofErr w:type="gramStart"/>
       <w:r>
         <w:rPr>
           <w:lang w:val="en-US"/>
@@ -613,6 +625,7 @@
         <w:t>venv</w:t>
       </w:r>
       <w:proofErr w:type="spellEnd"/>
+      <w:proofErr w:type="gramEnd"/>
     </w:p>
     <w:p>
       <w:pPr>
@@ -806,6 +819,7 @@
         <w:t>ServerPython</w:t>
       </w:r>
       <w:proofErr w:type="spellEnd"/>
+      <w:proofErr w:type="gramStart"/>
       <w:r>
         <w:rPr>
           <w:b/>
@@ -822,6 +836,7 @@
         <w:t>env</w:t>
       </w:r>
       <w:proofErr w:type="spellEnd"/>
+      <w:proofErr w:type="gramEnd"/>
       <w:r>
         <w:rPr>
           <w:b/>
@@ -832,7 +847,11 @@
     </w:p>
     <w:p>
       <w:r>
-        <w:t xml:space="preserve">Crea un archivo </w:t>
+        <w:t xml:space="preserve">Crea un </w:t>
+      </w:r>
+      <w:proofErr w:type="gramStart"/>
+      <w:r>
+        <w:t xml:space="preserve">archivo </w:t>
       </w:r>
       <w:r>
         <w:rPr>
@@ -850,6 +869,7 @@
         <w:t>env</w:t>
       </w:r>
       <w:proofErr w:type="spellEnd"/>
+      <w:proofErr w:type="gramEnd"/>
       <w:r>
         <w:t xml:space="preserve"> (texto plano):</w:t>
       </w:r>
@@ -890,21 +910,49 @@
         <w:rPr>
           <w:highlight w:val="yellow"/>
         </w:rPr>
-        <w:t>DB_USER=empuje</w:t>
-      </w:r>
+        <w:t>DB_USER=</w:t>
+      </w:r>
+      <w:proofErr w:type="gramStart"/>
       <w:r>
         <w:rPr>
           <w:highlight w:val="yellow"/>
         </w:rPr>
-        <w:t xml:space="preserve">  (CAMBIAR POR TU USUARIO)</w:t>
-      </w:r>
-    </w:p>
-    <w:p>
+        <w:t>empuje</w:t>
+      </w:r>
       <w:r>
         <w:rPr>
           <w:highlight w:val="yellow"/>
         </w:rPr>
-        <w:t>DB_PASS=empuje123  (CAMBIAR POR TU CLAVE)</w:t>
+        <w:t xml:space="preserve">  (</w:t>
+      </w:r>
+      <w:proofErr w:type="gramEnd"/>
+      <w:r>
+        <w:rPr>
+          <w:highlight w:val="yellow"/>
+        </w:rPr>
+        <w:t>CAMBIAR POR TU USUARIO)</w:t>
+      </w:r>
+    </w:p>
+    <w:p>
+      <w:r>
+        <w:rPr>
+          <w:highlight w:val="yellow"/>
+        </w:rPr>
+        <w:t>DB_PASS=empuje</w:t>
+      </w:r>
+      <w:proofErr w:type="gramStart"/>
+      <w:r>
+        <w:rPr>
+          <w:highlight w:val="yellow"/>
+        </w:rPr>
+        <w:t>123  (</w:t>
+      </w:r>
+      <w:proofErr w:type="gramEnd"/>
+      <w:r>
+        <w:rPr>
+          <w:highlight w:val="yellow"/>
+        </w:rPr>
+        <w:t>CAMBIAR POR TU CLAVE)</w:t>
       </w:r>
     </w:p>
     <w:p>
@@ -933,7 +981,7 @@
         <w:rPr>
           <w:lang w:val="en-US"/>
         </w:rPr>
-        <w:t>KAFKA_BOOTSTRAP_SERVERS=localhost:9092</w:t>
+        <w:t>KAFKA_BOOTSTRAP_SERVERS=127.0.0.1:9092</w:t>
       </w:r>
     </w:p>
     <w:p>
@@ -994,6 +1042,7 @@
         <w:t xml:space="preserve"> (solo si cambiaste </w:t>
       </w:r>
       <w:proofErr w:type="spellStart"/>
+      <w:proofErr w:type="gramStart"/>
       <w:r>
         <w:rPr>
           <w:b/>
@@ -1002,6 +1051,7 @@
         <w:t>ong.proto</w:t>
       </w:r>
       <w:proofErr w:type="spellEnd"/>
+      <w:proofErr w:type="gramEnd"/>
       <w:r>
         <w:rPr>
           <w:b/>
@@ -1044,14 +1094,36 @@
         <w:rPr>
           <w:lang w:val="en-US"/>
         </w:rPr>
-        <w:t>grpc_tools.protoc</w:t>
-      </w:r>
-      <w:proofErr w:type="spellEnd"/>
-      <w:r>
-        <w:rPr>
-          <w:lang w:val="en-US"/>
-        </w:rPr>
-        <w:t xml:space="preserve"> -I../Proto --</w:t>
+        <w:t>grpc_</w:t>
+      </w:r>
+      <w:proofErr w:type="gramStart"/>
+      <w:r>
+        <w:rPr>
+          <w:lang w:val="en-US"/>
+        </w:rPr>
+        <w:t>tools.protoc</w:t>
+      </w:r>
+      <w:proofErr w:type="spellEnd"/>
+      <w:proofErr w:type="gramEnd"/>
+      <w:r>
+        <w:rPr>
+          <w:lang w:val="en-US"/>
+        </w:rPr>
+        <w:t xml:space="preserve"> -</w:t>
+      </w:r>
+      <w:proofErr w:type="gramStart"/>
+      <w:r>
+        <w:rPr>
+          <w:lang w:val="en-US"/>
+        </w:rPr>
+        <w:t>I../</w:t>
+      </w:r>
+      <w:proofErr w:type="gramEnd"/>
+      <w:r>
+        <w:rPr>
+          <w:lang w:val="en-US"/>
+        </w:rPr>
+        <w:t>Proto --</w:t>
       </w:r>
       <w:proofErr w:type="spellStart"/>
       <w:r>
@@ -1061,11 +1133,19 @@
         <w:t>python_out</w:t>
       </w:r>
       <w:proofErr w:type="spellEnd"/>
-      <w:r>
-        <w:rPr>
-          <w:lang w:val="en-US"/>
-        </w:rPr>
-        <w:t>=./ --</w:t>
+      <w:proofErr w:type="gramStart"/>
+      <w:r>
+        <w:rPr>
+          <w:lang w:val="en-US"/>
+        </w:rPr>
+        <w:t>=./</w:t>
+      </w:r>
+      <w:proofErr w:type="gramEnd"/>
+      <w:r>
+        <w:rPr>
+          <w:lang w:val="en-US"/>
+        </w:rPr>
+        <w:t xml:space="preserve"> --</w:t>
       </w:r>
       <w:proofErr w:type="spellStart"/>
       <w:r>
@@ -1075,11 +1155,19 @@
         <w:t>grpc_python_out</w:t>
       </w:r>
       <w:proofErr w:type="spellEnd"/>
-      <w:r>
-        <w:rPr>
-          <w:lang w:val="en-US"/>
-        </w:rPr>
-        <w:t xml:space="preserve">=./ </w:t>
+      <w:proofErr w:type="gramStart"/>
+      <w:r>
+        <w:rPr>
+          <w:lang w:val="en-US"/>
+        </w:rPr>
+        <w:t>=./</w:t>
+      </w:r>
+      <w:proofErr w:type="gramEnd"/>
+      <w:r>
+        <w:rPr>
+          <w:lang w:val="en-US"/>
+        </w:rPr>
+        <w:t xml:space="preserve"> </w:t>
       </w:r>
       <w:r>
         <w:t>../Proto/</w:t>
@@ -1205,11 +1293,16 @@
         <w:t>Salida esperada</w:t>
       </w:r>
       <w:r>
-        <w:t xml:space="preserve"> en terminal </w:t>
+        <w:t xml:space="preserve"> en </w:t>
+      </w:r>
+      <w:proofErr w:type="gramStart"/>
+      <w:r>
+        <w:t xml:space="preserve">terminal </w:t>
       </w:r>
       <w:r>
         <w:t>:</w:t>
       </w:r>
+      <w:proofErr w:type="gramEnd"/>
     </w:p>
     <w:p>
       <w:r>
@@ -1237,7 +1330,7 @@
     <w:p>
       <w:r>
         <w:pict w14:anchorId="3C4E9EC1">
-          <v:rect id="_x0000_i1027" style="width:0;height:1.5pt" o:hralign="center" o:hrstd="t" o:hr="t" fillcolor="#a0a0a0" stroked="f"/>
+          <v:rect id="_x0000_i1032" style="width:0;height:1.5pt" o:hralign="center" o:bullet="t" o:hrstd="t" o:hr="t" fillcolor="#a0a0a0" stroked="f"/>
         </w:pict>
       </w:r>
     </w:p>
@@ -1251,6 +1344,107 @@
       </w:pPr>
       <w:r>
         <w:rPr>
+          <w:lang w:val="en-US"/>
+        </w:rPr>
+        <w:t>3.</w:t>
+      </w:r>
+      <w:r>
+        <w:rPr>
+          <w:lang w:val="en-US"/>
+        </w:rPr>
+        <w:t xml:space="preserve">6 </w:t>
+      </w:r>
+      <w:proofErr w:type="spellStart"/>
+      <w:r>
+        <w:rPr>
+          <w:b/>
+          <w:bCs/>
+          <w:lang w:val="en-US"/>
+        </w:rPr>
+        <w:t>Levantar</w:t>
+      </w:r>
+      <w:proofErr w:type="spellEnd"/>
+      <w:r>
+        <w:rPr>
+          <w:b/>
+          <w:bCs/>
+          <w:lang w:val="en-US"/>
+        </w:rPr>
+        <w:t xml:space="preserve"> Docker (MySQL + Kafka + Zookeeper)</w:t>
+      </w:r>
+    </w:p>
+    <w:p>
+      <w:pPr>
+        <w:rPr>
+          <w:b/>
+          <w:bCs/>
+          <w:lang w:val="en-US"/>
+        </w:rPr>
+      </w:pPr>
+      <w:r>
+        <w:rPr>
+          <w:b/>
+          <w:bCs/>
+          <w:lang w:val="en-US"/>
+        </w:rPr>
+        <w:t xml:space="preserve">Cd </w:t>
+      </w:r>
+      <w:r>
+        <w:rPr>
+          <w:b/>
+          <w:bCs/>
+          <w:lang w:val="en-US"/>
+        </w:rPr>
+        <w:t>\infra\</w:t>
+      </w:r>
+      <w:proofErr w:type="spellStart"/>
+      <w:r>
+        <w:rPr>
+          <w:b/>
+          <w:bCs/>
+          <w:lang w:val="en-US"/>
+        </w:rPr>
+        <w:t>kafka</w:t>
+      </w:r>
+      <w:proofErr w:type="spellEnd"/>
+    </w:p>
+    <w:p>
+      <w:pPr>
+        <w:rPr>
+          <w:lang w:val="en-US"/>
+        </w:rPr>
+      </w:pPr>
+      <w:r>
+        <w:rPr>
+          <w:lang w:val="en-US"/>
+        </w:rPr>
+        <w:t>docker-compose up -d</w:t>
+      </w:r>
+    </w:p>
+    <w:p>
+      <w:pPr>
+        <w:rPr>
+          <w:lang w:val="en-US"/>
+        </w:rPr>
+      </w:pPr>
+    </w:p>
+    <w:p>
+      <w:pPr>
+        <w:rPr>
+          <w:lang w:val="en-US"/>
+        </w:rPr>
+      </w:pPr>
+    </w:p>
+    <w:p>
+      <w:pPr>
+        <w:rPr>
+          <w:b/>
+          <w:bCs/>
+          <w:lang w:val="en-US"/>
+        </w:rPr>
+      </w:pPr>
+      <w:r>
+        <w:rPr>
           <w:b/>
           <w:bCs/>
           <w:lang w:val="en-US"/>
@@ -1382,9 +1576,14 @@
       </w:r>
       <w:proofErr w:type="spellStart"/>
       <w:r>
-        <w:t>spring-boot:run</w:t>
-      </w:r>
-      <w:proofErr w:type="spellEnd"/>
+        <w:t>spring-</w:t>
+      </w:r>
+      <w:proofErr w:type="gramStart"/>
+      <w:r>
+        <w:t>boot:run</w:t>
+      </w:r>
+      <w:proofErr w:type="spellEnd"/>
+      <w:proofErr w:type="gramEnd"/>
     </w:p>
     <w:p>
       <w:pPr>
@@ -1474,6 +1673,7 @@
         </w:numPr>
       </w:pPr>
       <w:r>
+        <w:lastRenderedPageBreak/>
         <w:t xml:space="preserve">cd </w:t>
       </w:r>
       <w:proofErr w:type="spellStart"/>
@@ -1499,9 +1699,14 @@
       </w:r>
       <w:proofErr w:type="spellStart"/>
       <w:r>
-        <w:t>spring-boot:run</w:t>
-      </w:r>
-      <w:proofErr w:type="spellEnd"/>
+        <w:t>spring-</w:t>
+      </w:r>
+      <w:proofErr w:type="gramStart"/>
+      <w:r>
+        <w:t>boot:run</w:t>
+      </w:r>
+      <w:proofErr w:type="spellEnd"/>
+      <w:proofErr w:type="gramEnd"/>
     </w:p>
     <w:p>
       <w:pPr>
@@ -1605,7 +1810,6 @@
           <w:b/>
           <w:bCs/>
         </w:rPr>
-        <w:lastRenderedPageBreak/>
         <w:t xml:space="preserve">VS </w:t>
       </w:r>
       <w:proofErr w:type="spellStart"/>
@@ -1653,7 +1857,21 @@
         <w:rPr>
           <w:lang w:val="en-US"/>
         </w:rPr>
-        <w:t xml:space="preserve"> o borra .idea/.project caches.</w:t>
+        <w:t xml:space="preserve"> o </w:t>
+      </w:r>
+      <w:proofErr w:type="gramStart"/>
+      <w:r>
+        <w:rPr>
+          <w:lang w:val="en-US"/>
+        </w:rPr>
+        <w:t>borra .idea/.project</w:t>
+      </w:r>
+      <w:proofErr w:type="gramEnd"/>
+      <w:r>
+        <w:rPr>
+          <w:lang w:val="en-US"/>
+        </w:rPr>
+        <w:t xml:space="preserve"> caches.</w:t>
       </w:r>
     </w:p>
     <w:p>
@@ -1819,9 +2037,17 @@
         <w:rPr>
           <w:lang w:val="en-US"/>
         </w:rPr>
-        <w:t>spring-boot:run</w:t>
-      </w:r>
-      <w:proofErr w:type="spellEnd"/>
+        <w:t>spring-</w:t>
+      </w:r>
+      <w:proofErr w:type="gramStart"/>
+      <w:r>
+        <w:rPr>
+          <w:lang w:val="en-US"/>
+        </w:rPr>
+        <w:t>boot:run</w:t>
+      </w:r>
+      <w:proofErr w:type="spellEnd"/>
+      <w:proofErr w:type="gramEnd"/>
     </w:p>
     <w:p>
       <w:pPr>
@@ -1932,7 +2158,15 @@
     </w:p>
     <w:p>
       <w:r>
-        <w:t>Pass   : U1fMcV2NyHwa</w:t>
+        <w:t xml:space="preserve">Pass </w:t>
+      </w:r>
+      <w:proofErr w:type="gramStart"/>
+      <w:r>
+        <w:t xml:space="preserve">  :</w:t>
+      </w:r>
+      <w:proofErr w:type="gramEnd"/>
+      <w:r>
+        <w:t xml:space="preserve"> U1fMcV2NyHwa</w:t>
       </w:r>
     </w:p>
     <w:p>
@@ -1960,6 +2194,7 @@
         <w:rPr>
           <w:lang w:val="en-US"/>
         </w:rPr>
+        <w:lastRenderedPageBreak/>
         <w:t xml:space="preserve">username: </w:t>
       </w:r>
       <w:proofErr w:type="spellStart"/>
@@ -1981,7 +2216,21 @@
         <w:rPr>
           <w:lang w:val="en-US"/>
         </w:rPr>
-        <w:t xml:space="preserve">pass    : </w:t>
+        <w:t xml:space="preserve">pass  </w:t>
+      </w:r>
+      <w:proofErr w:type="gramStart"/>
+      <w:r>
+        <w:rPr>
+          <w:lang w:val="en-US"/>
+        </w:rPr>
+        <w:t xml:space="preserve">  :</w:t>
+      </w:r>
+      <w:proofErr w:type="gramEnd"/>
+      <w:r>
+        <w:rPr>
+          <w:lang w:val="en-US"/>
+        </w:rPr>
+        <w:t xml:space="preserve"> </w:t>
       </w:r>
       <w:proofErr w:type="spellStart"/>
       <w:r>
@@ -2010,13 +2259,8 @@
       </w:r>
     </w:p>
     <w:p>
-      <w:proofErr w:type="spellStart"/>
-      <w:r>
-        <w:t>username</w:t>
-      </w:r>
-      <w:proofErr w:type="spellEnd"/>
-      <w:r>
-        <w:t xml:space="preserve">: </w:t>
+      <w:r>
+        <w:t xml:space="preserve">username: </w:t>
       </w:r>
       <w:proofErr w:type="spellStart"/>
       <w:r>
@@ -2034,46 +2278,68 @@
         <w:rPr>
           <w:lang w:val="en-US"/>
         </w:rPr>
-        <w:t>email   : malo@mail.com</w:t>
-      </w:r>
-    </w:p>
-    <w:p>
-      <w:pPr>
-        <w:rPr>
-          <w:lang w:val="en-US"/>
-        </w:rPr>
-      </w:pPr>
-      <w:r>
-        <w:rPr>
-          <w:lang w:val="en-US"/>
-        </w:rPr>
-        <w:t>pass    : URsIbu9hRHWx</w:t>
-      </w:r>
-    </w:p>
-    <w:p>
-      <w:pPr>
-        <w:rPr>
-          <w:b/>
-          <w:bCs/>
-        </w:rPr>
-      </w:pPr>
-      <w:r>
-        <w:rPr>
-          <w:b/>
-          <w:bCs/>
-        </w:rPr>
-        <w:lastRenderedPageBreak/>
+        <w:t xml:space="preserve">email </w:t>
+      </w:r>
+      <w:proofErr w:type="gramStart"/>
+      <w:r>
+        <w:rPr>
+          <w:lang w:val="en-US"/>
+        </w:rPr>
+        <w:t xml:space="preserve">  :</w:t>
+      </w:r>
+      <w:proofErr w:type="gramEnd"/>
+      <w:r>
+        <w:rPr>
+          <w:lang w:val="en-US"/>
+        </w:rPr>
+        <w:t xml:space="preserve"> malo@mail.com</w:t>
+      </w:r>
+    </w:p>
+    <w:p>
+      <w:pPr>
+        <w:rPr>
+          <w:lang w:val="en-US"/>
+        </w:rPr>
+      </w:pPr>
+      <w:r>
+        <w:rPr>
+          <w:lang w:val="en-US"/>
+        </w:rPr>
+        <w:t xml:space="preserve">pass  </w:t>
+      </w:r>
+      <w:proofErr w:type="gramStart"/>
+      <w:r>
+        <w:rPr>
+          <w:lang w:val="en-US"/>
+        </w:rPr>
+        <w:t xml:space="preserve">  :</w:t>
+      </w:r>
+      <w:proofErr w:type="gramEnd"/>
+      <w:r>
+        <w:rPr>
+          <w:lang w:val="en-US"/>
+        </w:rPr>
+        <w:t xml:space="preserve"> URsIbu9hRHWx</w:t>
+      </w:r>
+    </w:p>
+    <w:p>
+      <w:pPr>
+        <w:rPr>
+          <w:b/>
+          <w:bCs/>
+        </w:rPr>
+      </w:pPr>
+      <w:r>
+        <w:rPr>
+          <w:b/>
+          <w:bCs/>
+        </w:rPr>
         <w:t>Coordinador</w:t>
       </w:r>
     </w:p>
     <w:p>
-      <w:proofErr w:type="spellStart"/>
-      <w:r>
-        <w:t>username</w:t>
-      </w:r>
-      <w:proofErr w:type="spellEnd"/>
-      <w:r>
-        <w:t xml:space="preserve">: </w:t>
+      <w:r>
+        <w:t xml:space="preserve">username: </w:t>
       </w:r>
       <w:proofErr w:type="spellStart"/>
       <w:r>
@@ -2091,885 +2357,49 @@
         <w:rPr>
           <w:lang w:val="en-US"/>
         </w:rPr>
-        <w:t>email   : ragu@mail.com</w:t>
-      </w:r>
-    </w:p>
-    <w:p>
-      <w:pPr>
-        <w:rPr>
-          <w:lang w:val="en-US"/>
-        </w:rPr>
-      </w:pPr>
-      <w:r>
-        <w:rPr>
-          <w:lang w:val="en-US"/>
-        </w:rPr>
-        <w:t>pass    : N43JYA0D81wi</w:t>
-      </w:r>
-    </w:p>
-    <w:p>
-      <w:pPr>
-        <w:rPr>
-          <w:lang w:val="en-US"/>
-        </w:rPr>
-      </w:pPr>
-    </w:p>
-    <w:p>
-      <w:pPr>
-        <w:rPr>
-          <w:lang w:val="en-US"/>
-        </w:rPr>
-      </w:pPr>
-    </w:p>
-    <w:p>
-      <w:pPr>
-        <w:pStyle w:val="Ttulo1"/>
-        <w:rPr>
-          <w:lang w:val="en-US"/>
-        </w:rPr>
-      </w:pPr>
-      <w:proofErr w:type="spellStart"/>
-      <w:r>
-        <w:rPr>
-          <w:lang w:val="en-US"/>
-        </w:rPr>
-        <w:t>Preparacion</w:t>
-      </w:r>
-      <w:proofErr w:type="spellEnd"/>
-      <w:r>
-        <w:rPr>
-          <w:lang w:val="en-US"/>
-        </w:rPr>
-        <w:t xml:space="preserve"> para docker</w:t>
-      </w:r>
-    </w:p>
-    <w:p>
-      <w:pPr>
-        <w:rPr>
-          <w:lang w:val="en-US"/>
-        </w:rPr>
-      </w:pPr>
-    </w:p>
-    <w:p>
-      <w:r>
-        <w:rPr>
-          <w:b/>
-          <w:bCs/>
-        </w:rPr>
-        <w:t>Windows 10/11 64 bits</w:t>
-      </w:r>
-    </w:p>
-    <w:p>
-      <w:pPr>
-        <w:numPr>
-          <w:ilvl w:val="0"/>
-          <w:numId w:val="11"/>
-        </w:numPr>
-      </w:pPr>
-      <w:r>
-        <w:t xml:space="preserve">Debe soportar </w:t>
-      </w:r>
-      <w:r>
-        <w:rPr>
-          <w:b/>
-          <w:bCs/>
-        </w:rPr>
-        <w:t>virtualización (VT-x / SVM)</w:t>
-      </w:r>
-      <w:r>
-        <w:t xml:space="preserve"> en BIOS.</w:t>
-      </w:r>
-    </w:p>
-    <w:p>
-      <w:pPr>
-        <w:numPr>
-          <w:ilvl w:val="1"/>
-          <w:numId w:val="11"/>
-        </w:numPr>
-      </w:pPr>
-      <w:r>
-        <w:t xml:space="preserve">SVM </w:t>
-      </w:r>
-      <w:proofErr w:type="spellStart"/>
-      <w:r>
-        <w:t>Mode</w:t>
-      </w:r>
-      <w:proofErr w:type="spellEnd"/>
-      <w:r>
-        <w:t xml:space="preserve"> → </w:t>
-      </w:r>
-      <w:proofErr w:type="spellStart"/>
-      <w:r>
-        <w:t>Enabled</w:t>
-      </w:r>
-      <w:proofErr w:type="spellEnd"/>
-      <w:r>
-        <w:t xml:space="preserve"> (AMD)</w:t>
-      </w:r>
-    </w:p>
-    <w:p>
-      <w:pPr>
-        <w:numPr>
-          <w:ilvl w:val="1"/>
-          <w:numId w:val="11"/>
-        </w:numPr>
-      </w:pPr>
-      <w:r>
-        <w:t>o Intel VT-x (Intel).</w:t>
-      </w:r>
-    </w:p>
-    <w:p>
-      <w:r>
-        <w:t xml:space="preserve"> </w:t>
-      </w:r>
-      <w:r>
-        <w:rPr>
-          <w:b/>
-          <w:bCs/>
-        </w:rPr>
-        <w:t>Docker Desktop</w:t>
-      </w:r>
-    </w:p>
-    <w:p>
-      <w:pPr>
-        <w:numPr>
-          <w:ilvl w:val="0"/>
-          <w:numId w:val="12"/>
-        </w:numPr>
-      </w:pPr>
-      <w:r>
-        <w:t>Descargar desde: https://www.docker.com/products/docker-desktop/</w:t>
-      </w:r>
-    </w:p>
-    <w:p>
-      <w:pPr>
-        <w:numPr>
-          <w:ilvl w:val="0"/>
-          <w:numId w:val="12"/>
-        </w:numPr>
-      </w:pPr>
-      <w:r>
-        <w:t xml:space="preserve">Instalar con la opción de habilitar </w:t>
-      </w:r>
-      <w:r>
-        <w:rPr>
-          <w:b/>
-          <w:bCs/>
-        </w:rPr>
-        <w:t xml:space="preserve">WSL2 </w:t>
-      </w:r>
-      <w:proofErr w:type="spellStart"/>
-      <w:r>
-        <w:rPr>
-          <w:b/>
-          <w:bCs/>
-        </w:rPr>
-        <w:t>backend</w:t>
-      </w:r>
-      <w:proofErr w:type="spellEnd"/>
-      <w:r>
-        <w:t>.</w:t>
-      </w:r>
-    </w:p>
-    <w:p>
-      <w:pPr>
-        <w:numPr>
-          <w:ilvl w:val="0"/>
-          <w:numId w:val="12"/>
-        </w:numPr>
-      </w:pPr>
-      <w:r>
-        <w:t>Tras instalar, abrir Docker Desktop y verificar que aparece “</w:t>
-      </w:r>
-      <w:proofErr w:type="spellStart"/>
-      <w:r>
-        <w:t>Engine</w:t>
-      </w:r>
-      <w:proofErr w:type="spellEnd"/>
-      <w:r>
-        <w:t xml:space="preserve"> running”.</w:t>
-      </w:r>
-    </w:p>
-    <w:p>
-      <w:r>
-        <w:rPr>
-          <w:b/>
-          <w:bCs/>
-        </w:rPr>
-        <w:t>WSL2 (si no está instalado)</w:t>
-      </w:r>
-      <w:r>
-        <w:br/>
-        <w:t xml:space="preserve">Ejecutar en PowerShell (como </w:t>
-      </w:r>
-      <w:proofErr w:type="spellStart"/>
-      <w:r>
-        <w:t>admin</w:t>
-      </w:r>
-      <w:proofErr w:type="spellEnd"/>
-      <w:r>
-        <w:t>):</w:t>
-      </w:r>
-    </w:p>
-    <w:p>
-      <w:proofErr w:type="spellStart"/>
-      <w:r>
-        <w:t>wsl</w:t>
-      </w:r>
-      <w:proofErr w:type="spellEnd"/>
-      <w:r>
-        <w:t xml:space="preserve"> --</w:t>
-      </w:r>
-      <w:proofErr w:type="spellStart"/>
-      <w:r>
-        <w:t>install</w:t>
-      </w:r>
-      <w:proofErr w:type="spellEnd"/>
-    </w:p>
-    <w:p>
-      <w:r>
-        <w:t>Reiniciar la PC y luego abrir Docker Desktop</w:t>
-      </w:r>
-      <w:r>
-        <w:t xml:space="preserve"> </w:t>
-      </w:r>
-    </w:p>
-    <w:p/>
-    <w:p>
-      <w:pPr>
-        <w:rPr>
-          <w:b/>
-          <w:bCs/>
-        </w:rPr>
-      </w:pPr>
-      <w:r>
-        <w:rPr>
-          <w:b/>
-          <w:bCs/>
-        </w:rPr>
-        <w:t>acceder a carpeta de Kafka</w:t>
-      </w:r>
-      <w:r>
-        <w:rPr>
-          <w:b/>
-          <w:bCs/>
-        </w:rPr>
-        <w:t xml:space="preserve"> y </w:t>
-      </w:r>
-      <w:r>
-        <w:rPr>
-          <w:b/>
-          <w:bCs/>
-        </w:rPr>
-        <w:t>Levantar contenedores</w:t>
-      </w:r>
-    </w:p>
-    <w:p>
-      <w:r>
-        <w:t xml:space="preserve">cd </w:t>
-      </w:r>
-      <w:proofErr w:type="spellStart"/>
-      <w:r>
-        <w:t>EmpujeComunitario</w:t>
-      </w:r>
-      <w:proofErr w:type="spellEnd"/>
-      <w:r>
-        <w:t>\infra\</w:t>
-      </w:r>
-      <w:proofErr w:type="spellStart"/>
-      <w:r>
-        <w:t>kafka</w:t>
-      </w:r>
-      <w:proofErr w:type="spellEnd"/>
-    </w:p>
-    <w:p>
-      <w:proofErr w:type="spellStart"/>
-      <w:r>
-        <w:t>docker</w:t>
-      </w:r>
-      <w:proofErr w:type="spellEnd"/>
-      <w:r>
-        <w:t xml:space="preserve"> </w:t>
-      </w:r>
-      <w:proofErr w:type="spellStart"/>
-      <w:r>
-        <w:t>compose</w:t>
-      </w:r>
-      <w:proofErr w:type="spellEnd"/>
-      <w:r>
-        <w:t xml:space="preserve"> up -d</w:t>
-      </w:r>
-    </w:p>
-    <w:p/>
-    <w:p/>
-    <w:p>
-      <w:proofErr w:type="spellStart"/>
-      <w:r>
-        <w:lastRenderedPageBreak/>
-        <w:t>Verificá</w:t>
-      </w:r>
-      <w:proofErr w:type="spellEnd"/>
-      <w:r>
-        <w:t xml:space="preserve"> que estén corriendo:</w:t>
-      </w:r>
-    </w:p>
-    <w:p>
-      <w:proofErr w:type="spellStart"/>
-      <w:r>
-        <w:t>docker</w:t>
-      </w:r>
-      <w:proofErr w:type="spellEnd"/>
-      <w:r>
-        <w:t xml:space="preserve"> </w:t>
-      </w:r>
-      <w:proofErr w:type="spellStart"/>
-      <w:r>
-        <w:t>ps</w:t>
-      </w:r>
-      <w:proofErr w:type="spellEnd"/>
-    </w:p>
-    <w:p/>
-    <w:p/>
-    <w:p>
-      <w:pPr>
-        <w:rPr>
-          <w:b/>
-          <w:bCs/>
-        </w:rPr>
-      </w:pPr>
-      <w:r>
-        <w:rPr>
-          <w:b/>
-          <w:bCs/>
-        </w:rPr>
-        <w:t xml:space="preserve">Crear </w:t>
-      </w:r>
-      <w:proofErr w:type="spellStart"/>
-      <w:r>
-        <w:rPr>
-          <w:b/>
-          <w:bCs/>
-        </w:rPr>
-        <w:t>topics</w:t>
-      </w:r>
-      <w:proofErr w:type="spellEnd"/>
-      <w:r>
-        <w:rPr>
-          <w:b/>
-          <w:bCs/>
-        </w:rPr>
-        <w:t xml:space="preserve"> del TP</w:t>
-      </w:r>
-    </w:p>
-    <w:p>
-      <w:pPr>
-        <w:rPr>
-          <w:b/>
-          <w:bCs/>
-        </w:rPr>
-      </w:pPr>
-    </w:p>
-    <w:p>
-      <w:pPr>
-        <w:rPr>
-          <w:b/>
-          <w:bCs/>
-          <w:lang w:val="en-US"/>
-        </w:rPr>
-      </w:pPr>
-      <w:r>
-        <w:rPr>
-          <w:b/>
-          <w:bCs/>
-          <w:lang w:val="en-US"/>
-        </w:rPr>
-        <w:t xml:space="preserve">Si PowerShell </w:t>
-      </w:r>
-      <w:proofErr w:type="spellStart"/>
-      <w:r>
-        <w:rPr>
-          <w:b/>
-          <w:bCs/>
-          <w:lang w:val="en-US"/>
-        </w:rPr>
-        <w:t>bloquea</w:t>
-      </w:r>
-      <w:proofErr w:type="spellEnd"/>
-      <w:r>
-        <w:rPr>
-          <w:b/>
-          <w:bCs/>
-          <w:lang w:val="en-US"/>
-        </w:rPr>
-        <w:t xml:space="preserve"> scripts, usar:</w:t>
-      </w:r>
-      <w:r>
-        <w:rPr>
-          <w:b/>
-          <w:bCs/>
-          <w:lang w:val="en-US"/>
-        </w:rPr>
-        <w:br/>
-      </w:r>
-      <w:proofErr w:type="spellStart"/>
-      <w:r>
-        <w:rPr>
-          <w:b/>
-          <w:bCs/>
-          <w:lang w:val="en-US"/>
-        </w:rPr>
-        <w:t>powershell</w:t>
-      </w:r>
-      <w:proofErr w:type="spellEnd"/>
-      <w:r>
-        <w:rPr>
-          <w:b/>
-          <w:bCs/>
-          <w:lang w:val="en-US"/>
-        </w:rPr>
-        <w:t xml:space="preserve"> -</w:t>
-      </w:r>
-      <w:proofErr w:type="spellStart"/>
-      <w:r>
-        <w:rPr>
-          <w:b/>
-          <w:bCs/>
-          <w:lang w:val="en-US"/>
-        </w:rPr>
-        <w:t>ExecutionPolicy</w:t>
-      </w:r>
-      <w:proofErr w:type="spellEnd"/>
-      <w:r>
-        <w:rPr>
-          <w:b/>
-          <w:bCs/>
-          <w:lang w:val="en-US"/>
-        </w:rPr>
-        <w:t xml:space="preserve"> Bypass -File .\create-topics.ps1</w:t>
-      </w:r>
-    </w:p>
-    <w:p>
-      <w:r>
-        <w:t>Ejecutar el script incluido:</w:t>
-      </w:r>
-    </w:p>
-    <w:p>
-      <w:r>
-        <w:t>.\create-topics.ps1</w:t>
-      </w:r>
-    </w:p>
-    <w:p/>
-    <w:p>
-      <w:pPr>
-        <w:rPr>
-          <w:lang w:val="en-US"/>
-        </w:rPr>
-      </w:pPr>
-      <w:r>
-        <w:rPr>
-          <w:lang w:val="en-US"/>
-        </w:rPr>
-        <w:t xml:space="preserve">docker exec </w:t>
-      </w:r>
-      <w:proofErr w:type="spellStart"/>
-      <w:r>
-        <w:rPr>
-          <w:lang w:val="en-US"/>
-        </w:rPr>
-        <w:t>kafka</w:t>
-      </w:r>
-      <w:proofErr w:type="spellEnd"/>
-      <w:r>
-        <w:rPr>
-          <w:lang w:val="en-US"/>
-        </w:rPr>
-        <w:t xml:space="preserve"> bash -lc "</w:t>
-      </w:r>
-      <w:proofErr w:type="spellStart"/>
-      <w:r>
-        <w:rPr>
-          <w:lang w:val="en-US"/>
-        </w:rPr>
-        <w:t>kafka</w:t>
-      </w:r>
-      <w:proofErr w:type="spellEnd"/>
-      <w:r>
-        <w:rPr>
-          <w:lang w:val="en-US"/>
-        </w:rPr>
-        <w:t>-topics --bootstrap-server localhost:9092 --list"</w:t>
-      </w:r>
-    </w:p>
-    <w:p>
-      <w:r>
-        <w:t>*</w:t>
-      </w:r>
-      <w:proofErr w:type="spellStart"/>
-      <w:r>
-        <w:t>deberia</w:t>
-      </w:r>
-      <w:proofErr w:type="spellEnd"/>
-      <w:r>
-        <w:t xml:space="preserve"> devolver algo </w:t>
-      </w:r>
-      <w:proofErr w:type="spellStart"/>
-      <w:r>
-        <w:t>vacio</w:t>
-      </w:r>
-      <w:proofErr w:type="spellEnd"/>
-    </w:p>
-    <w:p/>
-    <w:p>
-      <w:pPr>
-        <w:rPr>
-          <w:b/>
-          <w:bCs/>
-        </w:rPr>
-      </w:pPr>
-      <w:r>
-        <w:rPr>
-          <w:b/>
-          <w:bCs/>
-        </w:rPr>
-        <w:t>Probar Kafka manualmente (opcional)</w:t>
-      </w:r>
-    </w:p>
-    <w:p/>
-    <w:p>
-      <w:pPr>
-        <w:rPr>
-          <w:b/>
-          <w:bCs/>
-        </w:rPr>
-      </w:pPr>
-      <w:r>
-        <w:rPr>
-          <w:b/>
-          <w:bCs/>
-        </w:rPr>
-        <w:t xml:space="preserve">Terminal 1 </w:t>
-      </w:r>
-      <w:r>
-        <w:rPr>
-          <w:b/>
-          <w:bCs/>
-        </w:rPr>
-        <w:t>Consumidor (escucha mensajes):</w:t>
-      </w:r>
-    </w:p>
-    <w:p/>
-    <w:p>
-      <w:proofErr w:type="spellStart"/>
-      <w:r>
-        <w:t>docker</w:t>
-      </w:r>
-      <w:proofErr w:type="spellEnd"/>
-      <w:r>
-        <w:t xml:space="preserve"> </w:t>
-      </w:r>
-      <w:proofErr w:type="spellStart"/>
-      <w:r>
-        <w:t>exec</w:t>
-      </w:r>
-      <w:proofErr w:type="spellEnd"/>
-      <w:r>
-        <w:t xml:space="preserve"> -</w:t>
-      </w:r>
-      <w:proofErr w:type="spellStart"/>
-      <w:r>
-        <w:t>it</w:t>
-      </w:r>
-      <w:proofErr w:type="spellEnd"/>
-      <w:r>
-        <w:t xml:space="preserve"> </w:t>
-      </w:r>
-      <w:proofErr w:type="spellStart"/>
-      <w:r>
-        <w:t>kafka</w:t>
-      </w:r>
-      <w:proofErr w:type="spellEnd"/>
-      <w:r>
-        <w:t xml:space="preserve"> </w:t>
-      </w:r>
-      <w:proofErr w:type="spellStart"/>
-      <w:r>
-        <w:t>bash</w:t>
-      </w:r>
-      <w:proofErr w:type="spellEnd"/>
-      <w:r>
-        <w:t xml:space="preserve"> -</w:t>
-      </w:r>
-      <w:proofErr w:type="spellStart"/>
-      <w:r>
-        <w:t>lc</w:t>
-      </w:r>
-      <w:proofErr w:type="spellEnd"/>
-      <w:r>
-        <w:t xml:space="preserve"> "</w:t>
-      </w:r>
-      <w:proofErr w:type="spellStart"/>
-      <w:r>
-        <w:t>kafka-console-consumer</w:t>
-      </w:r>
-      <w:proofErr w:type="spellEnd"/>
-      <w:r>
-        <w:t xml:space="preserve"> --</w:t>
-      </w:r>
-      <w:proofErr w:type="spellStart"/>
-      <w:r>
-        <w:t>bootstrap</w:t>
-      </w:r>
-      <w:proofErr w:type="spellEnd"/>
-      <w:r>
-        <w:t>-server localhost:9092 --</w:t>
-      </w:r>
-      <w:proofErr w:type="spellStart"/>
-      <w:r>
-        <w:t>topic</w:t>
-      </w:r>
-      <w:proofErr w:type="spellEnd"/>
-      <w:r>
-        <w:t xml:space="preserve"> solicitud-donaciones --</w:t>
-      </w:r>
-      <w:proofErr w:type="spellStart"/>
-      <w:r>
-        <w:t>from-beginning</w:t>
-      </w:r>
-      <w:proofErr w:type="spellEnd"/>
-      <w:r>
-        <w:t>"</w:t>
-      </w:r>
-    </w:p>
-    <w:p/>
-    <w:p>
-      <w:pPr>
-        <w:rPr>
-          <w:b/>
-          <w:bCs/>
-        </w:rPr>
-      </w:pPr>
-    </w:p>
-    <w:p>
-      <w:pPr>
-        <w:rPr>
-          <w:b/>
-          <w:bCs/>
-        </w:rPr>
-      </w:pPr>
-      <w:r>
-        <w:rPr>
-          <w:b/>
-          <w:bCs/>
-        </w:rPr>
-        <w:t>Terminal 2 Productor (envía mensajes):</w:t>
-      </w:r>
-    </w:p>
-    <w:p/>
-    <w:p>
-      <w:proofErr w:type="spellStart"/>
-      <w:r>
-        <w:t>docker</w:t>
-      </w:r>
-      <w:proofErr w:type="spellEnd"/>
-      <w:r>
-        <w:t xml:space="preserve"> </w:t>
-      </w:r>
-      <w:proofErr w:type="spellStart"/>
-      <w:r>
-        <w:t>exec</w:t>
-      </w:r>
-      <w:proofErr w:type="spellEnd"/>
-      <w:r>
-        <w:t xml:space="preserve"> -</w:t>
-      </w:r>
-      <w:proofErr w:type="spellStart"/>
-      <w:r>
-        <w:t>it</w:t>
-      </w:r>
-      <w:proofErr w:type="spellEnd"/>
-      <w:r>
-        <w:t xml:space="preserve"> </w:t>
-      </w:r>
-      <w:proofErr w:type="spellStart"/>
-      <w:r>
-        <w:t>kafka</w:t>
-      </w:r>
-      <w:proofErr w:type="spellEnd"/>
-      <w:r>
-        <w:t xml:space="preserve"> </w:t>
-      </w:r>
-      <w:proofErr w:type="spellStart"/>
-      <w:r>
-        <w:t>bash</w:t>
-      </w:r>
-      <w:proofErr w:type="spellEnd"/>
-      <w:r>
-        <w:t xml:space="preserve"> -</w:t>
-      </w:r>
-      <w:proofErr w:type="spellStart"/>
-      <w:r>
-        <w:t>lc</w:t>
-      </w:r>
-      <w:proofErr w:type="spellEnd"/>
-      <w:r>
-        <w:t xml:space="preserve"> "</w:t>
-      </w:r>
-      <w:proofErr w:type="spellStart"/>
-      <w:r>
-        <w:t>kafka-console-producer</w:t>
-      </w:r>
-      <w:proofErr w:type="spellEnd"/>
-      <w:r>
-        <w:t xml:space="preserve"> --</w:t>
-      </w:r>
-      <w:proofErr w:type="spellStart"/>
-      <w:r>
-        <w:t>bootstrap</w:t>
-      </w:r>
-      <w:proofErr w:type="spellEnd"/>
-      <w:r>
-        <w:t>-server localhost:9092 --</w:t>
-      </w:r>
-      <w:proofErr w:type="spellStart"/>
-      <w:r>
-        <w:t>topic</w:t>
-      </w:r>
-      <w:proofErr w:type="spellEnd"/>
-      <w:r>
-        <w:t xml:space="preserve"> solicitud-do</w:t>
-      </w:r>
-    </w:p>
-    <w:p/>
-    <w:p>
-      <w:proofErr w:type="spellStart"/>
-      <w:r>
-        <w:lastRenderedPageBreak/>
-        <w:t>deberias</w:t>
-      </w:r>
-      <w:proofErr w:type="spellEnd"/>
-      <w:r>
-        <w:t xml:space="preserve"> ver en terminal 1 </w:t>
-      </w:r>
-    </w:p>
-    <w:p>
-      <w:r>
-        <w:t>{"org_id":42,"solicitud_id":"SOL-2025-0001","items":[{"categoria":"ALIMENTOS","descripcion":"Puré de tomates"}],"fecha_hora":"2025-09-15T03:10:00-03:00","idempotency_key":"42:SOL-2025-0001"}</w:t>
-      </w:r>
-    </w:p>
-    <w:p>
-      <w:pPr>
-        <w:rPr>
-          <w:b/>
-          <w:bCs/>
-        </w:rPr>
-      </w:pPr>
-      <w:r>
-        <w:rPr>
-          <w:b/>
-          <w:bCs/>
-        </w:rPr>
-        <w:t>Detener contenedores</w:t>
-      </w:r>
-    </w:p>
-    <w:p>
-      <w:proofErr w:type="spellStart"/>
-      <w:r>
-        <w:t>docker</w:t>
-      </w:r>
-      <w:proofErr w:type="spellEnd"/>
-      <w:r>
-        <w:t xml:space="preserve"> </w:t>
-      </w:r>
-      <w:proofErr w:type="spellStart"/>
-      <w:r>
-        <w:t>compose</w:t>
-      </w:r>
-      <w:proofErr w:type="spellEnd"/>
-      <w:r>
-        <w:t xml:space="preserve"> </w:t>
-      </w:r>
-      <w:proofErr w:type="spellStart"/>
-      <w:r>
-        <w:t>down</w:t>
-      </w:r>
-      <w:proofErr w:type="spellEnd"/>
-    </w:p>
-    <w:p>
-      <w:pPr>
-        <w:rPr>
-          <w:b/>
-          <w:bCs/>
-        </w:rPr>
-      </w:pPr>
-      <w:r>
-        <w:rPr>
-          <w:b/>
-          <w:bCs/>
-        </w:rPr>
-        <w:t xml:space="preserve">Si </w:t>
-      </w:r>
-      <w:proofErr w:type="spellStart"/>
-      <w:r>
-        <w:rPr>
-          <w:b/>
-          <w:bCs/>
-        </w:rPr>
-        <w:t>necesitás</w:t>
-      </w:r>
-      <w:proofErr w:type="spellEnd"/>
-      <w:r>
-        <w:rPr>
-          <w:b/>
-          <w:bCs/>
-        </w:rPr>
-        <w:t xml:space="preserve"> resetear todo (incluyendo datos):</w:t>
-      </w:r>
-    </w:p>
-    <w:p>
-      <w:pPr>
-        <w:rPr>
-          <w:lang w:val="en-US"/>
-        </w:rPr>
-      </w:pPr>
-      <w:r>
-        <w:rPr>
-          <w:lang w:val="en-US"/>
-        </w:rPr>
-        <w:t>docker compose down -v</w:t>
-      </w:r>
-    </w:p>
-    <w:p>
-      <w:pPr>
-        <w:rPr>
-          <w:lang w:val="en-US"/>
-        </w:rPr>
-      </w:pPr>
-      <w:r>
-        <w:rPr>
-          <w:lang w:val="en-US"/>
-        </w:rPr>
-        <w:t>if (Test-Path .\data) { Remove-Item -Recurse -Force .\data }</w:t>
-      </w:r>
-    </w:p>
-    <w:p>
-      <w:pPr>
-        <w:rPr>
-          <w:lang w:val="en-US"/>
-        </w:rPr>
-      </w:pPr>
-      <w:r>
-        <w:rPr>
-          <w:lang w:val="en-US"/>
-        </w:rPr>
-        <w:t>y volver a docker compose up -d.</w:t>
-      </w:r>
-    </w:p>
-    <w:p>
-      <w:pPr>
-        <w:rPr>
-          <w:lang w:val="en-US"/>
-        </w:rPr>
-      </w:pPr>
+        <w:t xml:space="preserve">email </w:t>
+      </w:r>
+      <w:proofErr w:type="gramStart"/>
+      <w:r>
+        <w:rPr>
+          <w:lang w:val="en-US"/>
+        </w:rPr>
+        <w:t xml:space="preserve">  :</w:t>
+      </w:r>
+      <w:proofErr w:type="gramEnd"/>
+      <w:r>
+        <w:rPr>
+          <w:lang w:val="en-US"/>
+        </w:rPr>
+        <w:t xml:space="preserve"> ragu@mail.com</w:t>
+      </w:r>
+    </w:p>
+    <w:p>
+      <w:pPr>
+        <w:rPr>
+          <w:lang w:val="en-US"/>
+        </w:rPr>
+      </w:pPr>
+      <w:r>
+        <w:rPr>
+          <w:lang w:val="en-US"/>
+        </w:rPr>
+        <w:t xml:space="preserve">pass  </w:t>
+      </w:r>
+      <w:proofErr w:type="gramStart"/>
+      <w:r>
+        <w:rPr>
+          <w:lang w:val="en-US"/>
+        </w:rPr>
+        <w:t xml:space="preserve">  :</w:t>
+      </w:r>
+      <w:proofErr w:type="gramEnd"/>
+      <w:r>
+        <w:rPr>
+          <w:lang w:val="en-US"/>
+        </w:rPr>
+        <w:t xml:space="preserve"> N43JYA0D81wi</w:t>
+      </w:r>
     </w:p>
     <w:p>
       <w:pPr>
@@ -2988,58 +2418,13 @@
 </w:document>
 </file>
 
-<file path=word/endnotes.xml><?xml version="1.0" encoding="utf-8"?>
-<w:endnotes xmlns:wpc="http://schemas.microsoft.com/office/word/2010/wordprocessingCanvas" xmlns:cx="http://schemas.microsoft.com/office/drawing/2014/chartex" xmlns:cx1="http://schemas.microsoft.com/office/drawing/2015/9/8/chartex" xmlns:cx2="http://schemas.microsoft.com/office/drawing/2015/10/21/chartex" xmlns:cx3="http://schemas.microsoft.com/office/drawing/2016/5/9/chartex" xmlns:cx4="http://schemas.microsoft.com/office/drawing/2016/5/10/chartex" xmlns:cx5="http://schemas.microsoft.com/office/drawing/2016/5/11/chartex" xmlns:cx6="http://schemas.microsoft.com/office/drawing/2016/5/12/chartex" xmlns:cx7="http://schemas.microsoft.com/office/drawing/2016/5/13/chartex" xmlns:cx8="http://schemas.microsoft.com/office/drawing/2016/5/14/chartex" xmlns:mc="http://schemas.openxmlformats.org/markup-compatibility/2006" xmlns:aink="http://schemas.microsoft.com/office/drawing/2016/ink" xmlns:am3d="http://schemas.microsoft.com/office/drawing/2017/model3d" xmlns:o="urn:schemas-microsoft-com:office:office" xmlns:oel="http://schemas.microsoft.com/office/2019/extlst" xmlns:r="http://schemas.openxmlformats.org/officeDocument/2006/relationships" xmlns:m="http://schemas.openxmlformats.org/officeDocument/2006/math" xmlns:v="urn:schemas-microsoft-com:vml" xmlns:wp14="http://schemas.microsoft.com/office/word/2010/wordprocessingDrawing" xmlns:wp="http://schemas.openxmlformats.org/drawingml/2006/wordprocessingDrawing" xmlns:w10="urn:schemas-microsoft-com:office:word" xmlns:w="http://schemas.openxmlformats.org/wordprocessingml/2006/main" xmlns:w14="http://schemas.microsoft.com/office/word/2010/wordml" xmlns:w15="http://schemas.microsoft.com/office/word/2012/wordml" xmlns:w16cex="http://schemas.microsoft.com/office/word/2018/wordml/cex" xmlns:w16cid="http://schemas.microsoft.com/office/word/2016/wordml/cid" xmlns:w16="http://schemas.microsoft.com/office/word/2018/wordml" xmlns:w16du="http://schemas.microsoft.com/office/word/2023/wordml/word16du" xmlns:w16sdtdh="http://schemas.microsoft.com/office/word/2020/wordml/sdtdatahash" xmlns:w16sdtfl="http://schemas.microsoft.com/office/word/2024/wordml/sdtformatlock" xmlns:w16se="http://schemas.microsoft.com/office/word/2015/wordml/symex" xmlns:wpg="http://schemas.microsoft.com/office/word/2010/wordprocessingGroup" xmlns:wpi="http://schemas.microsoft.com/office/word/2010/wordprocessingInk" xmlns:wne="http://schemas.microsoft.com/office/word/2006/wordml" xmlns:wps="http://schemas.microsoft.com/office/word/2010/wordprocessingShape" mc:Ignorable="w14 w15 w16se w16cid w16 w16cex w16sdtdh w16sdtfl w16du wp14">
-  <w:endnote w:type="separator" w:id="-1">
-    <w:p>
-      <w:pPr>
-        <w:spacing w:after="0" w:line="240" w:lineRule="auto"/>
-      </w:pPr>
-      <w:r>
-        <w:separator/>
-      </w:r>
-    </w:p>
-  </w:endnote>
-  <w:endnote w:type="continuationSeparator" w:id="0">
-    <w:p>
-      <w:pPr>
-        <w:spacing w:after="0" w:line="240" w:lineRule="auto"/>
-      </w:pPr>
-      <w:r>
-        <w:continuationSeparator/>
-      </w:r>
-    </w:p>
-  </w:endnote>
-</w:endnotes>
-</file>
-
-<file path=word/footnotes.xml><?xml version="1.0" encoding="utf-8"?>
-<w:footnotes xmlns:wpc="http://schemas.microsoft.com/office/word/2010/wordprocessingCanvas" xmlns:cx="http://schemas.microsoft.com/office/drawing/2014/chartex" xmlns:cx1="http://schemas.microsoft.com/office/drawing/2015/9/8/chartex" xmlns:cx2="http://schemas.microsoft.com/office/drawing/2015/10/21/chartex" xmlns:cx3="http://schemas.microsoft.com/office/drawing/2016/5/9/chartex" xmlns:cx4="http://schemas.microsoft.com/office/drawing/2016/5/10/chartex" xmlns:cx5="http://schemas.microsoft.com/office/drawing/2016/5/11/chartex" xmlns:cx6="http://schemas.microsoft.com/office/drawing/2016/5/12/chartex" xmlns:cx7="http://schemas.microsoft.com/office/drawing/2016/5/13/chartex" xmlns:cx8="http://schemas.microsoft.com/office/drawing/2016/5/14/chartex" xmlns:mc="http://schemas.openxmlformats.org/markup-compatibility/2006" xmlns:aink="http://schemas.microsoft.com/office/drawing/2016/ink" xmlns:am3d="http://schemas.microsoft.com/office/drawing/2017/model3d" xmlns:o="urn:schemas-microsoft-com:office:office" xmlns:oel="http://schemas.microsoft.com/office/2019/extlst" xmlns:r="http://schemas.openxmlformats.org/officeDocument/2006/relationships" xmlns:m="http://schemas.openxmlformats.org/officeDocument/2006/math" xmlns:v="urn:schemas-microsoft-com:vml" xmlns:wp14="http://schemas.microsoft.com/office/word/2010/wordprocessingDrawing" xmlns:wp="http://schemas.openxmlformats.org/drawingml/2006/wordprocessingDrawing" xmlns:w10="urn:schemas-microsoft-com:office:word" xmlns:w="http://schemas.openxmlformats.org/wordprocessingml/2006/main" xmlns:w14="http://schemas.microsoft.com/office/word/2010/wordml" xmlns:w15="http://schemas.microsoft.com/office/word/2012/wordml" xmlns:w16cex="http://schemas.microsoft.com/office/word/2018/wordml/cex" xmlns:w16cid="http://schemas.microsoft.com/office/word/2016/wordml/cid" xmlns:w16="http://schemas.microsoft.com/office/word/2018/wordml" xmlns:w16du="http://schemas.microsoft.com/office/word/2023/wordml/word16du" xmlns:w16sdtdh="http://schemas.microsoft.com/office/word/2020/wordml/sdtdatahash" xmlns:w16sdtfl="http://schemas.microsoft.com/office/word/2024/wordml/sdtformatlock" xmlns:w16se="http://schemas.microsoft.com/office/word/2015/wordml/symex" xmlns:wpg="http://schemas.microsoft.com/office/word/2010/wordprocessingGroup" xmlns:wpi="http://schemas.microsoft.com/office/word/2010/wordprocessingInk" xmlns:wne="http://schemas.microsoft.com/office/word/2006/wordml" xmlns:wps="http://schemas.microsoft.com/office/word/2010/wordprocessingShape" mc:Ignorable="w14 w15 w16se w16cid w16 w16cex w16sdtdh w16sdtfl w16du wp14">
-  <w:footnote w:type="separator" w:id="-1">
-    <w:p>
-      <w:pPr>
-        <w:spacing w:after="0" w:line="240" w:lineRule="auto"/>
-      </w:pPr>
-      <w:r>
-        <w:separator/>
-      </w:r>
-    </w:p>
-  </w:footnote>
-  <w:footnote w:type="continuationSeparator" w:id="0">
-    <w:p>
-      <w:pPr>
-        <w:spacing w:after="0" w:line="240" w:lineRule="auto"/>
-      </w:pPr>
-      <w:r>
-        <w:continuationSeparator/>
-      </w:r>
-    </w:p>
-  </w:footnote>
-</w:footnotes>
-</file>
-
 <file path=word/numbering.xml><?xml version="1.0" encoding="utf-8"?>
 <w:numbering xmlns:wpc="http://schemas.microsoft.com/office/word/2010/wordprocessingCanvas" xmlns:cx="http://schemas.microsoft.com/office/drawing/2014/chartex" xmlns:cx1="http://schemas.microsoft.com/office/drawing/2015/9/8/chartex" xmlns:cx2="http://schemas.microsoft.com/office/drawing/2015/10/21/chartex" xmlns:cx3="http://schemas.microsoft.com/office/drawing/2016/5/9/chartex" xmlns:cx4="http://schemas.microsoft.com/office/drawing/2016/5/10/chartex" xmlns:cx5="http://schemas.microsoft.com/office/drawing/2016/5/11/chartex" xmlns:cx6="http://schemas.microsoft.com/office/drawing/2016/5/12/chartex" xmlns:cx7="http://schemas.microsoft.com/office/drawing/2016/5/13/chartex" xmlns:cx8="http://schemas.microsoft.com/office/drawing/2016/5/14/chartex" xmlns:mc="http://schemas.openxmlformats.org/markup-compatibility/2006" xmlns:aink="http://schemas.microsoft.com/office/drawing/2016/ink" xmlns:am3d="http://schemas.microsoft.com/office/drawing/2017/model3d" xmlns:o="urn:schemas-microsoft-com:office:office" xmlns:oel="http://schemas.microsoft.com/office/2019/extlst" xmlns:r="http://schemas.openxmlformats.org/officeDocument/2006/relationships" xmlns:m="http://schemas.openxmlformats.org/officeDocument/2006/math" xmlns:v="urn:schemas-microsoft-com:vml" xmlns:wp14="http://schemas.microsoft.com/office/word/2010/wordprocessingDrawing" xmlns:wp="http://schemas.openxmlformats.org/drawingml/2006/wordprocessingDrawing" xmlns:w10="urn:schemas-microsoft-com:office:word" xmlns:w="http://schemas.openxmlformats.org/wordprocessingml/2006/main" xmlns:w14="http://schemas.microsoft.com/office/word/2010/wordml" xmlns:w15="http://schemas.microsoft.com/office/word/2012/wordml" xmlns:w16cex="http://schemas.microsoft.com/office/word/2018/wordml/cex" xmlns:w16cid="http://schemas.microsoft.com/office/word/2016/wordml/cid" xmlns:w16="http://schemas.microsoft.com/office/word/2018/wordml" xmlns:w16du="http://schemas.microsoft.com/office/word/2023/wordml/word16du" xmlns:w16sdtdh="http://schemas.microsoft.com/office/word/2020/wordml/sdtdatahash" xmlns:w16sdtfl="http://schemas.microsoft.com/office/word/2024/wordml/sdtformatlock" xmlns:w16se="http://schemas.microsoft.com/office/word/2015/wordml/symex" xmlns:wpg="http://schemas.microsoft.com/office/word/2010/wordprocessingGroup" xmlns:wpi="http://schemas.microsoft.com/office/word/2010/wordprocessingInk" xmlns:wne="http://schemas.microsoft.com/office/word/2006/wordml" xmlns:wps="http://schemas.microsoft.com/office/word/2010/wordprocessingShape" mc:Ignorable="w14 w15 w16se w16cid w16 w16cex w16sdtdh w16sdtfl w16du wp14">
+  <w:numPicBullet w:numPicBulletId="0">
+    <w:pict>
+      <v:rect id="_x0000_i1038" style="width:0;height:1.5pt" o:hralign="center" o:bullet="t" o:hrstd="t" o:hr="t" fillcolor="#a0a0a0" stroked="f"/>
+    </w:pict>
+  </w:numPicBullet>
   <w:abstractNum w:abstractNumId="0" w15:restartNumberingAfterBreak="0">
     <w:nsid w:val="039178C2"/>
     <w:multiLevelType w:val="multilevel"/>
@@ -4093,155 +3478,6 @@
     </w:lvl>
   </w:abstractNum>
   <w:abstractNum w:abstractNumId="8" w15:restartNumberingAfterBreak="0">
-    <w:nsid w:val="373069E7"/>
-    <w:multiLevelType w:val="multilevel"/>
-    <w:tmpl w:val="15FA8070"/>
-    <w:lvl w:ilvl="0">
-      <w:start w:val="1"/>
-      <w:numFmt w:val="bullet"/>
-      <w:lvlText w:val=""/>
-      <w:lvlJc w:val="left"/>
-      <w:pPr>
-        <w:tabs>
-          <w:tab w:val="num" w:pos="720"/>
-        </w:tabs>
-        <w:ind w:left="720" w:hanging="360"/>
-      </w:pPr>
-      <w:rPr>
-        <w:rFonts w:ascii="Symbol" w:hAnsi="Symbol" w:hint="default"/>
-        <w:sz w:val="20"/>
-      </w:rPr>
-    </w:lvl>
-    <w:lvl w:ilvl="1">
-      <w:start w:val="1"/>
-      <w:numFmt w:val="bullet"/>
-      <w:lvlText w:val="o"/>
-      <w:lvlJc w:val="left"/>
-      <w:pPr>
-        <w:tabs>
-          <w:tab w:val="num" w:pos="1440"/>
-        </w:tabs>
-        <w:ind w:left="1440" w:hanging="360"/>
-      </w:pPr>
-      <w:rPr>
-        <w:rFonts w:ascii="Courier New" w:hAnsi="Courier New" w:hint="default"/>
-        <w:sz w:val="20"/>
-      </w:rPr>
-    </w:lvl>
-    <w:lvl w:ilvl="2" w:tentative="1">
-      <w:start w:val="1"/>
-      <w:numFmt w:val="bullet"/>
-      <w:lvlText w:val=""/>
-      <w:lvlJc w:val="left"/>
-      <w:pPr>
-        <w:tabs>
-          <w:tab w:val="num" w:pos="2160"/>
-        </w:tabs>
-        <w:ind w:left="2160" w:hanging="360"/>
-      </w:pPr>
-      <w:rPr>
-        <w:rFonts w:ascii="Wingdings" w:hAnsi="Wingdings" w:hint="default"/>
-        <w:sz w:val="20"/>
-      </w:rPr>
-    </w:lvl>
-    <w:lvl w:ilvl="3" w:tentative="1">
-      <w:start w:val="1"/>
-      <w:numFmt w:val="bullet"/>
-      <w:lvlText w:val=""/>
-      <w:lvlJc w:val="left"/>
-      <w:pPr>
-        <w:tabs>
-          <w:tab w:val="num" w:pos="2880"/>
-        </w:tabs>
-        <w:ind w:left="2880" w:hanging="360"/>
-      </w:pPr>
-      <w:rPr>
-        <w:rFonts w:ascii="Wingdings" w:hAnsi="Wingdings" w:hint="default"/>
-        <w:sz w:val="20"/>
-      </w:rPr>
-    </w:lvl>
-    <w:lvl w:ilvl="4" w:tentative="1">
-      <w:start w:val="1"/>
-      <w:numFmt w:val="bullet"/>
-      <w:lvlText w:val=""/>
-      <w:lvlJc w:val="left"/>
-      <w:pPr>
-        <w:tabs>
-          <w:tab w:val="num" w:pos="3600"/>
-        </w:tabs>
-        <w:ind w:left="3600" w:hanging="360"/>
-      </w:pPr>
-      <w:rPr>
-        <w:rFonts w:ascii="Wingdings" w:hAnsi="Wingdings" w:hint="default"/>
-        <w:sz w:val="20"/>
-      </w:rPr>
-    </w:lvl>
-    <w:lvl w:ilvl="5" w:tentative="1">
-      <w:start w:val="1"/>
-      <w:numFmt w:val="bullet"/>
-      <w:lvlText w:val=""/>
-      <w:lvlJc w:val="left"/>
-      <w:pPr>
-        <w:tabs>
-          <w:tab w:val="num" w:pos="4320"/>
-        </w:tabs>
-        <w:ind w:left="4320" w:hanging="360"/>
-      </w:pPr>
-      <w:rPr>
-        <w:rFonts w:ascii="Wingdings" w:hAnsi="Wingdings" w:hint="default"/>
-        <w:sz w:val="20"/>
-      </w:rPr>
-    </w:lvl>
-    <w:lvl w:ilvl="6" w:tentative="1">
-      <w:start w:val="1"/>
-      <w:numFmt w:val="bullet"/>
-      <w:lvlText w:val=""/>
-      <w:lvlJc w:val="left"/>
-      <w:pPr>
-        <w:tabs>
-          <w:tab w:val="num" w:pos="5040"/>
-        </w:tabs>
-        <w:ind w:left="5040" w:hanging="360"/>
-      </w:pPr>
-      <w:rPr>
-        <w:rFonts w:ascii="Wingdings" w:hAnsi="Wingdings" w:hint="default"/>
-        <w:sz w:val="20"/>
-      </w:rPr>
-    </w:lvl>
-    <w:lvl w:ilvl="7" w:tentative="1">
-      <w:start w:val="1"/>
-      <w:numFmt w:val="bullet"/>
-      <w:lvlText w:val=""/>
-      <w:lvlJc w:val="left"/>
-      <w:pPr>
-        <w:tabs>
-          <w:tab w:val="num" w:pos="5760"/>
-        </w:tabs>
-        <w:ind w:left="5760" w:hanging="360"/>
-      </w:pPr>
-      <w:rPr>
-        <w:rFonts w:ascii="Wingdings" w:hAnsi="Wingdings" w:hint="default"/>
-        <w:sz w:val="20"/>
-      </w:rPr>
-    </w:lvl>
-    <w:lvl w:ilvl="8" w:tentative="1">
-      <w:start w:val="1"/>
-      <w:numFmt w:val="bullet"/>
-      <w:lvlText w:val=""/>
-      <w:lvlJc w:val="left"/>
-      <w:pPr>
-        <w:tabs>
-          <w:tab w:val="num" w:pos="6480"/>
-        </w:tabs>
-        <w:ind w:left="6480" w:hanging="360"/>
-      </w:pPr>
-      <w:rPr>
-        <w:rFonts w:ascii="Wingdings" w:hAnsi="Wingdings" w:hint="default"/>
-        <w:sz w:val="20"/>
-      </w:rPr>
-    </w:lvl>
-  </w:abstractNum>
-  <w:abstractNum w:abstractNumId="9" w15:restartNumberingAfterBreak="0">
     <w:nsid w:val="37A02984"/>
     <w:multiLevelType w:val="multilevel"/>
     <w:tmpl w:val="D0025738"/>
@@ -4390,159 +3626,10 @@
       </w:rPr>
     </w:lvl>
   </w:abstractNum>
-  <w:abstractNum w:abstractNumId="10" w15:restartNumberingAfterBreak="0">
+  <w:abstractNum w:abstractNumId="9" w15:restartNumberingAfterBreak="0">
     <w:nsid w:val="44BD4C0C"/>
     <w:multiLevelType w:val="multilevel"/>
     <w:tmpl w:val="6128DA9A"/>
-    <w:lvl w:ilvl="0">
-      <w:start w:val="1"/>
-      <w:numFmt w:val="bullet"/>
-      <w:lvlText w:val=""/>
-      <w:lvlJc w:val="left"/>
-      <w:pPr>
-        <w:tabs>
-          <w:tab w:val="num" w:pos="720"/>
-        </w:tabs>
-        <w:ind w:left="720" w:hanging="360"/>
-      </w:pPr>
-      <w:rPr>
-        <w:rFonts w:ascii="Symbol" w:hAnsi="Symbol" w:hint="default"/>
-        <w:sz w:val="20"/>
-      </w:rPr>
-    </w:lvl>
-    <w:lvl w:ilvl="1" w:tentative="1">
-      <w:start w:val="1"/>
-      <w:numFmt w:val="bullet"/>
-      <w:lvlText w:val="o"/>
-      <w:lvlJc w:val="left"/>
-      <w:pPr>
-        <w:tabs>
-          <w:tab w:val="num" w:pos="1440"/>
-        </w:tabs>
-        <w:ind w:left="1440" w:hanging="360"/>
-      </w:pPr>
-      <w:rPr>
-        <w:rFonts w:ascii="Courier New" w:hAnsi="Courier New" w:hint="default"/>
-        <w:sz w:val="20"/>
-      </w:rPr>
-    </w:lvl>
-    <w:lvl w:ilvl="2" w:tentative="1">
-      <w:start w:val="1"/>
-      <w:numFmt w:val="bullet"/>
-      <w:lvlText w:val=""/>
-      <w:lvlJc w:val="left"/>
-      <w:pPr>
-        <w:tabs>
-          <w:tab w:val="num" w:pos="2160"/>
-        </w:tabs>
-        <w:ind w:left="2160" w:hanging="360"/>
-      </w:pPr>
-      <w:rPr>
-        <w:rFonts w:ascii="Wingdings" w:hAnsi="Wingdings" w:hint="default"/>
-        <w:sz w:val="20"/>
-      </w:rPr>
-    </w:lvl>
-    <w:lvl w:ilvl="3" w:tentative="1">
-      <w:start w:val="1"/>
-      <w:numFmt w:val="bullet"/>
-      <w:lvlText w:val=""/>
-      <w:lvlJc w:val="left"/>
-      <w:pPr>
-        <w:tabs>
-          <w:tab w:val="num" w:pos="2880"/>
-        </w:tabs>
-        <w:ind w:left="2880" w:hanging="360"/>
-      </w:pPr>
-      <w:rPr>
-        <w:rFonts w:ascii="Wingdings" w:hAnsi="Wingdings" w:hint="default"/>
-        <w:sz w:val="20"/>
-      </w:rPr>
-    </w:lvl>
-    <w:lvl w:ilvl="4" w:tentative="1">
-      <w:start w:val="1"/>
-      <w:numFmt w:val="bullet"/>
-      <w:lvlText w:val=""/>
-      <w:lvlJc w:val="left"/>
-      <w:pPr>
-        <w:tabs>
-          <w:tab w:val="num" w:pos="3600"/>
-        </w:tabs>
-        <w:ind w:left="3600" w:hanging="360"/>
-      </w:pPr>
-      <w:rPr>
-        <w:rFonts w:ascii="Wingdings" w:hAnsi="Wingdings" w:hint="default"/>
-        <w:sz w:val="20"/>
-      </w:rPr>
-    </w:lvl>
-    <w:lvl w:ilvl="5" w:tentative="1">
-      <w:start w:val="1"/>
-      <w:numFmt w:val="bullet"/>
-      <w:lvlText w:val=""/>
-      <w:lvlJc w:val="left"/>
-      <w:pPr>
-        <w:tabs>
-          <w:tab w:val="num" w:pos="4320"/>
-        </w:tabs>
-        <w:ind w:left="4320" w:hanging="360"/>
-      </w:pPr>
-      <w:rPr>
-        <w:rFonts w:ascii="Wingdings" w:hAnsi="Wingdings" w:hint="default"/>
-        <w:sz w:val="20"/>
-      </w:rPr>
-    </w:lvl>
-    <w:lvl w:ilvl="6" w:tentative="1">
-      <w:start w:val="1"/>
-      <w:numFmt w:val="bullet"/>
-      <w:lvlText w:val=""/>
-      <w:lvlJc w:val="left"/>
-      <w:pPr>
-        <w:tabs>
-          <w:tab w:val="num" w:pos="5040"/>
-        </w:tabs>
-        <w:ind w:left="5040" w:hanging="360"/>
-      </w:pPr>
-      <w:rPr>
-        <w:rFonts w:ascii="Wingdings" w:hAnsi="Wingdings" w:hint="default"/>
-        <w:sz w:val="20"/>
-      </w:rPr>
-    </w:lvl>
-    <w:lvl w:ilvl="7" w:tentative="1">
-      <w:start w:val="1"/>
-      <w:numFmt w:val="bullet"/>
-      <w:lvlText w:val=""/>
-      <w:lvlJc w:val="left"/>
-      <w:pPr>
-        <w:tabs>
-          <w:tab w:val="num" w:pos="5760"/>
-        </w:tabs>
-        <w:ind w:left="5760" w:hanging="360"/>
-      </w:pPr>
-      <w:rPr>
-        <w:rFonts w:ascii="Wingdings" w:hAnsi="Wingdings" w:hint="default"/>
-        <w:sz w:val="20"/>
-      </w:rPr>
-    </w:lvl>
-    <w:lvl w:ilvl="8" w:tentative="1">
-      <w:start w:val="1"/>
-      <w:numFmt w:val="bullet"/>
-      <w:lvlText w:val=""/>
-      <w:lvlJc w:val="left"/>
-      <w:pPr>
-        <w:tabs>
-          <w:tab w:val="num" w:pos="6480"/>
-        </w:tabs>
-        <w:ind w:left="6480" w:hanging="360"/>
-      </w:pPr>
-      <w:rPr>
-        <w:rFonts w:ascii="Wingdings" w:hAnsi="Wingdings" w:hint="default"/>
-        <w:sz w:val="20"/>
-      </w:rPr>
-    </w:lvl>
-  </w:abstractNum>
-  <w:abstractNum w:abstractNumId="11" w15:restartNumberingAfterBreak="0">
-    <w:nsid w:val="58BB36DB"/>
-    <w:multiLevelType w:val="multilevel"/>
-    <w:tmpl w:val="58C862BA"/>
     <w:lvl w:ilvl="0">
       <w:start w:val="1"/>
       <w:numFmt w:val="bullet"/>
@@ -4707,22 +3794,16 @@
     <w:abstractNumId w:val="0"/>
   </w:num>
   <w:num w:numId="7" w16cid:durableId="62803136">
-    <w:abstractNumId w:val="10"/>
+    <w:abstractNumId w:val="9"/>
   </w:num>
   <w:num w:numId="8" w16cid:durableId="831682548">
-    <w:abstractNumId w:val="9"/>
+    <w:abstractNumId w:val="8"/>
   </w:num>
   <w:num w:numId="9" w16cid:durableId="1501387055">
     <w:abstractNumId w:val="6"/>
   </w:num>
   <w:num w:numId="10" w16cid:durableId="688798045">
     <w:abstractNumId w:val="4"/>
-  </w:num>
-  <w:num w:numId="11" w16cid:durableId="1469278256">
-    <w:abstractNumId w:val="8"/>
-  </w:num>
-  <w:num w:numId="12" w16cid:durableId="198978350">
-    <w:abstractNumId w:val="11"/>
   </w:num>
 </w:numbering>
 </file>

</xml_diff>

<commit_message>
modificacion en el readme
</commit_message>
<xml_diff>
--- a/README PARA LEVANTAR PROYECTO.docx
+++ b/README PARA LEVANTAR PROYECTO.docx
@@ -105,58 +105,28 @@
     </w:p>
     <w:p>
       <w:r>
-        <w:t>java -</w:t>
-      </w:r>
-      <w:proofErr w:type="spellStart"/>
-      <w:r>
-        <w:t>version</w:t>
-      </w:r>
-      <w:proofErr w:type="spellEnd"/>
-    </w:p>
-    <w:p>
-      <w:proofErr w:type="spellStart"/>
-      <w:r>
-        <w:t>mvn</w:t>
-      </w:r>
-      <w:proofErr w:type="spellEnd"/>
-      <w:r>
-        <w:t xml:space="preserve"> -v</w:t>
-      </w:r>
-    </w:p>
-    <w:p>
-      <w:proofErr w:type="spellStart"/>
-      <w:r>
-        <w:t>python</w:t>
-      </w:r>
-      <w:proofErr w:type="spellEnd"/>
-      <w:r>
-        <w:t xml:space="preserve"> --</w:t>
-      </w:r>
-      <w:proofErr w:type="spellStart"/>
-      <w:r>
-        <w:t>version</w:t>
-      </w:r>
-      <w:proofErr w:type="spellEnd"/>
-    </w:p>
-    <w:p>
-      <w:proofErr w:type="spellStart"/>
-      <w:r>
-        <w:t>mysql</w:t>
-      </w:r>
-      <w:proofErr w:type="spellEnd"/>
-      <w:r>
-        <w:t xml:space="preserve"> --</w:t>
-      </w:r>
-      <w:proofErr w:type="spellStart"/>
-      <w:r>
-        <w:t>version</w:t>
-      </w:r>
-      <w:proofErr w:type="spellEnd"/>
+        <w:t>java -version</w:t>
+      </w:r>
+    </w:p>
+    <w:p>
+      <w:r>
+        <w:t>mvn -v</w:t>
+      </w:r>
+    </w:p>
+    <w:p>
+      <w:r>
+        <w:t>python --version</w:t>
+      </w:r>
+    </w:p>
+    <w:p>
+      <w:r>
+        <w:t>mysql --version</w:t>
+      </w:r>
     </w:p>
     <w:p>
       <w:r>
         <w:pict w14:anchorId="01B91C65">
-          <v:rect id="_x0000_i1025" style="width:0;height:1.5pt" o:hralign="center" o:hrstd="t" o:hr="t" fillcolor="#a0a0a0" stroked="f"/>
+          <v:rect id="_x0000_i1026" style="width:0;height:1.5pt" o:hralign="center" o:hrstd="t" o:hr="t" fillcolor="#a0a0a0" stroked="f"/>
         </w:pict>
       </w:r>
     </w:p>
@@ -212,35 +182,7 @@
         <w:rPr>
           <w:lang w:val="en-US"/>
         </w:rPr>
-        <w:t xml:space="preserve"> </w:t>
-      </w:r>
-      <w:proofErr w:type="spellStart"/>
-      <w:r>
-        <w:rPr>
-          <w:lang w:val="en-US"/>
-        </w:rPr>
-        <w:t>ClienteSpring</w:t>
-      </w:r>
-      <w:proofErr w:type="spellEnd"/>
-      <w:r>
-        <w:rPr>
-          <w:lang w:val="en-US"/>
-        </w:rPr>
-        <w:t xml:space="preserve">/                # Proyecto Spring Boot (REST + </w:t>
-      </w:r>
-      <w:proofErr w:type="spellStart"/>
-      <w:r>
-        <w:rPr>
-          <w:lang w:val="en-US"/>
-        </w:rPr>
-        <w:t>gRPC</w:t>
-      </w:r>
-      <w:proofErr w:type="spellEnd"/>
-      <w:r>
-        <w:rPr>
-          <w:lang w:val="en-US"/>
-        </w:rPr>
-        <w:t xml:space="preserve"> client)</w:t>
+        <w:t xml:space="preserve"> ClienteSpring/                # Proyecto Spring Boot (REST + gRPC client)</w:t>
       </w:r>
     </w:p>
     <w:p>
@@ -257,27 +199,10 @@
         <w:t>─</w:t>
       </w:r>
       <w:r>
-        <w:t xml:space="preserve"> </w:t>
-      </w:r>
-      <w:proofErr w:type="spellStart"/>
-      <w:r>
-        <w:t>ServerPython</w:t>
-      </w:r>
-      <w:proofErr w:type="spellEnd"/>
-      <w:r>
-        <w:t xml:space="preserve">/                 # Servidor </w:t>
-      </w:r>
-      <w:proofErr w:type="spellStart"/>
-      <w:r>
-        <w:t>gRPC</w:t>
-      </w:r>
-      <w:proofErr w:type="spellEnd"/>
-      <w:r>
-        <w:t xml:space="preserve"> (Python)</w:t>
-      </w:r>
-    </w:p>
-    <w:p>
-      <w:proofErr w:type="gramStart"/>
+        <w:t xml:space="preserve"> ServerPython/                 # Servidor gRPC (Python)</w:t>
+      </w:r>
+    </w:p>
+    <w:p>
       <w:r>
         <w:t xml:space="preserve">│  </w:t>
       </w:r>
@@ -287,7 +212,6 @@
         </w:rPr>
         <w:t>├</w:t>
       </w:r>
-      <w:proofErr w:type="gramEnd"/>
       <w:r>
         <w:rPr>
           <w:rFonts w:ascii="Calibri" w:hAnsi="Calibri" w:cs="Calibri"/>
@@ -299,7 +223,6 @@
       </w:r>
     </w:p>
     <w:p>
-      <w:proofErr w:type="gramStart"/>
       <w:r>
         <w:t xml:space="preserve">│  </w:t>
       </w:r>
@@ -316,31 +239,12 @@
         <w:t>─</w:t>
       </w:r>
       <w:r>
-        <w:t xml:space="preserve"> .</w:t>
-      </w:r>
-      <w:proofErr w:type="spellStart"/>
-      <w:r>
-        <w:t>env</w:t>
-      </w:r>
-      <w:proofErr w:type="spellEnd"/>
-      <w:proofErr w:type="gramEnd"/>
-      <w:r>
-        <w:t xml:space="preserve">                       # Variables de conexión MySQL / puerto </w:t>
-      </w:r>
-      <w:proofErr w:type="spellStart"/>
-      <w:r>
-        <w:t>gRPC</w:t>
-      </w:r>
-      <w:proofErr w:type="spellEnd"/>
-    </w:p>
-    <w:p>
-      <w:proofErr w:type="gramStart"/>
-      <w:r>
-        <w:t>│  └</w:t>
-      </w:r>
-      <w:proofErr w:type="gramEnd"/>
-      <w:r>
-        <w:t>─ app/</w:t>
+        <w:t xml:space="preserve"> .env                       # Variables de conexión MySQL / puerto gRPC</w:t>
+      </w:r>
+    </w:p>
+    <w:p>
+      <w:r>
+        <w:t>│  └─ app/</w:t>
       </w:r>
     </w:p>
     <w:p>
@@ -360,15 +264,7 @@
         <w:t>─</w:t>
       </w:r>
       <w:r>
-        <w:t xml:space="preserve"> db.py                   # Conexión MySQL (</w:t>
-      </w:r>
-      <w:proofErr w:type="spellStart"/>
-      <w:r>
-        <w:t>PyMySQL</w:t>
-      </w:r>
-      <w:proofErr w:type="spellEnd"/>
-      <w:r>
-        <w:t>)</w:t>
+        <w:t xml:space="preserve"> db.py                   # Conexión MySQL (PyMySQL)</w:t>
       </w:r>
     </w:p>
     <w:p>
@@ -388,15 +284,7 @@
         <w:t>─</w:t>
       </w:r>
       <w:r>
-        <w:t xml:space="preserve"> models.py               # </w:t>
-      </w:r>
-      <w:proofErr w:type="spellStart"/>
-      <w:r>
-        <w:t>DAOs</w:t>
-      </w:r>
-      <w:proofErr w:type="spellEnd"/>
-      <w:r>
-        <w:t xml:space="preserve"> (usuarios/roles)</w:t>
+        <w:t xml:space="preserve"> models.py               # DAOs (usuarios/roles)</w:t>
       </w:r>
     </w:p>
     <w:p>
@@ -416,39 +304,18 @@
         <w:t>─</w:t>
       </w:r>
       <w:r>
-        <w:t xml:space="preserve"> security.py             # </w:t>
-      </w:r>
-      <w:proofErr w:type="spellStart"/>
-      <w:r>
-        <w:t>bcrypt</w:t>
-      </w:r>
-      <w:proofErr w:type="spellEnd"/>
-      <w:r>
-        <w:t xml:space="preserve"> utilidades</w:t>
-      </w:r>
-    </w:p>
-    <w:p>
-      <w:r>
-        <w:t xml:space="preserve">│     └─ </w:t>
-      </w:r>
-      <w:proofErr w:type="spellStart"/>
-      <w:r>
-        <w:t>services</w:t>
-      </w:r>
-      <w:proofErr w:type="spellEnd"/>
-      <w:r>
-        <w:t>/</w:t>
-      </w:r>
-    </w:p>
-    <w:p>
-      <w:r>
-        <w:t xml:space="preserve">│        └─ user_service.py      # Implementación </w:t>
-      </w:r>
-      <w:proofErr w:type="spellStart"/>
-      <w:r>
-        <w:t>gRPC</w:t>
-      </w:r>
-      <w:proofErr w:type="spellEnd"/>
+        <w:t xml:space="preserve"> security.py             # bcrypt utilidades</w:t>
+      </w:r>
+    </w:p>
+    <w:p>
+      <w:r>
+        <w:t>│     └─ services/</w:t>
+      </w:r>
+    </w:p>
+    <w:p>
+      <w:r>
+        <w:t>│        └─ user_service.py      # Implementación gRPC</w:t>
+      </w:r>
     </w:p>
     <w:p>
       <w:r>
@@ -457,17 +324,7 @@
     </w:p>
     <w:p>
       <w:r>
-        <w:t xml:space="preserve">   └─ </w:t>
-      </w:r>
-      <w:proofErr w:type="spellStart"/>
-      <w:proofErr w:type="gramStart"/>
-      <w:r>
-        <w:t>ong.proto</w:t>
-      </w:r>
-      <w:proofErr w:type="spellEnd"/>
-      <w:proofErr w:type="gramEnd"/>
-      <w:r>
-        <w:t xml:space="preserve">                  # Proto unificado</w:t>
+        <w:t xml:space="preserve">   └─ ong.proto                  # Proto unificado</w:t>
       </w:r>
     </w:p>
     <w:p>
@@ -480,29 +337,13 @@
         <w:t>Rutas relativas</w:t>
       </w:r>
       <w:r>
-        <w:t xml:space="preserve">: el pom.xml de Spring ya compila </w:t>
-      </w:r>
-      <w:proofErr w:type="spellStart"/>
-      <w:r>
-        <w:t>el</w:t>
-      </w:r>
-      <w:proofErr w:type="spellEnd"/>
-      <w:r>
-        <w:t xml:space="preserve"> ../Proto/</w:t>
-      </w:r>
-      <w:proofErr w:type="spellStart"/>
-      <w:r>
-        <w:t>ong.proto</w:t>
-      </w:r>
-      <w:proofErr w:type="spellEnd"/>
-      <w:r>
-        <w:t>.</w:t>
+        <w:t>: el pom.xml de Spring ya compila el ../Proto/ong.proto.</w:t>
       </w:r>
     </w:p>
     <w:p>
       <w:r>
         <w:pict w14:anchorId="35830BAF">
-          <v:rect id="_x0000_i1026" style="width:0;height:1.5pt" o:hralign="center" o:hrstd="t" o:hr="t" fillcolor="#a0a0a0" stroked="f"/>
+          <v:rect id="_x0000_i1027" style="width:0;height:1.5pt" o:hralign="center" o:hrstd="t" o:hr="t" fillcolor="#a0a0a0" stroked="f"/>
         </w:pict>
       </w:r>
     </w:p>
@@ -519,1072 +360,705 @@
           <w:b/>
           <w:bCs/>
         </w:rPr>
-        <w:t>3) Servidor Python (</w:t>
-      </w:r>
-      <w:proofErr w:type="spellStart"/>
-      <w:r>
-        <w:rPr>
-          <w:b/>
-          <w:bCs/>
-        </w:rPr>
-        <w:t>gRPC</w:t>
-      </w:r>
-      <w:proofErr w:type="spellEnd"/>
-      <w:r>
-        <w:rPr>
-          <w:b/>
-          <w:bCs/>
-        </w:rPr>
-        <w:t xml:space="preserve"> → MySQL)</w:t>
-      </w:r>
-    </w:p>
-    <w:p>
-      <w:pPr>
-        <w:rPr>
-          <w:b/>
-          <w:bCs/>
-        </w:rPr>
-      </w:pPr>
-      <w:r>
-        <w:rPr>
-          <w:b/>
-          <w:bCs/>
-        </w:rPr>
-        <w:t xml:space="preserve">3.1 Crear y activar </w:t>
-      </w:r>
-      <w:proofErr w:type="spellStart"/>
-      <w:r>
-        <w:rPr>
-          <w:b/>
-          <w:bCs/>
-        </w:rPr>
-        <w:t>venv</w:t>
-      </w:r>
-      <w:proofErr w:type="spellEnd"/>
-      <w:r>
-        <w:rPr>
-          <w:b/>
-          <w:bCs/>
-        </w:rPr>
-        <w:t xml:space="preserve"> (recomendado)</w:t>
-      </w:r>
-    </w:p>
-    <w:p>
-      <w:pPr>
-        <w:rPr>
-          <w:lang w:val="en-US"/>
-        </w:rPr>
-      </w:pPr>
-      <w:r>
-        <w:rPr>
-          <w:lang w:val="en-US"/>
-        </w:rPr>
-        <w:t xml:space="preserve">cd </w:t>
-      </w:r>
-      <w:proofErr w:type="spellStart"/>
-      <w:r>
-        <w:rPr>
-          <w:lang w:val="en-US"/>
-        </w:rPr>
-        <w:t>ServerPython</w:t>
-      </w:r>
-      <w:proofErr w:type="spellEnd"/>
-    </w:p>
-    <w:p>
-      <w:pPr>
-        <w:rPr>
-          <w:lang w:val="en-US"/>
-        </w:rPr>
-      </w:pPr>
-      <w:r>
-        <w:rPr>
-          <w:lang w:val="en-US"/>
-        </w:rPr>
-        <w:t xml:space="preserve">python -m </w:t>
-      </w:r>
-      <w:proofErr w:type="spellStart"/>
-      <w:proofErr w:type="gramStart"/>
-      <w:r>
-        <w:rPr>
-          <w:lang w:val="en-US"/>
-        </w:rPr>
-        <w:t>venv</w:t>
-      </w:r>
-      <w:proofErr w:type="spellEnd"/>
-      <w:r>
-        <w:rPr>
-          <w:lang w:val="en-US"/>
-        </w:rPr>
-        <w:t xml:space="preserve"> .</w:t>
-      </w:r>
-      <w:proofErr w:type="spellStart"/>
-      <w:r>
-        <w:rPr>
-          <w:lang w:val="en-US"/>
-        </w:rPr>
-        <w:t>venv</w:t>
-      </w:r>
-      <w:proofErr w:type="spellEnd"/>
-      <w:proofErr w:type="gramEnd"/>
-    </w:p>
-    <w:p>
-      <w:pPr>
-        <w:rPr>
-          <w:lang w:val="en-US"/>
-        </w:rPr>
-      </w:pPr>
-      <w:r>
-        <w:rPr>
-          <w:lang w:val="en-US"/>
-        </w:rPr>
-        <w:t>.\.</w:t>
-      </w:r>
-      <w:proofErr w:type="spellStart"/>
-      <w:r>
-        <w:rPr>
-          <w:lang w:val="en-US"/>
-        </w:rPr>
-        <w:t>venv</w:t>
-      </w:r>
-      <w:proofErr w:type="spellEnd"/>
-      <w:r>
-        <w:rPr>
-          <w:lang w:val="en-US"/>
-        </w:rPr>
-        <w:t>\Scripts\Activate.ps1</w:t>
-      </w:r>
-    </w:p>
-    <w:p>
-      <w:pPr>
-        <w:rPr>
-          <w:b/>
-          <w:bCs/>
-          <w:lang w:val="en-US"/>
-        </w:rPr>
-      </w:pPr>
-      <w:r>
-        <w:rPr>
-          <w:b/>
-          <w:bCs/>
-          <w:lang w:val="en-US"/>
-        </w:rPr>
-        <w:t xml:space="preserve">3.2 </w:t>
-      </w:r>
-      <w:proofErr w:type="spellStart"/>
-      <w:r>
-        <w:rPr>
-          <w:b/>
-          <w:bCs/>
-          <w:lang w:val="en-US"/>
-        </w:rPr>
-        <w:t>Instalar</w:t>
-      </w:r>
-      <w:proofErr w:type="spellEnd"/>
-      <w:r>
-        <w:rPr>
-          <w:b/>
-          <w:bCs/>
+        <w:t>3) Servidor Python (gRPC → MySQL)</w:t>
+      </w:r>
+    </w:p>
+    <w:p>
+      <w:pPr>
+        <w:rPr>
+          <w:b/>
+          <w:bCs/>
+        </w:rPr>
+      </w:pPr>
+      <w:r>
+        <w:rPr>
+          <w:b/>
+          <w:bCs/>
+        </w:rPr>
+        <w:t>3.1 Crear y activar venv (recomendado)</w:t>
+      </w:r>
+    </w:p>
+    <w:p>
+      <w:pPr>
+        <w:rPr>
+          <w:lang w:val="en-US"/>
+        </w:rPr>
+      </w:pPr>
+      <w:r>
+        <w:rPr>
+          <w:lang w:val="en-US"/>
+        </w:rPr>
+        <w:t>cd ServerPython</w:t>
+      </w:r>
+    </w:p>
+    <w:p>
+      <w:pPr>
+        <w:rPr>
+          <w:lang w:val="en-US"/>
+        </w:rPr>
+      </w:pPr>
+      <w:r>
+        <w:rPr>
+          <w:lang w:val="en-US"/>
+        </w:rPr>
+        <w:t>python -m venv .venv</w:t>
+      </w:r>
+    </w:p>
+    <w:p>
+      <w:pPr>
+        <w:rPr>
+          <w:lang w:val="en-US"/>
+        </w:rPr>
+      </w:pPr>
+      <w:r>
+        <w:rPr>
+          <w:lang w:val="en-US"/>
+        </w:rPr>
+        <w:t>.\.venv\Scripts\Activate.ps1</w:t>
+      </w:r>
+    </w:p>
+    <w:p>
+      <w:pPr>
+        <w:rPr>
+          <w:b/>
+          <w:bCs/>
+          <w:lang w:val="en-US"/>
+        </w:rPr>
+      </w:pPr>
+      <w:r>
+        <w:rPr>
+          <w:b/>
+          <w:bCs/>
+          <w:lang w:val="en-US"/>
+        </w:rPr>
+        <w:t>3.2 Instalar dependencias</w:t>
+      </w:r>
+    </w:p>
+    <w:p>
+      <w:pPr>
+        <w:rPr>
+          <w:lang w:val="en-US"/>
+        </w:rPr>
+      </w:pPr>
+      <w:r>
+        <w:rPr>
+          <w:lang w:val="en-US"/>
+        </w:rPr>
+        <w:t>pip install grpcio grpcio-tools pymysql bcrypt cryptography python-dotenv</w:t>
+      </w:r>
+      <w:r>
+        <w:rPr>
           <w:lang w:val="en-US"/>
         </w:rPr>
         <w:t xml:space="preserve"> </w:t>
       </w:r>
-      <w:proofErr w:type="spellStart"/>
-      <w:r>
-        <w:rPr>
-          <w:b/>
-          <w:bCs/>
-          <w:lang w:val="en-US"/>
-        </w:rPr>
-        <w:t>dependencias</w:t>
-      </w:r>
-      <w:proofErr w:type="spellEnd"/>
-    </w:p>
-    <w:p>
-      <w:pPr>
-        <w:rPr>
-          <w:lang w:val="en-US"/>
-        </w:rPr>
-      </w:pPr>
-      <w:r>
-        <w:rPr>
-          <w:lang w:val="en-US"/>
-        </w:rPr>
-        <w:t xml:space="preserve">pip install </w:t>
-      </w:r>
-      <w:proofErr w:type="spellStart"/>
-      <w:r>
-        <w:rPr>
-          <w:lang w:val="en-US"/>
-        </w:rPr>
-        <w:t>grpcio</w:t>
-      </w:r>
-      <w:proofErr w:type="spellEnd"/>
+      <w:r>
+        <w:rPr>
+          <w:lang w:val="en-US"/>
+        </w:rPr>
+        <w:t>cryptography</w:t>
+      </w:r>
+    </w:p>
+    <w:p>
+      <w:pPr>
+        <w:rPr>
+          <w:b/>
+          <w:bCs/>
+        </w:rPr>
+      </w:pPr>
+    </w:p>
+    <w:p>
+      <w:pPr>
+        <w:rPr>
+          <w:b/>
+          <w:bCs/>
+        </w:rPr>
+      </w:pPr>
+      <w:r>
+        <w:rPr>
+          <w:b/>
+          <w:bCs/>
+        </w:rPr>
+        <w:t>3.3 Variables del servidor (ServerPython/.env)</w:t>
+      </w:r>
+    </w:p>
+    <w:p>
+      <w:r>
+        <w:t xml:space="preserve">Crea un archivo </w:t>
+      </w:r>
+      <w:r>
+        <w:rPr>
+          <w:b/>
+          <w:bCs/>
+        </w:rPr>
+        <w:t>.env</w:t>
+      </w:r>
+      <w:r>
+        <w:t xml:space="preserve"> (texto plano):</w:t>
+      </w:r>
+    </w:p>
+    <w:p>
+      <w:pPr>
+        <w:rPr>
+          <w:lang w:val="en-US"/>
+        </w:rPr>
+      </w:pPr>
+      <w:r>
+        <w:rPr>
+          <w:lang w:val="en-US"/>
+        </w:rPr>
+        <w:t>DB_HOST=localhost</w:t>
+      </w:r>
+    </w:p>
+    <w:p>
+      <w:pPr>
+        <w:rPr>
+          <w:lang w:val="en-US"/>
+        </w:rPr>
+      </w:pPr>
+      <w:r>
+        <w:rPr>
+          <w:lang w:val="en-US"/>
+        </w:rPr>
+        <w:t>DB_PORT=3306</w:t>
+      </w:r>
+    </w:p>
+    <w:p>
+      <w:pPr>
+        <w:rPr>
+          <w:highlight w:val="yellow"/>
+        </w:rPr>
+      </w:pPr>
+      <w:r>
+        <w:rPr>
+          <w:highlight w:val="yellow"/>
+        </w:rPr>
+        <w:t>DB_USER=empuje</w:t>
+      </w:r>
+      <w:r>
+        <w:rPr>
+          <w:highlight w:val="yellow"/>
+        </w:rPr>
+        <w:t xml:space="preserve">  (CAMBIAR POR TU USUARIO)</w:t>
+      </w:r>
+    </w:p>
+    <w:p>
+      <w:r>
+        <w:rPr>
+          <w:highlight w:val="yellow"/>
+        </w:rPr>
+        <w:t>DB_PASS=empuje123  (CAMBIAR POR TU CLAVE)</w:t>
+      </w:r>
+    </w:p>
+    <w:p>
+      <w:r>
+        <w:t>DB_NAME=empujecomunitario</w:t>
+      </w:r>
+    </w:p>
+    <w:p>
+      <w:r>
+        <w:t>GRPC_PORT=50051</w:t>
+      </w:r>
+    </w:p>
+    <w:p/>
+    <w:p>
+      <w:pPr>
+        <w:rPr>
+          <w:lang w:val="en-US"/>
+        </w:rPr>
+      </w:pPr>
+      <w:r>
+        <w:rPr>
+          <w:lang w:val="en-US"/>
+        </w:rPr>
+        <w:t>KAFKA_BOOTSTRAP_SERVERS=127.0.0.1:9092</w:t>
+      </w:r>
+    </w:p>
+    <w:p>
+      <w:pPr>
+        <w:rPr>
+          <w:lang w:val="en-US"/>
+        </w:rPr>
+      </w:pPr>
+      <w:r>
+        <w:rPr>
+          <w:lang w:val="en-US"/>
+        </w:rPr>
+        <w:t>ORG_ID=42</w:t>
+      </w:r>
+    </w:p>
+    <w:p>
+      <w:pPr>
+        <w:rPr>
+          <w:lang w:val="en-US"/>
+        </w:rPr>
+      </w:pPr>
+    </w:p>
+    <w:p>
+      <w:pPr>
+        <w:rPr>
+          <w:lang w:val="en-US"/>
+        </w:rPr>
+      </w:pPr>
+    </w:p>
+    <w:p>
+      <w:pPr>
+        <w:rPr>
+          <w:lang w:val="en-US"/>
+        </w:rPr>
+      </w:pPr>
+    </w:p>
+    <w:p>
+      <w:pPr>
+        <w:rPr>
+          <w:lang w:val="en-US"/>
+        </w:rPr>
+      </w:pPr>
+    </w:p>
+    <w:p>
+      <w:pPr>
+        <w:rPr>
+          <w:b/>
+          <w:bCs/>
+          <w:lang w:val="en-US"/>
+        </w:rPr>
+      </w:pPr>
+      <w:r>
+        <w:rPr>
+          <w:b/>
+          <w:bCs/>
+          <w:lang w:val="en-US"/>
+        </w:rPr>
+        <w:lastRenderedPageBreak/>
+        <w:t xml:space="preserve">3.3.1 application properties </w:t>
+      </w:r>
+    </w:p>
+    <w:p>
+      <w:pPr>
+        <w:rPr>
+          <w:lang w:val="en-US"/>
+        </w:rPr>
+      </w:pPr>
+      <w:r>
+        <w:rPr>
+          <w:lang w:val="en-US"/>
+        </w:rPr>
+        <w:t xml:space="preserve">En </w:t>
+      </w:r>
+      <w:r>
+        <w:rPr>
+          <w:lang w:val="en-US"/>
+        </w:rPr>
+        <w:t>EmpujeComunitario\ClienteSpring\src\main\resources</w:t>
+      </w:r>
       <w:r>
         <w:rPr>
           <w:lang w:val="en-US"/>
         </w:rPr>
         <w:t xml:space="preserve"> </w:t>
       </w:r>
-      <w:proofErr w:type="spellStart"/>
-      <w:r>
-        <w:rPr>
-          <w:lang w:val="en-US"/>
-        </w:rPr>
-        <w:t>grpcio</w:t>
-      </w:r>
-      <w:proofErr w:type="spellEnd"/>
-      <w:r>
-        <w:rPr>
-          <w:lang w:val="en-US"/>
-        </w:rPr>
-        <w:t xml:space="preserve">-tools </w:t>
-      </w:r>
-      <w:proofErr w:type="spellStart"/>
-      <w:r>
-        <w:rPr>
-          <w:lang w:val="en-US"/>
-        </w:rPr>
-        <w:t>pymysql</w:t>
-      </w:r>
-      <w:proofErr w:type="spellEnd"/>
-      <w:r>
-        <w:rPr>
-          <w:lang w:val="en-US"/>
-        </w:rPr>
-        <w:t xml:space="preserve"> </w:t>
-      </w:r>
-      <w:proofErr w:type="spellStart"/>
-      <w:r>
-        <w:rPr>
-          <w:lang w:val="en-US"/>
-        </w:rPr>
-        <w:t>bcrypt</w:t>
-      </w:r>
-      <w:proofErr w:type="spellEnd"/>
-      <w:r>
-        <w:rPr>
-          <w:lang w:val="en-US"/>
-        </w:rPr>
-        <w:t xml:space="preserve"> cryptography python-</w:t>
-      </w:r>
-      <w:proofErr w:type="spellStart"/>
-      <w:r>
-        <w:rPr>
-          <w:lang w:val="en-US"/>
-        </w:rPr>
-        <w:t>dotenv</w:t>
-      </w:r>
-      <w:proofErr w:type="spellEnd"/>
-      <w:r>
-        <w:rPr>
-          <w:lang w:val="en-US"/>
-        </w:rPr>
-        <w:t xml:space="preserve"> </w:t>
-      </w:r>
-      <w:r>
-        <w:rPr>
-          <w:lang w:val="en-US"/>
-        </w:rPr>
-        <w:t>cryptography</w:t>
-      </w:r>
-    </w:p>
-    <w:p>
-      <w:pPr>
-        <w:rPr>
-          <w:b/>
-          <w:bCs/>
-        </w:rPr>
-      </w:pPr>
-    </w:p>
-    <w:p>
-      <w:pPr>
-        <w:rPr>
-          <w:b/>
-          <w:bCs/>
-        </w:rPr>
-      </w:pPr>
-      <w:r>
-        <w:rPr>
-          <w:b/>
-          <w:bCs/>
-        </w:rPr>
-        <w:t>3.3 Variables del servidor (</w:t>
-      </w:r>
-      <w:proofErr w:type="spellStart"/>
-      <w:r>
-        <w:rPr>
-          <w:b/>
-          <w:bCs/>
-        </w:rPr>
-        <w:t>ServerPython</w:t>
-      </w:r>
-      <w:proofErr w:type="spellEnd"/>
-      <w:proofErr w:type="gramStart"/>
-      <w:r>
-        <w:rPr>
-          <w:b/>
-          <w:bCs/>
-        </w:rPr>
-        <w:t>/.</w:t>
-      </w:r>
-      <w:proofErr w:type="spellStart"/>
-      <w:r>
-        <w:rPr>
-          <w:b/>
-          <w:bCs/>
-        </w:rPr>
-        <w:t>env</w:t>
-      </w:r>
-      <w:proofErr w:type="spellEnd"/>
-      <w:proofErr w:type="gramEnd"/>
-      <w:r>
-        <w:rPr>
-          <w:b/>
-          <w:bCs/>
-        </w:rPr>
-        <w:t>)</w:t>
-      </w:r>
-    </w:p>
-    <w:p>
-      <w:r>
-        <w:t xml:space="preserve">Crea un </w:t>
-      </w:r>
-      <w:proofErr w:type="gramStart"/>
-      <w:r>
-        <w:t xml:space="preserve">archivo </w:t>
-      </w:r>
-      <w:r>
-        <w:rPr>
-          <w:b/>
-          <w:bCs/>
-        </w:rPr>
-        <w:t>.</w:t>
-      </w:r>
-      <w:proofErr w:type="spellStart"/>
-      <w:r>
-        <w:rPr>
-          <w:b/>
-          <w:bCs/>
-        </w:rPr>
-        <w:t>env</w:t>
-      </w:r>
-      <w:proofErr w:type="spellEnd"/>
-      <w:proofErr w:type="gramEnd"/>
-      <w:r>
-        <w:t xml:space="preserve"> (texto plano):</w:t>
-      </w:r>
-    </w:p>
-    <w:p>
-      <w:pPr>
-        <w:rPr>
-          <w:lang w:val="en-US"/>
-        </w:rPr>
-      </w:pPr>
-      <w:r>
-        <w:rPr>
-          <w:lang w:val="en-US"/>
-        </w:rPr>
-        <w:t>DB_HOST=localhost</w:t>
-      </w:r>
-    </w:p>
-    <w:p>
-      <w:pPr>
-        <w:rPr>
-          <w:lang w:val="en-US"/>
-        </w:rPr>
-      </w:pPr>
-      <w:r>
-        <w:rPr>
-          <w:lang w:val="en-US"/>
-        </w:rPr>
-        <w:t>DB_PORT=3306</w:t>
-      </w:r>
-    </w:p>
-    <w:p>
-      <w:pPr>
-        <w:rPr>
-          <w:highlight w:val="yellow"/>
-        </w:rPr>
-      </w:pPr>
-      <w:r>
-        <w:rPr>
-          <w:highlight w:val="yellow"/>
-        </w:rPr>
-        <w:t>DB_USER=</w:t>
-      </w:r>
-      <w:proofErr w:type="gramStart"/>
-      <w:r>
-        <w:rPr>
-          <w:highlight w:val="yellow"/>
-        </w:rPr>
-        <w:t>empuje</w:t>
-      </w:r>
-      <w:r>
-        <w:rPr>
-          <w:highlight w:val="yellow"/>
-        </w:rPr>
-        <w:t xml:space="preserve">  (</w:t>
-      </w:r>
-      <w:proofErr w:type="gramEnd"/>
-      <w:r>
-        <w:rPr>
-          <w:highlight w:val="yellow"/>
-        </w:rPr>
-        <w:t>CAMBIAR POR TU USUARIO)</w:t>
-      </w:r>
-    </w:p>
-    <w:p>
-      <w:r>
-        <w:rPr>
-          <w:highlight w:val="yellow"/>
-        </w:rPr>
-        <w:t>DB_PASS=empuje</w:t>
-      </w:r>
-      <w:proofErr w:type="gramStart"/>
-      <w:r>
-        <w:rPr>
-          <w:highlight w:val="yellow"/>
-        </w:rPr>
-        <w:t>123  (</w:t>
-      </w:r>
-      <w:proofErr w:type="gramEnd"/>
-      <w:r>
-        <w:rPr>
-          <w:highlight w:val="yellow"/>
-        </w:rPr>
-        <w:t>CAMBIAR POR TU CLAVE)</w:t>
-      </w:r>
-    </w:p>
-    <w:p>
-      <w:r>
-        <w:t>DB_NAME=</w:t>
-      </w:r>
-      <w:proofErr w:type="spellStart"/>
-      <w:r>
-        <w:t>empujecomunitario</w:t>
-      </w:r>
-      <w:proofErr w:type="spellEnd"/>
-    </w:p>
-    <w:p>
-      <w:r>
-        <w:t>GRPC_PORT=50051</w:t>
+    </w:p>
+    <w:p>
+      <w:r>
+        <w:t>Hay que cambiar el u</w:t>
+      </w:r>
+      <w:r>
+        <w:t>suario y contraseña para acceder a la bd</w:t>
+      </w:r>
+    </w:p>
+    <w:p>
+      <w:pPr>
+        <w:rPr>
+          <w:lang w:val="en-US"/>
+        </w:rPr>
+      </w:pPr>
+      <w:r>
+        <w:rPr>
+          <w:lang w:val="en-US"/>
+        </w:rPr>
+        <w:drawing>
+          <wp:inline distT="0" distB="0" distL="0" distR="0" wp14:anchorId="2F69FDC6" wp14:editId="63AD5D44">
+            <wp:extent cx="5612130" cy="620395"/>
+            <wp:effectExtent l="0" t="0" r="7620" b="8255"/>
+            <wp:docPr id="1408943692" name="Imagen 1"/>
+            <wp:cNvGraphicFramePr>
+              <a:graphicFrameLocks xmlns:a="http://schemas.openxmlformats.org/drawingml/2006/main" noChangeAspect="1"/>
+            </wp:cNvGraphicFramePr>
+            <a:graphic xmlns:a="http://schemas.openxmlformats.org/drawingml/2006/main">
+              <a:graphicData uri="http://schemas.openxmlformats.org/drawingml/2006/picture">
+                <pic:pic xmlns:pic="http://schemas.openxmlformats.org/drawingml/2006/picture">
+                  <pic:nvPicPr>
+                    <pic:cNvPr id="1408943692" name=""/>
+                    <pic:cNvPicPr/>
+                  </pic:nvPicPr>
+                  <pic:blipFill>
+                    <a:blip r:embed="rId5"/>
+                    <a:stretch>
+                      <a:fillRect/>
+                    </a:stretch>
+                  </pic:blipFill>
+                  <pic:spPr>
+                    <a:xfrm>
+                      <a:off x="0" y="0"/>
+                      <a:ext cx="5612130" cy="620395"/>
+                    </a:xfrm>
+                    <a:prstGeom prst="rect">
+                      <a:avLst/>
+                    </a:prstGeom>
+                  </pic:spPr>
+                </pic:pic>
+              </a:graphicData>
+            </a:graphic>
+          </wp:inline>
+        </w:drawing>
+      </w:r>
+    </w:p>
+    <w:p>
+      <w:pPr>
+        <w:rPr>
+          <w:b/>
+          <w:bCs/>
+        </w:rPr>
+      </w:pPr>
+      <w:r>
+        <w:rPr>
+          <w:b/>
+          <w:bCs/>
+        </w:rPr>
+        <w:t>3.4 Generar stubs (solo si cambiaste ong.proto)</w:t>
+      </w:r>
+    </w:p>
+    <w:p>
+      <w:pPr>
+        <w:rPr>
+          <w:lang w:val="en-US"/>
+        </w:rPr>
+      </w:pPr>
+      <w:r>
+        <w:rPr>
+          <w:lang w:val="en-US"/>
+        </w:rPr>
+        <w:t>cd ServerPython</w:t>
+      </w:r>
+    </w:p>
+    <w:p>
+      <w:r>
+        <w:rPr>
+          <w:lang w:val="en-US"/>
+        </w:rPr>
+        <w:t xml:space="preserve">python -m grpc_tools.protoc -I../Proto --python_out=./ --grpc_python_out=./ </w:t>
+      </w:r>
+      <w:r>
+        <w:t>../Proto/ong.proto</w:t>
+      </w:r>
+    </w:p>
+    <w:p>
+      <w:pPr>
+        <w:rPr>
+          <w:b/>
+          <w:bCs/>
+        </w:rPr>
+      </w:pPr>
+    </w:p>
+    <w:p>
+      <w:pPr>
+        <w:rPr>
+          <w:b/>
+          <w:bCs/>
+        </w:rPr>
+      </w:pPr>
+      <w:r>
+        <w:rPr>
+          <w:b/>
+          <w:bCs/>
+        </w:rPr>
+        <w:t>3.5 Levantar el servidor</w:t>
+      </w:r>
+    </w:p>
+    <w:p>
+      <w:pPr>
+        <w:rPr>
+          <w:b/>
+          <w:bCs/>
+        </w:rPr>
+      </w:pPr>
+      <w:r>
+        <w:rPr>
+          <w:b/>
+          <w:bCs/>
+        </w:rPr>
+        <w:t>cd ServerPython</w:t>
+      </w:r>
+    </w:p>
+    <w:p>
+      <w:pPr>
+        <w:rPr>
+          <w:b/>
+          <w:bCs/>
+        </w:rPr>
+      </w:pPr>
+      <w:r>
+        <w:rPr>
+          <w:b/>
+          <w:bCs/>
+        </w:rPr>
+        <w:t xml:space="preserve">.\.venv\Scripts\Activate.ps1 </w:t>
+      </w:r>
+    </w:p>
+    <w:p>
+      <w:pPr>
+        <w:rPr>
+          <w:b/>
+          <w:bCs/>
+        </w:rPr>
+      </w:pPr>
+      <w:r>
+        <w:rPr>
+          <w:b/>
+          <w:bCs/>
+        </w:rPr>
+        <w:t>python server.py</w:t>
+      </w:r>
+    </w:p>
+    <w:p>
+      <w:r>
+        <w:t>Salida esperada</w:t>
+      </w:r>
+      <w:r>
+        <w:t xml:space="preserve"> en terminal </w:t>
+      </w:r>
+      <w:r>
+        <w:t>:</w:t>
+      </w:r>
+    </w:p>
+    <w:p>
+      <w:r>
+        <w:t>[DB] Conectado a MySQL localhost:3306/empujecomunitario</w:t>
+      </w:r>
+    </w:p>
+    <w:p>
+      <w:r>
+        <w:t>[gRPC][Python] Escuchando en 0.0.0.0:50051 ...</w:t>
+      </w:r>
+    </w:p>
+    <w:p>
+      <w:r>
+        <w:pict w14:anchorId="3C4E9EC1">
+          <v:rect id="_x0000_i1028" style="width:0;height:1.5pt" o:hralign="center" o:bullet="t" o:hrstd="t" o:hr="t" fillcolor="#a0a0a0" stroked="f"/>
+        </w:pict>
+      </w:r>
+    </w:p>
+    <w:p>
+      <w:pPr>
+        <w:rPr>
+          <w:b/>
+          <w:bCs/>
+          <w:lang w:val="en-US"/>
+        </w:rPr>
+      </w:pPr>
+      <w:r>
+        <w:rPr>
+          <w:lang w:val="en-US"/>
+        </w:rPr>
+        <w:t>3.</w:t>
+      </w:r>
+      <w:r>
+        <w:rPr>
+          <w:lang w:val="en-US"/>
+        </w:rPr>
+        <w:t xml:space="preserve">6 </w:t>
+      </w:r>
+      <w:r>
+        <w:rPr>
+          <w:b/>
+          <w:bCs/>
+          <w:lang w:val="en-US"/>
+        </w:rPr>
+        <w:t>Levantar Docker (MySQL + Kafka + Zookeeper)</w:t>
+      </w:r>
+    </w:p>
+    <w:p>
+      <w:pPr>
+        <w:rPr>
+          <w:b/>
+          <w:bCs/>
+          <w:lang w:val="en-US"/>
+        </w:rPr>
+      </w:pPr>
+      <w:r>
+        <w:rPr>
+          <w:b/>
+          <w:bCs/>
+          <w:lang w:val="en-US"/>
+        </w:rPr>
+        <w:t xml:space="preserve">Cd </w:t>
+      </w:r>
+      <w:r>
+        <w:rPr>
+          <w:b/>
+          <w:bCs/>
+          <w:lang w:val="en-US"/>
+        </w:rPr>
+        <w:t>\infra\kafka</w:t>
+      </w:r>
+    </w:p>
+    <w:p>
+      <w:pPr>
+        <w:rPr>
+          <w:lang w:val="en-US"/>
+        </w:rPr>
+      </w:pPr>
+      <w:r>
+        <w:rPr>
+          <w:lang w:val="en-US"/>
+        </w:rPr>
+        <w:t>docker-compose up -d</w:t>
+      </w:r>
+    </w:p>
+    <w:p>
+      <w:pPr>
+        <w:rPr>
+          <w:lang w:val="en-US"/>
+        </w:rPr>
+      </w:pPr>
+    </w:p>
+    <w:p>
+      <w:pPr>
+        <w:rPr>
+          <w:lang w:val="en-US"/>
+        </w:rPr>
+      </w:pPr>
+    </w:p>
+    <w:p>
+      <w:pPr>
+        <w:rPr>
+          <w:lang w:val="en-US"/>
+        </w:rPr>
+      </w:pPr>
+    </w:p>
+    <w:p>
+      <w:pPr>
+        <w:rPr>
+          <w:lang w:val="en-US"/>
+        </w:rPr>
+      </w:pPr>
+    </w:p>
+    <w:p>
+      <w:pPr>
+        <w:rPr>
+          <w:lang w:val="en-US"/>
+        </w:rPr>
+      </w:pPr>
+    </w:p>
+    <w:p>
+      <w:pPr>
+        <w:rPr>
+          <w:b/>
+          <w:bCs/>
+          <w:lang w:val="en-US"/>
+        </w:rPr>
+      </w:pPr>
+      <w:r>
+        <w:rPr>
+          <w:b/>
+          <w:bCs/>
+          <w:lang w:val="en-US"/>
+        </w:rPr>
+        <w:lastRenderedPageBreak/>
+        <w:t xml:space="preserve">4) Cliente Spring Boot </w:t>
+      </w:r>
+    </w:p>
+    <w:p>
+      <w:pPr>
+        <w:rPr>
+          <w:b/>
+          <w:bCs/>
+          <w:lang w:val="en-US"/>
+        </w:rPr>
+      </w:pPr>
+      <w:r>
+        <w:rPr>
+          <w:b/>
+          <w:bCs/>
+          <w:lang w:val="en-US"/>
+        </w:rPr>
+        <w:t>4.1 Construir / arrancar</w:t>
+      </w:r>
+    </w:p>
+    <w:p>
+      <w:pPr>
+        <w:rPr>
+          <w:lang w:val="en-US"/>
+        </w:rPr>
+      </w:pPr>
+      <w:r>
+        <w:rPr>
+          <w:lang w:val="en-US"/>
+        </w:rPr>
+        <w:t>cd ClienteSpring</w:t>
+      </w:r>
+    </w:p>
+    <w:p>
+      <w:pPr>
+        <w:rPr>
+          <w:lang w:val="en-US"/>
+        </w:rPr>
+      </w:pPr>
+      <w:r>
+        <w:rPr>
+          <w:lang w:val="en-US"/>
+        </w:rPr>
+        <w:t>mvn clean install -DskipTests</w:t>
+      </w:r>
+    </w:p>
+    <w:p>
+      <w:r>
+        <w:t>mvn spring-boot:run</w:t>
       </w:r>
     </w:p>
     <w:p/>
     <w:p>
-      <w:pPr>
-        <w:rPr>
-          <w:lang w:val="en-US"/>
-        </w:rPr>
-      </w:pPr>
-      <w:r>
-        <w:rPr>
-          <w:lang w:val="en-US"/>
-        </w:rPr>
-        <w:t>KAFKA_BOOTSTRAP_SERVERS=127.0.0.1:9092</w:t>
-      </w:r>
-    </w:p>
-    <w:p>
-      <w:pPr>
-        <w:rPr>
-          <w:lang w:val="en-US"/>
-        </w:rPr>
-      </w:pPr>
-      <w:r>
-        <w:rPr>
-          <w:lang w:val="en-US"/>
-        </w:rPr>
-        <w:t>ORG_ID=42</w:t>
-      </w:r>
-    </w:p>
-    <w:p>
-      <w:pPr>
-        <w:rPr>
-          <w:lang w:val="en-US"/>
-        </w:rPr>
-      </w:pPr>
-    </w:p>
-    <w:p>
-      <w:pPr>
-        <w:rPr>
-          <w:lang w:val="en-US"/>
-        </w:rPr>
-      </w:pPr>
-    </w:p>
-    <w:p>
-      <w:pPr>
-        <w:rPr>
-          <w:b/>
-          <w:bCs/>
-        </w:rPr>
-      </w:pPr>
-      <w:r>
-        <w:rPr>
-          <w:b/>
-          <w:bCs/>
-        </w:rPr>
-        <w:t xml:space="preserve">3.4 Generar </w:t>
-      </w:r>
-      <w:proofErr w:type="spellStart"/>
-      <w:r>
-        <w:rPr>
-          <w:b/>
-          <w:bCs/>
-        </w:rPr>
-        <w:t>stubs</w:t>
-      </w:r>
-      <w:proofErr w:type="spellEnd"/>
-      <w:r>
-        <w:rPr>
-          <w:b/>
-          <w:bCs/>
-        </w:rPr>
-        <w:t xml:space="preserve"> (solo si cambiaste </w:t>
-      </w:r>
-      <w:proofErr w:type="spellStart"/>
-      <w:proofErr w:type="gramStart"/>
-      <w:r>
-        <w:rPr>
-          <w:b/>
-          <w:bCs/>
-        </w:rPr>
-        <w:t>ong.proto</w:t>
-      </w:r>
-      <w:proofErr w:type="spellEnd"/>
-      <w:proofErr w:type="gramEnd"/>
-      <w:r>
-        <w:rPr>
-          <w:b/>
-          <w:bCs/>
-        </w:rPr>
-        <w:t>)</w:t>
-      </w:r>
-    </w:p>
-    <w:p>
-      <w:pPr>
-        <w:rPr>
-          <w:lang w:val="en-US"/>
-        </w:rPr>
-      </w:pPr>
-      <w:r>
-        <w:rPr>
-          <w:lang w:val="en-US"/>
-        </w:rPr>
-        <w:t xml:space="preserve">cd </w:t>
-      </w:r>
-      <w:proofErr w:type="spellStart"/>
-      <w:r>
-        <w:rPr>
-          <w:lang w:val="en-US"/>
-        </w:rPr>
-        <w:t>ServerPython</w:t>
-      </w:r>
-      <w:proofErr w:type="spellEnd"/>
-    </w:p>
-    <w:p>
-      <w:r>
-        <w:rPr>
-          <w:lang w:val="en-US"/>
-        </w:rPr>
-        <w:lastRenderedPageBreak/>
-        <w:t xml:space="preserve">python -m </w:t>
-      </w:r>
-      <w:proofErr w:type="spellStart"/>
-      <w:r>
-        <w:rPr>
-          <w:lang w:val="en-US"/>
-        </w:rPr>
-        <w:t>grpc_</w:t>
-      </w:r>
-      <w:proofErr w:type="gramStart"/>
-      <w:r>
-        <w:rPr>
-          <w:lang w:val="en-US"/>
-        </w:rPr>
-        <w:t>tools.protoc</w:t>
-      </w:r>
-      <w:proofErr w:type="spellEnd"/>
-      <w:proofErr w:type="gramEnd"/>
-      <w:r>
-        <w:rPr>
-          <w:lang w:val="en-US"/>
-        </w:rPr>
-        <w:t xml:space="preserve"> -</w:t>
-      </w:r>
-      <w:proofErr w:type="gramStart"/>
-      <w:r>
-        <w:rPr>
-          <w:lang w:val="en-US"/>
-        </w:rPr>
-        <w:t>I../</w:t>
-      </w:r>
-      <w:proofErr w:type="gramEnd"/>
-      <w:r>
-        <w:rPr>
-          <w:lang w:val="en-US"/>
-        </w:rPr>
-        <w:t>Proto --</w:t>
-      </w:r>
-      <w:proofErr w:type="spellStart"/>
-      <w:r>
-        <w:rPr>
-          <w:lang w:val="en-US"/>
-        </w:rPr>
-        <w:t>python_out</w:t>
-      </w:r>
-      <w:proofErr w:type="spellEnd"/>
-      <w:proofErr w:type="gramStart"/>
-      <w:r>
-        <w:rPr>
-          <w:lang w:val="en-US"/>
-        </w:rPr>
-        <w:t>=./</w:t>
-      </w:r>
-      <w:proofErr w:type="gramEnd"/>
-      <w:r>
-        <w:rPr>
-          <w:lang w:val="en-US"/>
-        </w:rPr>
-        <w:t xml:space="preserve"> --</w:t>
-      </w:r>
-      <w:proofErr w:type="spellStart"/>
-      <w:r>
-        <w:rPr>
-          <w:lang w:val="en-US"/>
-        </w:rPr>
-        <w:t>grpc_python_out</w:t>
-      </w:r>
-      <w:proofErr w:type="spellEnd"/>
-      <w:proofErr w:type="gramStart"/>
-      <w:r>
-        <w:rPr>
-          <w:lang w:val="en-US"/>
-        </w:rPr>
-        <w:t>=./</w:t>
-      </w:r>
-      <w:proofErr w:type="gramEnd"/>
-      <w:r>
-        <w:rPr>
-          <w:lang w:val="en-US"/>
-        </w:rPr>
-        <w:t xml:space="preserve"> </w:t>
-      </w:r>
-      <w:r>
-        <w:t>../Proto/</w:t>
-      </w:r>
-      <w:proofErr w:type="spellStart"/>
-      <w:r>
-        <w:t>ong.proto</w:t>
-      </w:r>
-      <w:proofErr w:type="spellEnd"/>
-    </w:p>
-    <w:p>
-      <w:pPr>
-        <w:rPr>
-          <w:b/>
-          <w:bCs/>
-        </w:rPr>
-      </w:pPr>
-    </w:p>
-    <w:p>
-      <w:pPr>
-        <w:rPr>
-          <w:b/>
-          <w:bCs/>
-        </w:rPr>
-      </w:pPr>
-    </w:p>
-    <w:p>
-      <w:pPr>
-        <w:rPr>
-          <w:b/>
-          <w:bCs/>
-        </w:rPr>
-      </w:pPr>
-      <w:r>
-        <w:rPr>
-          <w:b/>
-          <w:bCs/>
-        </w:rPr>
-        <w:t>3.5 Levantar el servidor</w:t>
-      </w:r>
-    </w:p>
-    <w:p>
-      <w:pPr>
-        <w:rPr>
-          <w:b/>
-          <w:bCs/>
-        </w:rPr>
-      </w:pPr>
-      <w:r>
-        <w:rPr>
-          <w:b/>
-          <w:bCs/>
-        </w:rPr>
-        <w:t xml:space="preserve">cd </w:t>
-      </w:r>
-      <w:proofErr w:type="spellStart"/>
-      <w:r>
-        <w:rPr>
-          <w:b/>
-          <w:bCs/>
-        </w:rPr>
-        <w:t>ServerPython</w:t>
-      </w:r>
-      <w:proofErr w:type="spellEnd"/>
-    </w:p>
-    <w:p>
-      <w:pPr>
-        <w:rPr>
-          <w:b/>
-          <w:bCs/>
-        </w:rPr>
-      </w:pPr>
-      <w:r>
-        <w:rPr>
-          <w:b/>
-          <w:bCs/>
-        </w:rPr>
-        <w:t>.\.</w:t>
-      </w:r>
-      <w:proofErr w:type="spellStart"/>
-      <w:r>
-        <w:rPr>
-          <w:b/>
-          <w:bCs/>
-        </w:rPr>
-        <w:t>venv</w:t>
-      </w:r>
-      <w:proofErr w:type="spellEnd"/>
-      <w:r>
-        <w:rPr>
-          <w:b/>
-          <w:bCs/>
-        </w:rPr>
-        <w:t xml:space="preserve">\Scripts\Activate.ps1 </w:t>
-      </w:r>
-    </w:p>
-    <w:p>
-      <w:pPr>
-        <w:rPr>
-          <w:b/>
-          <w:bCs/>
-        </w:rPr>
-      </w:pPr>
-      <w:proofErr w:type="spellStart"/>
-      <w:r>
-        <w:rPr>
-          <w:b/>
-          <w:bCs/>
-        </w:rPr>
-        <w:t>python</w:t>
-      </w:r>
-      <w:proofErr w:type="spellEnd"/>
-      <w:r>
-        <w:rPr>
-          <w:b/>
-          <w:bCs/>
-        </w:rPr>
-        <w:t xml:space="preserve"> server.py</w:t>
-      </w:r>
-    </w:p>
-    <w:p>
-      <w:r>
-        <w:t>Salida esperada</w:t>
-      </w:r>
-      <w:r>
-        <w:t xml:space="preserve"> en </w:t>
-      </w:r>
-      <w:proofErr w:type="gramStart"/>
-      <w:r>
-        <w:t xml:space="preserve">terminal </w:t>
-      </w:r>
-      <w:r>
-        <w:t>:</w:t>
-      </w:r>
-      <w:proofErr w:type="gramEnd"/>
-    </w:p>
-    <w:p>
-      <w:r>
-        <w:t>[DB] Conectado a MySQL localhost:3306/</w:t>
-      </w:r>
-      <w:proofErr w:type="spellStart"/>
-      <w:r>
-        <w:t>empujecomunitario</w:t>
-      </w:r>
-      <w:proofErr w:type="spellEnd"/>
-    </w:p>
-    <w:p>
-      <w:r>
-        <w:t>[</w:t>
-      </w:r>
-      <w:proofErr w:type="spellStart"/>
-      <w:r>
-        <w:t>gRPC</w:t>
-      </w:r>
-      <w:proofErr w:type="spellEnd"/>
-      <w:r>
-        <w:t>][Python] Escuchando en 0.0.0.0:50051 ...</w:t>
-      </w:r>
-    </w:p>
-    <w:p>
-      <w:r>
-        <w:pict w14:anchorId="3C4E9EC1">
-          <v:rect id="_x0000_i1032" style="width:0;height:1.5pt" o:hralign="center" o:bullet="t" o:hrstd="t" o:hr="t" fillcolor="#a0a0a0" stroked="f"/>
-        </w:pict>
-      </w:r>
-    </w:p>
-    <w:p>
-      <w:pPr>
-        <w:rPr>
-          <w:b/>
-          <w:bCs/>
-          <w:lang w:val="en-US"/>
-        </w:rPr>
-      </w:pPr>
-      <w:r>
-        <w:rPr>
-          <w:lang w:val="en-US"/>
-        </w:rPr>
-        <w:t>3.</w:t>
-      </w:r>
-      <w:r>
-        <w:rPr>
-          <w:lang w:val="en-US"/>
-        </w:rPr>
-        <w:t xml:space="preserve">6 </w:t>
-      </w:r>
-      <w:proofErr w:type="spellStart"/>
-      <w:r>
-        <w:rPr>
-          <w:b/>
-          <w:bCs/>
-          <w:lang w:val="en-US"/>
-        </w:rPr>
-        <w:t>Levantar</w:t>
-      </w:r>
-      <w:proofErr w:type="spellEnd"/>
-      <w:r>
-        <w:rPr>
-          <w:b/>
-          <w:bCs/>
-          <w:lang w:val="en-US"/>
-        </w:rPr>
-        <w:t xml:space="preserve"> Docker (MySQL + Kafka + Zookeeper)</w:t>
-      </w:r>
-    </w:p>
-    <w:p>
-      <w:pPr>
-        <w:rPr>
-          <w:b/>
-          <w:bCs/>
-          <w:lang w:val="en-US"/>
-        </w:rPr>
-      </w:pPr>
-      <w:r>
-        <w:rPr>
-          <w:b/>
-          <w:bCs/>
-          <w:lang w:val="en-US"/>
-        </w:rPr>
-        <w:t xml:space="preserve">Cd </w:t>
-      </w:r>
-      <w:r>
-        <w:rPr>
-          <w:b/>
-          <w:bCs/>
-          <w:lang w:val="en-US"/>
-        </w:rPr>
-        <w:t>\infra\</w:t>
-      </w:r>
-      <w:proofErr w:type="spellStart"/>
-      <w:r>
-        <w:rPr>
-          <w:b/>
-          <w:bCs/>
-          <w:lang w:val="en-US"/>
-        </w:rPr>
-        <w:t>kafka</w:t>
-      </w:r>
-      <w:proofErr w:type="spellEnd"/>
-    </w:p>
-    <w:p>
-      <w:pPr>
-        <w:rPr>
-          <w:lang w:val="en-US"/>
-        </w:rPr>
-      </w:pPr>
-      <w:r>
-        <w:rPr>
-          <w:lang w:val="en-US"/>
-        </w:rPr>
-        <w:t>docker-compose up -d</w:t>
-      </w:r>
-    </w:p>
-    <w:p>
-      <w:pPr>
-        <w:rPr>
-          <w:lang w:val="en-US"/>
-        </w:rPr>
-      </w:pPr>
-    </w:p>
-    <w:p>
-      <w:pPr>
-        <w:rPr>
-          <w:lang w:val="en-US"/>
-        </w:rPr>
-      </w:pPr>
-    </w:p>
-    <w:p>
-      <w:pPr>
-        <w:rPr>
-          <w:b/>
-          <w:bCs/>
-          <w:lang w:val="en-US"/>
-        </w:rPr>
-      </w:pPr>
-      <w:r>
-        <w:rPr>
-          <w:b/>
-          <w:bCs/>
-          <w:lang w:val="en-US"/>
-        </w:rPr>
-        <w:t xml:space="preserve">4) </w:t>
-      </w:r>
-      <w:proofErr w:type="spellStart"/>
-      <w:r>
-        <w:rPr>
-          <w:b/>
-          <w:bCs/>
-          <w:lang w:val="en-US"/>
-        </w:rPr>
+      <w:r>
+        <w:t>Orden recomendado</w:t>
+      </w:r>
+    </w:p>
+    <w:p>
+      <w:pPr>
+        <w:pStyle w:val="Prrafodelista"/>
+        <w:numPr>
+          <w:ilvl w:val="0"/>
+          <w:numId w:val="11"/>
+        </w:numPr>
+      </w:pPr>
+      <w:r>
+        <w:t>Servidor</w:t>
+      </w:r>
+    </w:p>
+    <w:p>
+      <w:pPr>
+        <w:pStyle w:val="Prrafodelista"/>
+        <w:numPr>
+          <w:ilvl w:val="0"/>
+          <w:numId w:val="11"/>
+        </w:numPr>
+      </w:pPr>
+      <w:r>
+        <w:t>Kafka</w:t>
+      </w:r>
+    </w:p>
+    <w:p>
+      <w:pPr>
+        <w:pStyle w:val="Prrafodelista"/>
+        <w:numPr>
+          <w:ilvl w:val="0"/>
+          <w:numId w:val="11"/>
+        </w:numPr>
+      </w:pPr>
+      <w:r>
         <w:t>Cliente</w:t>
       </w:r>
-      <w:proofErr w:type="spellEnd"/>
-      <w:r>
-        <w:rPr>
-          <w:b/>
-          <w:bCs/>
-          <w:lang w:val="en-US"/>
-        </w:rPr>
-        <w:t xml:space="preserve"> Spring Boot </w:t>
-      </w:r>
-    </w:p>
-    <w:p>
-      <w:pPr>
-        <w:rPr>
-          <w:b/>
-          <w:bCs/>
-          <w:lang w:val="en-US"/>
-        </w:rPr>
-      </w:pPr>
-      <w:r>
-        <w:rPr>
-          <w:b/>
-          <w:bCs/>
-          <w:lang w:val="en-US"/>
-        </w:rPr>
-        <w:t xml:space="preserve">4.1 </w:t>
-      </w:r>
-      <w:proofErr w:type="spellStart"/>
-      <w:r>
-        <w:rPr>
-          <w:b/>
-          <w:bCs/>
-          <w:lang w:val="en-US"/>
-        </w:rPr>
-        <w:t>Construir</w:t>
-      </w:r>
-      <w:proofErr w:type="spellEnd"/>
-      <w:r>
-        <w:rPr>
-          <w:b/>
-          <w:bCs/>
-          <w:lang w:val="en-US"/>
-        </w:rPr>
-        <w:t xml:space="preserve"> / </w:t>
-      </w:r>
-      <w:proofErr w:type="spellStart"/>
-      <w:r>
-        <w:rPr>
-          <w:b/>
-          <w:bCs/>
-          <w:lang w:val="en-US"/>
-        </w:rPr>
-        <w:t>arrancar</w:t>
-      </w:r>
-      <w:proofErr w:type="spellEnd"/>
-    </w:p>
-    <w:p>
-      <w:pPr>
-        <w:rPr>
-          <w:lang w:val="en-US"/>
-        </w:rPr>
-      </w:pPr>
-      <w:r>
-        <w:rPr>
-          <w:lang w:val="en-US"/>
-        </w:rPr>
-        <w:t xml:space="preserve">cd </w:t>
-      </w:r>
-      <w:proofErr w:type="spellStart"/>
-      <w:r>
-        <w:rPr>
-          <w:lang w:val="en-US"/>
-        </w:rPr>
-        <w:t>ClienteSpring</w:t>
-      </w:r>
-      <w:proofErr w:type="spellEnd"/>
-    </w:p>
-    <w:p>
-      <w:pPr>
-        <w:rPr>
-          <w:lang w:val="en-US"/>
-        </w:rPr>
-      </w:pPr>
-      <w:proofErr w:type="spellStart"/>
-      <w:r>
-        <w:rPr>
-          <w:lang w:val="en-US"/>
-        </w:rPr>
-        <w:t>mvn</w:t>
-      </w:r>
-      <w:proofErr w:type="spellEnd"/>
-      <w:r>
-        <w:rPr>
-          <w:lang w:val="en-US"/>
-        </w:rPr>
-        <w:t xml:space="preserve"> clean install -</w:t>
-      </w:r>
-      <w:proofErr w:type="spellStart"/>
-      <w:r>
-        <w:rPr>
-          <w:lang w:val="en-US"/>
-        </w:rPr>
-        <w:t>DskipTests</w:t>
-      </w:r>
-      <w:proofErr w:type="spellEnd"/>
-    </w:p>
-    <w:p>
-      <w:proofErr w:type="spellStart"/>
-      <w:r>
-        <w:t>mvn</w:t>
-      </w:r>
-      <w:proofErr w:type="spellEnd"/>
-      <w:r>
-        <w:t xml:space="preserve"> </w:t>
-      </w:r>
-      <w:proofErr w:type="spellStart"/>
-      <w:r>
-        <w:t>spring-</w:t>
-      </w:r>
-      <w:proofErr w:type="gramStart"/>
-      <w:r>
-        <w:t>boot:run</w:t>
-      </w:r>
-      <w:proofErr w:type="spellEnd"/>
-      <w:proofErr w:type="gramEnd"/>
-    </w:p>
+    </w:p>
+    <w:p/>
     <w:p>
       <w:pPr>
         <w:rPr>
@@ -1627,31 +1101,7 @@
         </w:numPr>
       </w:pPr>
       <w:r>
-        <w:t xml:space="preserve">Ejecutaste fuera de </w:t>
-      </w:r>
-      <w:proofErr w:type="spellStart"/>
-      <w:r>
-        <w:t>ClienteSpring</w:t>
-      </w:r>
-      <w:proofErr w:type="spellEnd"/>
-      <w:r>
-        <w:t xml:space="preserve"> o falta el plugin en &lt;</w:t>
-      </w:r>
-      <w:proofErr w:type="spellStart"/>
-      <w:r>
-        <w:t>build</w:t>
-      </w:r>
-      <w:proofErr w:type="spellEnd"/>
-      <w:r>
-        <w:t>&gt;&lt;</w:t>
-      </w:r>
-      <w:proofErr w:type="spellStart"/>
-      <w:r>
-        <w:t>plugins</w:t>
-      </w:r>
-      <w:proofErr w:type="spellEnd"/>
-      <w:r>
-        <w:t>&gt;.</w:t>
+        <w:t>Ejecutaste fuera de ClienteSpring o falta el plugin en &lt;build&gt;&lt;plugins&gt;.</w:t>
       </w:r>
     </w:p>
     <w:p>
@@ -1673,14 +1123,8 @@
         </w:numPr>
       </w:pPr>
       <w:r>
-        <w:lastRenderedPageBreak/>
-        <w:t xml:space="preserve">cd </w:t>
-      </w:r>
-      <w:proofErr w:type="spellStart"/>
-      <w:r>
-        <w:t>ClienteSpring</w:t>
-      </w:r>
-      <w:proofErr w:type="spellEnd"/>
+        <w:t>cd ClienteSpring</w:t>
+      </w:r>
     </w:p>
     <w:p>
       <w:pPr>
@@ -1689,24 +1133,9 @@
           <w:numId w:val="10"/>
         </w:numPr>
       </w:pPr>
-      <w:proofErr w:type="spellStart"/>
-      <w:r>
-        <w:t>mvn</w:t>
-      </w:r>
-      <w:proofErr w:type="spellEnd"/>
-      <w:r>
-        <w:t xml:space="preserve"> </w:t>
-      </w:r>
-      <w:proofErr w:type="spellStart"/>
-      <w:r>
-        <w:t>spring-</w:t>
-      </w:r>
-      <w:proofErr w:type="gramStart"/>
-      <w:r>
-        <w:t>boot:run</w:t>
-      </w:r>
-      <w:proofErr w:type="spellEnd"/>
-      <w:proofErr w:type="gramEnd"/>
+      <w:r>
+        <w:t>mvn spring-boot:run</w:t>
+      </w:r>
     </w:p>
     <w:p>
       <w:pPr>
@@ -1715,53 +1144,12 @@
           <w:numId w:val="10"/>
         </w:numPr>
       </w:pPr>
-      <w:proofErr w:type="spellStart"/>
-      <w:r>
-        <w:rPr>
-          <w:b/>
-          <w:bCs/>
-        </w:rPr>
-        <w:t>invalid</w:t>
-      </w:r>
-      <w:proofErr w:type="spellEnd"/>
-      <w:r>
-        <w:rPr>
-          <w:b/>
-          <w:bCs/>
-        </w:rPr>
-        <w:t xml:space="preserve"> </w:t>
-      </w:r>
-      <w:proofErr w:type="spellStart"/>
-      <w:r>
-        <w:rPr>
-          <w:b/>
-          <w:bCs/>
-        </w:rPr>
-        <w:t>salt</w:t>
-      </w:r>
-      <w:proofErr w:type="spellEnd"/>
-      <w:r>
-        <w:rPr>
-          <w:b/>
-          <w:bCs/>
-        </w:rPr>
-        <w:t xml:space="preserve"> al </w:t>
-      </w:r>
-      <w:proofErr w:type="spellStart"/>
-      <w:r>
-        <w:rPr>
-          <w:b/>
-          <w:bCs/>
-        </w:rPr>
-        <w:t>loguear</w:t>
-      </w:r>
-      <w:proofErr w:type="spellEnd"/>
-      <w:r>
-        <w:rPr>
-          <w:b/>
-          <w:bCs/>
-        </w:rPr>
-        <w:t xml:space="preserve"> usuarios viejos</w:t>
+      <w:r>
+        <w:rPr>
+          <w:b/>
+          <w:bCs/>
+        </w:rPr>
+        <w:t>invalid salt al loguear usuarios viejos</w:t>
       </w:r>
     </w:p>
     <w:p>
@@ -1785,7 +1173,6 @@
       <w:r>
         <w:t xml:space="preserve">Solución: borra usuarios viejos y crea nuevos (server ya guarda </w:t>
       </w:r>
-      <w:proofErr w:type="spellStart"/>
       <w:r>
         <w:rPr>
           <w:b/>
@@ -1793,7 +1180,6 @@
         </w:rPr>
         <w:t>bcrypt</w:t>
       </w:r>
-      <w:proofErr w:type="spellEnd"/>
       <w:r>
         <w:t>), o implementa migración transparente (opcional).</w:t>
       </w:r>
@@ -1810,23 +1196,7 @@
           <w:b/>
           <w:bCs/>
         </w:rPr>
-        <w:t xml:space="preserve">VS </w:t>
-      </w:r>
-      <w:proofErr w:type="spellStart"/>
-      <w:r>
-        <w:rPr>
-          <w:b/>
-          <w:bCs/>
-        </w:rPr>
-        <w:t>Code</w:t>
-      </w:r>
-      <w:proofErr w:type="spellEnd"/>
-      <w:r>
-        <w:rPr>
-          <w:b/>
-          <w:bCs/>
-        </w:rPr>
-        <w:t xml:space="preserve"> ve errores “fantasma”</w:t>
+        <w:t>VS Code ve errores “fantasma”</w:t>
       </w:r>
     </w:p>
     <w:p>
@@ -1857,266 +1227,12 @@
         <w:rPr>
           <w:lang w:val="en-US"/>
         </w:rPr>
-        <w:t xml:space="preserve"> o </w:t>
-      </w:r>
-      <w:proofErr w:type="gramStart"/>
-      <w:r>
-        <w:rPr>
-          <w:lang w:val="en-US"/>
-        </w:rPr>
-        <w:t>borra .idea/.project</w:t>
-      </w:r>
-      <w:proofErr w:type="gramEnd"/>
-      <w:r>
-        <w:rPr>
-          <w:lang w:val="en-US"/>
-        </w:rPr>
-        <w:t xml:space="preserve"> caches.</w:t>
+        <w:t xml:space="preserve"> o borra .idea/.project caches.</w:t>
       </w:r>
     </w:p>
     <w:p>
       <w:r>
         <w:pict w14:anchorId="4EFC5412">
-          <v:rect id="_x0000_i1028" style="width:0;height:1.5pt" o:hralign="center" o:hrstd="t" o:hr="t" fillcolor="#a0a0a0" stroked="f"/>
-        </w:pict>
-      </w:r>
-    </w:p>
-    <w:p>
-      <w:pPr>
-        <w:rPr>
-          <w:b/>
-          <w:bCs/>
-        </w:rPr>
-      </w:pPr>
-      <w:r>
-        <w:rPr>
-          <w:b/>
-          <w:bCs/>
-        </w:rPr>
-        <w:t>7) Comandos rápidos (para guardar)</w:t>
-      </w:r>
-    </w:p>
-    <w:p>
-      <w:r>
-        <w:rPr>
-          <w:b/>
-          <w:bCs/>
-        </w:rPr>
-        <w:t>Server (Python):</w:t>
-      </w:r>
-    </w:p>
-    <w:p>
-      <w:pPr>
-        <w:rPr>
-          <w:lang w:val="en-US"/>
-        </w:rPr>
-      </w:pPr>
-      <w:r>
-        <w:rPr>
-          <w:lang w:val="en-US"/>
-        </w:rPr>
-        <w:t xml:space="preserve">cd </w:t>
-      </w:r>
-      <w:proofErr w:type="spellStart"/>
-      <w:r>
-        <w:rPr>
-          <w:lang w:val="en-US"/>
-        </w:rPr>
-        <w:t>ServerPython</w:t>
-      </w:r>
-      <w:proofErr w:type="spellEnd"/>
-    </w:p>
-    <w:p>
-      <w:pPr>
-        <w:rPr>
-          <w:lang w:val="en-US"/>
-        </w:rPr>
-      </w:pPr>
-      <w:r>
-        <w:rPr>
-          <w:lang w:val="en-US"/>
-        </w:rPr>
-        <w:t>.\.</w:t>
-      </w:r>
-      <w:proofErr w:type="spellStart"/>
-      <w:r>
-        <w:rPr>
-          <w:lang w:val="en-US"/>
-        </w:rPr>
-        <w:t>venv</w:t>
-      </w:r>
-      <w:proofErr w:type="spellEnd"/>
-      <w:r>
-        <w:rPr>
-          <w:lang w:val="en-US"/>
-        </w:rPr>
-        <w:t>\Scripts\Activate.ps1</w:t>
-      </w:r>
-    </w:p>
-    <w:p>
-      <w:pPr>
-        <w:rPr>
-          <w:lang w:val="en-US"/>
-        </w:rPr>
-      </w:pPr>
-      <w:r>
-        <w:rPr>
-          <w:lang w:val="en-US"/>
-        </w:rPr>
-        <w:t>python server.py</w:t>
-      </w:r>
-    </w:p>
-    <w:p>
-      <w:pPr>
-        <w:rPr>
-          <w:lang w:val="en-US"/>
-        </w:rPr>
-      </w:pPr>
-      <w:proofErr w:type="spellStart"/>
-      <w:r>
-        <w:rPr>
-          <w:b/>
-          <w:bCs/>
-          <w:lang w:val="en-US"/>
-        </w:rPr>
-        <w:t>Cliente</w:t>
-      </w:r>
-      <w:proofErr w:type="spellEnd"/>
-      <w:r>
-        <w:rPr>
-          <w:b/>
-          <w:bCs/>
-          <w:lang w:val="en-US"/>
-        </w:rPr>
-        <w:t xml:space="preserve"> (Spring):</w:t>
-      </w:r>
-    </w:p>
-    <w:p>
-      <w:pPr>
-        <w:rPr>
-          <w:lang w:val="en-US"/>
-        </w:rPr>
-      </w:pPr>
-      <w:r>
-        <w:rPr>
-          <w:lang w:val="en-US"/>
-        </w:rPr>
-        <w:t xml:space="preserve">cd </w:t>
-      </w:r>
-      <w:proofErr w:type="spellStart"/>
-      <w:r>
-        <w:rPr>
-          <w:lang w:val="en-US"/>
-        </w:rPr>
-        <w:t>ClienteSpring</w:t>
-      </w:r>
-      <w:proofErr w:type="spellEnd"/>
-    </w:p>
-    <w:p>
-      <w:pPr>
-        <w:rPr>
-          <w:lang w:val="en-US"/>
-        </w:rPr>
-      </w:pPr>
-      <w:proofErr w:type="spellStart"/>
-      <w:r>
-        <w:rPr>
-          <w:lang w:val="en-US"/>
-        </w:rPr>
-        <w:t>mvn</w:t>
-      </w:r>
-      <w:proofErr w:type="spellEnd"/>
-      <w:r>
-        <w:rPr>
-          <w:lang w:val="en-US"/>
-        </w:rPr>
-        <w:t xml:space="preserve"> </w:t>
-      </w:r>
-      <w:proofErr w:type="spellStart"/>
-      <w:r>
-        <w:rPr>
-          <w:lang w:val="en-US"/>
-        </w:rPr>
-        <w:t>spring-</w:t>
-      </w:r>
-      <w:proofErr w:type="gramStart"/>
-      <w:r>
-        <w:rPr>
-          <w:lang w:val="en-US"/>
-        </w:rPr>
-        <w:t>boot:run</w:t>
-      </w:r>
-      <w:proofErr w:type="spellEnd"/>
-      <w:proofErr w:type="gramEnd"/>
-    </w:p>
-    <w:p>
-      <w:pPr>
-        <w:rPr>
-          <w:lang w:val="en-US"/>
-        </w:rPr>
-      </w:pPr>
-      <w:r>
-        <w:rPr>
-          <w:b/>
-          <w:bCs/>
-          <w:lang w:val="en-US"/>
-        </w:rPr>
-        <w:t>Build sin tests:</w:t>
-      </w:r>
-    </w:p>
-    <w:p>
-      <w:pPr>
-        <w:rPr>
-          <w:lang w:val="en-US"/>
-        </w:rPr>
-      </w:pPr>
-      <w:r>
-        <w:rPr>
-          <w:lang w:val="en-US"/>
-        </w:rPr>
-        <w:t xml:space="preserve">cd </w:t>
-      </w:r>
-      <w:proofErr w:type="spellStart"/>
-      <w:r>
-        <w:rPr>
-          <w:lang w:val="en-US"/>
-        </w:rPr>
-        <w:t>ClienteSpring</w:t>
-      </w:r>
-      <w:proofErr w:type="spellEnd"/>
-    </w:p>
-    <w:p>
-      <w:pPr>
-        <w:rPr>
-          <w:lang w:val="en-US"/>
-        </w:rPr>
-      </w:pPr>
-      <w:proofErr w:type="spellStart"/>
-      <w:r>
-        <w:rPr>
-          <w:lang w:val="en-US"/>
-        </w:rPr>
-        <w:t>mvn</w:t>
-      </w:r>
-      <w:proofErr w:type="spellEnd"/>
-      <w:r>
-        <w:rPr>
-          <w:lang w:val="en-US"/>
-        </w:rPr>
-        <w:t xml:space="preserve"> clean install -</w:t>
-      </w:r>
-      <w:proofErr w:type="spellStart"/>
-      <w:r>
-        <w:rPr>
-          <w:lang w:val="en-US"/>
-        </w:rPr>
-        <w:t>DskipTests</w:t>
-      </w:r>
-      <w:proofErr w:type="spellEnd"/>
-    </w:p>
-    <w:p>
-      <w:r>
-        <w:pict w14:anchorId="4132189F">
           <v:rect id="_x0000_i1029" style="width:0;height:1.5pt" o:hralign="center" o:hrstd="t" o:hr="t" fillcolor="#a0a0a0" stroked="f"/>
         </w:pict>
       </w:r>
@@ -2133,6 +1249,159 @@
           <w:b/>
           <w:bCs/>
         </w:rPr>
+        <w:t>7) Comandos rápidos (para guardar)</w:t>
+      </w:r>
+    </w:p>
+    <w:p>
+      <w:r>
+        <w:rPr>
+          <w:b/>
+          <w:bCs/>
+        </w:rPr>
+        <w:t>Server (Python):</w:t>
+      </w:r>
+    </w:p>
+    <w:p>
+      <w:pPr>
+        <w:rPr>
+          <w:lang w:val="en-US"/>
+        </w:rPr>
+      </w:pPr>
+      <w:r>
+        <w:rPr>
+          <w:lang w:val="en-US"/>
+        </w:rPr>
+        <w:t>cd ServerPython</w:t>
+      </w:r>
+    </w:p>
+    <w:p>
+      <w:pPr>
+        <w:rPr>
+          <w:lang w:val="en-US"/>
+        </w:rPr>
+      </w:pPr>
+      <w:r>
+        <w:rPr>
+          <w:lang w:val="en-US"/>
+        </w:rPr>
+        <w:lastRenderedPageBreak/>
+        <w:t>.\.venv\Scripts\Activate.ps1</w:t>
+      </w:r>
+    </w:p>
+    <w:p>
+      <w:pPr>
+        <w:rPr>
+          <w:lang w:val="en-US"/>
+        </w:rPr>
+      </w:pPr>
+      <w:r>
+        <w:rPr>
+          <w:lang w:val="en-US"/>
+        </w:rPr>
+        <w:t>python server.py</w:t>
+      </w:r>
+    </w:p>
+    <w:p>
+      <w:pPr>
+        <w:rPr>
+          <w:lang w:val="en-US"/>
+        </w:rPr>
+      </w:pPr>
+      <w:r>
+        <w:rPr>
+          <w:b/>
+          <w:bCs/>
+          <w:lang w:val="en-US"/>
+        </w:rPr>
+        <w:t>Cliente (Spring):</w:t>
+      </w:r>
+    </w:p>
+    <w:p>
+      <w:pPr>
+        <w:rPr>
+          <w:lang w:val="en-US"/>
+        </w:rPr>
+      </w:pPr>
+      <w:r>
+        <w:rPr>
+          <w:lang w:val="en-US"/>
+        </w:rPr>
+        <w:t>cd ClienteSpring</w:t>
+      </w:r>
+    </w:p>
+    <w:p>
+      <w:pPr>
+        <w:rPr>
+          <w:lang w:val="en-US"/>
+        </w:rPr>
+      </w:pPr>
+      <w:r>
+        <w:rPr>
+          <w:lang w:val="en-US"/>
+        </w:rPr>
+        <w:t>mvn spring-boot:run</w:t>
+      </w:r>
+    </w:p>
+    <w:p>
+      <w:pPr>
+        <w:rPr>
+          <w:lang w:val="en-US"/>
+        </w:rPr>
+      </w:pPr>
+      <w:r>
+        <w:rPr>
+          <w:b/>
+          <w:bCs/>
+          <w:lang w:val="en-US"/>
+        </w:rPr>
+        <w:t>Build sin tests:</w:t>
+      </w:r>
+    </w:p>
+    <w:p>
+      <w:pPr>
+        <w:rPr>
+          <w:lang w:val="en-US"/>
+        </w:rPr>
+      </w:pPr>
+      <w:r>
+        <w:rPr>
+          <w:lang w:val="en-US"/>
+        </w:rPr>
+        <w:t>cd ClienteSpring</w:t>
+      </w:r>
+    </w:p>
+    <w:p>
+      <w:pPr>
+        <w:rPr>
+          <w:lang w:val="en-US"/>
+        </w:rPr>
+      </w:pPr>
+      <w:r>
+        <w:rPr>
+          <w:lang w:val="en-US"/>
+        </w:rPr>
+        <w:t>mvn clean install -DskipTests</w:t>
+      </w:r>
+    </w:p>
+    <w:p>
+      <w:r>
+        <w:pict w14:anchorId="4132189F">
+          <v:rect id="_x0000_i1030" style="width:0;height:1.5pt" o:hralign="center" o:hrstd="t" o:hr="t" fillcolor="#a0a0a0" stroked="f"/>
+        </w:pict>
+      </w:r>
+    </w:p>
+    <w:p>
+      <w:pPr>
+        <w:rPr>
+          <w:b/>
+          <w:bCs/>
+        </w:rPr>
+      </w:pPr>
+      <w:r>
+        <w:rPr>
+          <w:b/>
+          <w:bCs/>
+        </w:rPr>
         <w:t>8) Usuarios de prueba (solo para demo)</w:t>
       </w:r>
     </w:p>
@@ -2158,15 +1427,7 @@
     </w:p>
     <w:p>
       <w:r>
-        <w:t xml:space="preserve">Pass </w:t>
-      </w:r>
-      <w:proofErr w:type="gramStart"/>
-      <w:r>
-        <w:t xml:space="preserve">  :</w:t>
-      </w:r>
-      <w:proofErr w:type="gramEnd"/>
-      <w:r>
-        <w:t xml:space="preserve"> U1fMcV2NyHwa</w:t>
+        <w:t>Pass   : U1fMcV2NyHwa</w:t>
       </w:r>
     </w:p>
     <w:p>
@@ -2194,52 +1455,21 @@
         <w:rPr>
           <w:lang w:val="en-US"/>
         </w:rPr>
-        <w:lastRenderedPageBreak/>
-        <w:t xml:space="preserve">username: </w:t>
-      </w:r>
-      <w:proofErr w:type="spellStart"/>
-      <w:r>
-        <w:rPr>
-          <w:lang w:val="en-US"/>
-        </w:rPr>
-        <w:t>jose_Vol</w:t>
-      </w:r>
-      <w:proofErr w:type="spellEnd"/>
-    </w:p>
-    <w:p>
-      <w:pPr>
-        <w:rPr>
-          <w:lang w:val="en-US"/>
-        </w:rPr>
-      </w:pPr>
-      <w:r>
-        <w:rPr>
-          <w:lang w:val="en-US"/>
-        </w:rPr>
-        <w:t xml:space="preserve">pass  </w:t>
-      </w:r>
-      <w:proofErr w:type="gramStart"/>
-      <w:r>
-        <w:rPr>
-          <w:lang w:val="en-US"/>
-        </w:rPr>
-        <w:t xml:space="preserve">  :</w:t>
-      </w:r>
-      <w:proofErr w:type="gramEnd"/>
-      <w:r>
-        <w:rPr>
-          <w:lang w:val="en-US"/>
-        </w:rPr>
-        <w:t xml:space="preserve"> </w:t>
-      </w:r>
-      <w:proofErr w:type="spellStart"/>
-      <w:r>
-        <w:rPr>
-          <w:lang w:val="en-US"/>
-        </w:rPr>
-        <w:t>pLmfCCRnuzYz</w:t>
-      </w:r>
-      <w:proofErr w:type="spellEnd"/>
+        <w:t>username: jose_Vol</w:t>
+      </w:r>
+    </w:p>
+    <w:p>
+      <w:pPr>
+        <w:rPr>
+          <w:lang w:val="en-US"/>
+        </w:rPr>
+      </w:pPr>
+      <w:r>
+        <w:rPr>
+          <w:lang w:val="en-US"/>
+        </w:rPr>
+        <w:t>pass    : pLmfCCRnuzYz</w:t>
+      </w:r>
     </w:p>
     <w:p>
       <w:pPr>
@@ -2260,66 +1490,33 @@
     </w:p>
     <w:p>
       <w:r>
-        <w:t xml:space="preserve">username: </w:t>
-      </w:r>
-      <w:proofErr w:type="spellStart"/>
-      <w:r>
-        <w:t>maria_Voc</w:t>
-      </w:r>
-      <w:proofErr w:type="spellEnd"/>
-    </w:p>
-    <w:p>
-      <w:pPr>
-        <w:rPr>
-          <w:lang w:val="en-US"/>
-        </w:rPr>
-      </w:pPr>
-      <w:r>
-        <w:rPr>
-          <w:lang w:val="en-US"/>
-        </w:rPr>
-        <w:t xml:space="preserve">email </w:t>
-      </w:r>
-      <w:proofErr w:type="gramStart"/>
-      <w:r>
-        <w:rPr>
-          <w:lang w:val="en-US"/>
-        </w:rPr>
-        <w:t xml:space="preserve">  :</w:t>
-      </w:r>
-      <w:proofErr w:type="gramEnd"/>
-      <w:r>
-        <w:rPr>
-          <w:lang w:val="en-US"/>
-        </w:rPr>
-        <w:t xml:space="preserve"> malo@mail.com</w:t>
-      </w:r>
-    </w:p>
-    <w:p>
-      <w:pPr>
-        <w:rPr>
-          <w:lang w:val="en-US"/>
-        </w:rPr>
-      </w:pPr>
-      <w:r>
-        <w:rPr>
-          <w:lang w:val="en-US"/>
-        </w:rPr>
-        <w:t xml:space="preserve">pass  </w:t>
-      </w:r>
-      <w:proofErr w:type="gramStart"/>
-      <w:r>
-        <w:rPr>
-          <w:lang w:val="en-US"/>
-        </w:rPr>
-        <w:t xml:space="preserve">  :</w:t>
-      </w:r>
-      <w:proofErr w:type="gramEnd"/>
-      <w:r>
-        <w:rPr>
-          <w:lang w:val="en-US"/>
-        </w:rPr>
-        <w:t xml:space="preserve"> URsIbu9hRHWx</w:t>
+        <w:t>username: maria_Voc</w:t>
+      </w:r>
+    </w:p>
+    <w:p>
+      <w:pPr>
+        <w:rPr>
+          <w:lang w:val="en-US"/>
+        </w:rPr>
+      </w:pPr>
+      <w:r>
+        <w:rPr>
+          <w:lang w:val="en-US"/>
+        </w:rPr>
+        <w:t>email   : malo@mail.com</w:t>
+      </w:r>
+    </w:p>
+    <w:p>
+      <w:pPr>
+        <w:rPr>
+          <w:lang w:val="en-US"/>
+        </w:rPr>
+      </w:pPr>
+      <w:r>
+        <w:rPr>
+          <w:lang w:val="en-US"/>
+        </w:rPr>
+        <w:t>pass    : URsIbu9hRHWx</w:t>
       </w:r>
     </w:p>
     <w:p>
@@ -2339,66 +1536,33 @@
     </w:p>
     <w:p>
       <w:r>
-        <w:t xml:space="preserve">username: </w:t>
-      </w:r>
-      <w:proofErr w:type="spellStart"/>
-      <w:r>
-        <w:t>Rami_Coor</w:t>
-      </w:r>
-      <w:proofErr w:type="spellEnd"/>
-    </w:p>
-    <w:p>
-      <w:pPr>
-        <w:rPr>
-          <w:lang w:val="en-US"/>
-        </w:rPr>
-      </w:pPr>
-      <w:r>
-        <w:rPr>
-          <w:lang w:val="en-US"/>
-        </w:rPr>
-        <w:t xml:space="preserve">email </w:t>
-      </w:r>
-      <w:proofErr w:type="gramStart"/>
-      <w:r>
-        <w:rPr>
-          <w:lang w:val="en-US"/>
-        </w:rPr>
-        <w:t xml:space="preserve">  :</w:t>
-      </w:r>
-      <w:proofErr w:type="gramEnd"/>
-      <w:r>
-        <w:rPr>
-          <w:lang w:val="en-US"/>
-        </w:rPr>
-        <w:t xml:space="preserve"> ragu@mail.com</w:t>
-      </w:r>
-    </w:p>
-    <w:p>
-      <w:pPr>
-        <w:rPr>
-          <w:lang w:val="en-US"/>
-        </w:rPr>
-      </w:pPr>
-      <w:r>
-        <w:rPr>
-          <w:lang w:val="en-US"/>
-        </w:rPr>
-        <w:t xml:space="preserve">pass  </w:t>
-      </w:r>
-      <w:proofErr w:type="gramStart"/>
-      <w:r>
-        <w:rPr>
-          <w:lang w:val="en-US"/>
-        </w:rPr>
-        <w:t xml:space="preserve">  :</w:t>
-      </w:r>
-      <w:proofErr w:type="gramEnd"/>
-      <w:r>
-        <w:rPr>
-          <w:lang w:val="en-US"/>
-        </w:rPr>
-        <w:t xml:space="preserve"> N43JYA0D81wi</w:t>
+        <w:t>username: Rami_Coor</w:t>
+      </w:r>
+    </w:p>
+    <w:p>
+      <w:pPr>
+        <w:rPr>
+          <w:lang w:val="en-US"/>
+        </w:rPr>
+      </w:pPr>
+      <w:r>
+        <w:rPr>
+          <w:lang w:val="en-US"/>
+        </w:rPr>
+        <w:t>email   : ragu@mail.com</w:t>
+      </w:r>
+    </w:p>
+    <w:p>
+      <w:pPr>
+        <w:rPr>
+          <w:lang w:val="en-US"/>
+        </w:rPr>
+      </w:pPr>
+      <w:r>
+        <w:rPr>
+          <w:lang w:val="en-US"/>
+        </w:rPr>
+        <w:t>pass    : N43JYA0D81wi</w:t>
       </w:r>
     </w:p>
     <w:p>
@@ -2422,7 +1586,7 @@
 <w:numbering xmlns:wpc="http://schemas.microsoft.com/office/word/2010/wordprocessingCanvas" xmlns:cx="http://schemas.microsoft.com/office/drawing/2014/chartex" xmlns:cx1="http://schemas.microsoft.com/office/drawing/2015/9/8/chartex" xmlns:cx2="http://schemas.microsoft.com/office/drawing/2015/10/21/chartex" xmlns:cx3="http://schemas.microsoft.com/office/drawing/2016/5/9/chartex" xmlns:cx4="http://schemas.microsoft.com/office/drawing/2016/5/10/chartex" xmlns:cx5="http://schemas.microsoft.com/office/drawing/2016/5/11/chartex" xmlns:cx6="http://schemas.microsoft.com/office/drawing/2016/5/12/chartex" xmlns:cx7="http://schemas.microsoft.com/office/drawing/2016/5/13/chartex" xmlns:cx8="http://schemas.microsoft.com/office/drawing/2016/5/14/chartex" xmlns:mc="http://schemas.openxmlformats.org/markup-compatibility/2006" xmlns:aink="http://schemas.microsoft.com/office/drawing/2016/ink" xmlns:am3d="http://schemas.microsoft.com/office/drawing/2017/model3d" xmlns:o="urn:schemas-microsoft-com:office:office" xmlns:oel="http://schemas.microsoft.com/office/2019/extlst" xmlns:r="http://schemas.openxmlformats.org/officeDocument/2006/relationships" xmlns:m="http://schemas.openxmlformats.org/officeDocument/2006/math" xmlns:v="urn:schemas-microsoft-com:vml" xmlns:wp14="http://schemas.microsoft.com/office/word/2010/wordprocessingDrawing" xmlns:wp="http://schemas.openxmlformats.org/drawingml/2006/wordprocessingDrawing" xmlns:w10="urn:schemas-microsoft-com:office:word" xmlns:w="http://schemas.openxmlformats.org/wordprocessingml/2006/main" xmlns:w14="http://schemas.microsoft.com/office/word/2010/wordml" xmlns:w15="http://schemas.microsoft.com/office/word/2012/wordml" xmlns:w16cex="http://schemas.microsoft.com/office/word/2018/wordml/cex" xmlns:w16cid="http://schemas.microsoft.com/office/word/2016/wordml/cid" xmlns:w16="http://schemas.microsoft.com/office/word/2018/wordml" xmlns:w16du="http://schemas.microsoft.com/office/word/2023/wordml/word16du" xmlns:w16sdtdh="http://schemas.microsoft.com/office/word/2020/wordml/sdtdatahash" xmlns:w16sdtfl="http://schemas.microsoft.com/office/word/2024/wordml/sdtformatlock" xmlns:w16se="http://schemas.microsoft.com/office/word/2015/wordml/symex" xmlns:wpg="http://schemas.microsoft.com/office/word/2010/wordprocessingGroup" xmlns:wpi="http://schemas.microsoft.com/office/word/2010/wordprocessingInk" xmlns:wne="http://schemas.microsoft.com/office/word/2006/wordml" xmlns:wps="http://schemas.microsoft.com/office/word/2010/wordprocessingShape" mc:Ignorable="w14 w15 w16se w16cid w16 w16cex w16sdtdh w16sdtfl w16du wp14">
   <w:numPicBullet w:numPicBulletId="0">
     <w:pict>
-      <v:rect id="_x0000_i1038" style="width:0;height:1.5pt" o:hralign="center" o:bullet="t" o:hrstd="t" o:hr="t" fillcolor="#a0a0a0" stroked="f"/>
+      <v:rect id="_x0000_i1030" style="width:0;height:1.5pt" o:hralign="center" o:bullet="t" o:hrstd="t" o:hr="t" fillcolor="#a0a0a0" stroked="f"/>
     </w:pict>
   </w:numPicBullet>
   <w:abstractNum w:abstractNumId="0" w15:restartNumberingAfterBreak="0">
@@ -3773,6 +2937,95 @@
         <w:rFonts w:ascii="Wingdings" w:hAnsi="Wingdings" w:hint="default"/>
         <w:sz w:val="20"/>
       </w:rPr>
+    </w:lvl>
+  </w:abstractNum>
+  <w:abstractNum w:abstractNumId="10" w15:restartNumberingAfterBreak="0">
+    <w:nsid w:val="5BEA6F3E"/>
+    <w:multiLevelType w:val="hybridMultilevel"/>
+    <w:tmpl w:val="0900BAD0"/>
+    <w:lvl w:ilvl="0" w:tplc="080A000F">
+      <w:start w:val="1"/>
+      <w:numFmt w:val="decimal"/>
+      <w:lvlText w:val="%1."/>
+      <w:lvlJc w:val="left"/>
+      <w:pPr>
+        <w:ind w:left="720" w:hanging="360"/>
+      </w:pPr>
+      <w:rPr>
+        <w:rFonts w:hint="default"/>
+      </w:rPr>
+    </w:lvl>
+    <w:lvl w:ilvl="1" w:tplc="080A0019" w:tentative="1">
+      <w:start w:val="1"/>
+      <w:numFmt w:val="lowerLetter"/>
+      <w:lvlText w:val="%2."/>
+      <w:lvlJc w:val="left"/>
+      <w:pPr>
+        <w:ind w:left="1440" w:hanging="360"/>
+      </w:pPr>
+    </w:lvl>
+    <w:lvl w:ilvl="2" w:tplc="080A001B" w:tentative="1">
+      <w:start w:val="1"/>
+      <w:numFmt w:val="lowerRoman"/>
+      <w:lvlText w:val="%3."/>
+      <w:lvlJc w:val="right"/>
+      <w:pPr>
+        <w:ind w:left="2160" w:hanging="180"/>
+      </w:pPr>
+    </w:lvl>
+    <w:lvl w:ilvl="3" w:tplc="080A000F" w:tentative="1">
+      <w:start w:val="1"/>
+      <w:numFmt w:val="decimal"/>
+      <w:lvlText w:val="%4."/>
+      <w:lvlJc w:val="left"/>
+      <w:pPr>
+        <w:ind w:left="2880" w:hanging="360"/>
+      </w:pPr>
+    </w:lvl>
+    <w:lvl w:ilvl="4" w:tplc="080A0019" w:tentative="1">
+      <w:start w:val="1"/>
+      <w:numFmt w:val="lowerLetter"/>
+      <w:lvlText w:val="%5."/>
+      <w:lvlJc w:val="left"/>
+      <w:pPr>
+        <w:ind w:left="3600" w:hanging="360"/>
+      </w:pPr>
+    </w:lvl>
+    <w:lvl w:ilvl="5" w:tplc="080A001B" w:tentative="1">
+      <w:start w:val="1"/>
+      <w:numFmt w:val="lowerRoman"/>
+      <w:lvlText w:val="%6."/>
+      <w:lvlJc w:val="right"/>
+      <w:pPr>
+        <w:ind w:left="4320" w:hanging="180"/>
+      </w:pPr>
+    </w:lvl>
+    <w:lvl w:ilvl="6" w:tplc="080A000F" w:tentative="1">
+      <w:start w:val="1"/>
+      <w:numFmt w:val="decimal"/>
+      <w:lvlText w:val="%7."/>
+      <w:lvlJc w:val="left"/>
+      <w:pPr>
+        <w:ind w:left="5040" w:hanging="360"/>
+      </w:pPr>
+    </w:lvl>
+    <w:lvl w:ilvl="7" w:tplc="080A0019" w:tentative="1">
+      <w:start w:val="1"/>
+      <w:numFmt w:val="lowerLetter"/>
+      <w:lvlText w:val="%8."/>
+      <w:lvlJc w:val="left"/>
+      <w:pPr>
+        <w:ind w:left="5760" w:hanging="360"/>
+      </w:pPr>
+    </w:lvl>
+    <w:lvl w:ilvl="8" w:tplc="080A001B" w:tentative="1">
+      <w:start w:val="1"/>
+      <w:numFmt w:val="lowerRoman"/>
+      <w:lvlText w:val="%9."/>
+      <w:lvlJc w:val="right"/>
+      <w:pPr>
+        <w:ind w:left="6480" w:hanging="180"/>
+      </w:pPr>
     </w:lvl>
   </w:abstractNum>
   <w:num w:numId="1" w16cid:durableId="333000526">
@@ -3804,6 +3057,9 @@
   </w:num>
   <w:num w:numId="10" w16cid:durableId="688798045">
     <w:abstractNumId w:val="4"/>
+  </w:num>
+  <w:num w:numId="11" w16cid:durableId="1160971974">
+    <w:abstractNumId w:val="10"/>
   </w:num>
 </w:numbering>
 </file>
@@ -4411,6 +3667,7 @@
   <w:style w:type="character" w:default="1" w:styleId="Fuentedeprrafopredeter">
     <w:name w:val="Default Paragraph Font"/>
     <w:uiPriority w:val="1"/>
+    <w:semiHidden/>
     <w:unhideWhenUsed/>
   </w:style>
   <w:style w:type="table" w:default="1" w:styleId="Tablanormal">

</xml_diff>

<commit_message>
Intregacion de la primera entrega con Kafka
Se intrega la rama main(grpc) con la rama de Kafk
</commit_message>
<xml_diff>
--- a/README PARA LEVANTAR PROYECTO.docx
+++ b/README PARA LEVANTAR PROYECTO.docx
@@ -105,23 +105,53 @@
     </w:p>
     <w:p>
       <w:r>
-        <w:t>java -version</w:t>
-      </w:r>
-    </w:p>
-    <w:p>
-      <w:r>
-        <w:t>mvn -v</w:t>
-      </w:r>
-    </w:p>
-    <w:p>
-      <w:r>
-        <w:t>python --version</w:t>
-      </w:r>
-    </w:p>
-    <w:p>
-      <w:r>
-        <w:t>mysql --version</w:t>
-      </w:r>
+        <w:t>java -</w:t>
+      </w:r>
+      <w:proofErr w:type="spellStart"/>
+      <w:r>
+        <w:t>version</w:t>
+      </w:r>
+      <w:proofErr w:type="spellEnd"/>
+    </w:p>
+    <w:p>
+      <w:proofErr w:type="spellStart"/>
+      <w:r>
+        <w:t>mvn</w:t>
+      </w:r>
+      <w:proofErr w:type="spellEnd"/>
+      <w:r>
+        <w:t xml:space="preserve"> -v</w:t>
+      </w:r>
+    </w:p>
+    <w:p>
+      <w:proofErr w:type="spellStart"/>
+      <w:r>
+        <w:t>python</w:t>
+      </w:r>
+      <w:proofErr w:type="spellEnd"/>
+      <w:r>
+        <w:t xml:space="preserve"> --</w:t>
+      </w:r>
+      <w:proofErr w:type="spellStart"/>
+      <w:r>
+        <w:t>version</w:t>
+      </w:r>
+      <w:proofErr w:type="spellEnd"/>
+    </w:p>
+    <w:p>
+      <w:proofErr w:type="spellStart"/>
+      <w:r>
+        <w:t>mysql</w:t>
+      </w:r>
+      <w:proofErr w:type="spellEnd"/>
+      <w:r>
+        <w:t xml:space="preserve"> --</w:t>
+      </w:r>
+      <w:proofErr w:type="spellStart"/>
+      <w:r>
+        <w:t>version</w:t>
+      </w:r>
+      <w:proofErr w:type="spellEnd"/>
     </w:p>
     <w:p>
       <w:r>
@@ -182,7 +212,35 @@
         <w:rPr>
           <w:lang w:val="en-US"/>
         </w:rPr>
-        <w:t xml:space="preserve"> ClienteSpring/                # Proyecto Spring Boot (REST + gRPC client)</w:t>
+        <w:t xml:space="preserve"> </w:t>
+      </w:r>
+      <w:proofErr w:type="spellStart"/>
+      <w:r>
+        <w:rPr>
+          <w:lang w:val="en-US"/>
+        </w:rPr>
+        <w:t>ClienteSpring</w:t>
+      </w:r>
+      <w:proofErr w:type="spellEnd"/>
+      <w:r>
+        <w:rPr>
+          <w:lang w:val="en-US"/>
+        </w:rPr>
+        <w:t xml:space="preserve">/                # Proyecto Spring Boot (REST + </w:t>
+      </w:r>
+      <w:proofErr w:type="spellStart"/>
+      <w:r>
+        <w:rPr>
+          <w:lang w:val="en-US"/>
+        </w:rPr>
+        <w:t>gRPC</w:t>
+      </w:r>
+      <w:proofErr w:type="spellEnd"/>
+      <w:r>
+        <w:rPr>
+          <w:lang w:val="en-US"/>
+        </w:rPr>
+        <w:t xml:space="preserve"> client)</w:t>
       </w:r>
     </w:p>
     <w:p>
@@ -199,10 +257,27 @@
         <w:t>─</w:t>
       </w:r>
       <w:r>
-        <w:t xml:space="preserve"> ServerPython/                 # Servidor gRPC (Python)</w:t>
-      </w:r>
-    </w:p>
-    <w:p>
+        <w:t xml:space="preserve"> </w:t>
+      </w:r>
+      <w:proofErr w:type="spellStart"/>
+      <w:r>
+        <w:t>ServerPython</w:t>
+      </w:r>
+      <w:proofErr w:type="spellEnd"/>
+      <w:r>
+        <w:t xml:space="preserve">/                 # Servidor </w:t>
+      </w:r>
+      <w:proofErr w:type="spellStart"/>
+      <w:r>
+        <w:t>gRPC</w:t>
+      </w:r>
+      <w:proofErr w:type="spellEnd"/>
+      <w:r>
+        <w:t xml:space="preserve"> (Python)</w:t>
+      </w:r>
+    </w:p>
+    <w:p>
+      <w:proofErr w:type="gramStart"/>
       <w:r>
         <w:t xml:space="preserve">│  </w:t>
       </w:r>
@@ -212,6 +287,7 @@
         </w:rPr>
         <w:t>├</w:t>
       </w:r>
+      <w:proofErr w:type="gramEnd"/>
       <w:r>
         <w:rPr>
           <w:rFonts w:ascii="Calibri" w:hAnsi="Calibri" w:cs="Calibri"/>
@@ -223,6 +299,7 @@
       </w:r>
     </w:p>
     <w:p>
+      <w:proofErr w:type="gramStart"/>
       <w:r>
         <w:t xml:space="preserve">│  </w:t>
       </w:r>
@@ -239,12 +316,31 @@
         <w:t>─</w:t>
       </w:r>
       <w:r>
-        <w:t xml:space="preserve"> .env                       # Variables de conexión MySQL / puerto gRPC</w:t>
-      </w:r>
-    </w:p>
-    <w:p>
-      <w:r>
-        <w:t>│  └─ app/</w:t>
+        <w:t xml:space="preserve"> .</w:t>
+      </w:r>
+      <w:proofErr w:type="spellStart"/>
+      <w:r>
+        <w:t>env</w:t>
+      </w:r>
+      <w:proofErr w:type="spellEnd"/>
+      <w:proofErr w:type="gramEnd"/>
+      <w:r>
+        <w:t xml:space="preserve">                       # Variables de conexión MySQL / puerto </w:t>
+      </w:r>
+      <w:proofErr w:type="spellStart"/>
+      <w:r>
+        <w:t>gRPC</w:t>
+      </w:r>
+      <w:proofErr w:type="spellEnd"/>
+    </w:p>
+    <w:p>
+      <w:proofErr w:type="gramStart"/>
+      <w:r>
+        <w:t>│  └</w:t>
+      </w:r>
+      <w:proofErr w:type="gramEnd"/>
+      <w:r>
+        <w:t>─ app/</w:t>
       </w:r>
     </w:p>
     <w:p>
@@ -264,7 +360,15 @@
         <w:t>─</w:t>
       </w:r>
       <w:r>
-        <w:t xml:space="preserve"> db.py                   # Conexión MySQL (PyMySQL)</w:t>
+        <w:t xml:space="preserve"> db.py                   # Conexión MySQL (</w:t>
+      </w:r>
+      <w:proofErr w:type="spellStart"/>
+      <w:r>
+        <w:t>PyMySQL</w:t>
+      </w:r>
+      <w:proofErr w:type="spellEnd"/>
+      <w:r>
+        <w:t>)</w:t>
       </w:r>
     </w:p>
     <w:p>
@@ -284,7 +388,15 @@
         <w:t>─</w:t>
       </w:r>
       <w:r>
-        <w:t xml:space="preserve"> models.py               # DAOs (usuarios/roles)</w:t>
+        <w:t xml:space="preserve"> models.py               # </w:t>
+      </w:r>
+      <w:proofErr w:type="spellStart"/>
+      <w:r>
+        <w:t>DAOs</w:t>
+      </w:r>
+      <w:proofErr w:type="spellEnd"/>
+      <w:r>
+        <w:t xml:space="preserve"> (usuarios/roles)</w:t>
       </w:r>
     </w:p>
     <w:p>
@@ -304,18 +416,39 @@
         <w:t>─</w:t>
       </w:r>
       <w:r>
-        <w:t xml:space="preserve"> security.py             # bcrypt utilidades</w:t>
-      </w:r>
-    </w:p>
-    <w:p>
-      <w:r>
-        <w:t>│     └─ services/</w:t>
-      </w:r>
-    </w:p>
-    <w:p>
-      <w:r>
-        <w:t>│        └─ user_service.py      # Implementación gRPC</w:t>
-      </w:r>
+        <w:t xml:space="preserve"> security.py             # </w:t>
+      </w:r>
+      <w:proofErr w:type="spellStart"/>
+      <w:r>
+        <w:t>bcrypt</w:t>
+      </w:r>
+      <w:proofErr w:type="spellEnd"/>
+      <w:r>
+        <w:t xml:space="preserve"> utilidades</w:t>
+      </w:r>
+    </w:p>
+    <w:p>
+      <w:r>
+        <w:t xml:space="preserve">│     └─ </w:t>
+      </w:r>
+      <w:proofErr w:type="spellStart"/>
+      <w:r>
+        <w:t>services</w:t>
+      </w:r>
+      <w:proofErr w:type="spellEnd"/>
+      <w:r>
+        <w:t>/</w:t>
+      </w:r>
+    </w:p>
+    <w:p>
+      <w:r>
+        <w:t xml:space="preserve">│        └─ user_service.py      # Implementación </w:t>
+      </w:r>
+      <w:proofErr w:type="spellStart"/>
+      <w:r>
+        <w:t>gRPC</w:t>
+      </w:r>
+      <w:proofErr w:type="spellEnd"/>
     </w:p>
     <w:p>
       <w:r>
@@ -324,7 +457,17 @@
     </w:p>
     <w:p>
       <w:r>
-        <w:t xml:space="preserve">   └─ ong.proto                  # Proto unificado</w:t>
+        <w:t xml:space="preserve">   └─ </w:t>
+      </w:r>
+      <w:proofErr w:type="spellStart"/>
+      <w:proofErr w:type="gramStart"/>
+      <w:r>
+        <w:t>ong.proto</w:t>
+      </w:r>
+      <w:proofErr w:type="spellEnd"/>
+      <w:proofErr w:type="gramEnd"/>
+      <w:r>
+        <w:t xml:space="preserve">                  # Proto unificado</w:t>
       </w:r>
     </w:p>
     <w:p>
@@ -337,7 +480,23 @@
         <w:t>Rutas relativas</w:t>
       </w:r>
       <w:r>
-        <w:t>: el pom.xml de Spring ya compila el ../Proto/ong.proto.</w:t>
+        <w:t xml:space="preserve">: el pom.xml de Spring ya compila </w:t>
+      </w:r>
+      <w:proofErr w:type="spellStart"/>
+      <w:r>
+        <w:t>el</w:t>
+      </w:r>
+      <w:proofErr w:type="spellEnd"/>
+      <w:r>
+        <w:t xml:space="preserve"> ../Proto/</w:t>
+      </w:r>
+      <w:proofErr w:type="spellStart"/>
+      <w:r>
+        <w:t>ong.proto</w:t>
+      </w:r>
+      <w:proofErr w:type="spellEnd"/>
+      <w:r>
+        <w:t>.</w:t>
       </w:r>
     </w:p>
     <w:p>
@@ -347,314 +506,1061 @@
         </w:pict>
       </w:r>
     </w:p>
+    <w:p>
+      <w:pPr>
+        <w:pStyle w:val="Ttulo1"/>
+        <w:jc w:val="center"/>
+        <w:rPr>
+          <w:sz w:val="72"/>
+          <w:szCs w:val="72"/>
+        </w:rPr>
+      </w:pPr>
+      <w:r>
+        <w:rPr>
+          <w:sz w:val="72"/>
+          <w:szCs w:val="72"/>
+        </w:rPr>
+        <w:t>PYTHON</w:t>
+      </w:r>
+    </w:p>
+    <w:p>
+      <w:pPr>
+        <w:rPr>
+          <w:b/>
+          <w:bCs/>
+        </w:rPr>
+      </w:pPr>
+      <w:r>
+        <w:rPr>
+          <w:b/>
+          <w:bCs/>
+        </w:rPr>
+        <w:t>2</w:t>
+      </w:r>
+      <w:r>
+        <w:rPr>
+          <w:b/>
+          <w:bCs/>
+        </w:rPr>
+        <w:t>) Servidor Python (</w:t>
+      </w:r>
+      <w:proofErr w:type="spellStart"/>
+      <w:r>
+        <w:rPr>
+          <w:b/>
+          <w:bCs/>
+        </w:rPr>
+        <w:t>gRPC</w:t>
+      </w:r>
+      <w:proofErr w:type="spellEnd"/>
+      <w:r>
+        <w:rPr>
+          <w:b/>
+          <w:bCs/>
+        </w:rPr>
+        <w:t xml:space="preserve"> → MySQL)</w:t>
+      </w:r>
+    </w:p>
+    <w:p>
+      <w:pPr>
+        <w:rPr>
+          <w:b/>
+          <w:bCs/>
+        </w:rPr>
+      </w:pPr>
+      <w:r>
+        <w:rPr>
+          <w:b/>
+          <w:bCs/>
+        </w:rPr>
+        <w:t>2</w:t>
+      </w:r>
+      <w:r>
+        <w:rPr>
+          <w:b/>
+          <w:bCs/>
+        </w:rPr>
+        <w:t>.</w:t>
+      </w:r>
+      <w:r>
+        <w:rPr>
+          <w:b/>
+          <w:bCs/>
+        </w:rPr>
+        <w:t>1</w:t>
+      </w:r>
+      <w:r>
+        <w:rPr>
+          <w:b/>
+          <w:bCs/>
+        </w:rPr>
+        <w:t xml:space="preserve"> Instalar dependencias</w:t>
+      </w:r>
+      <w:r>
+        <w:rPr>
+          <w:b/>
+          <w:bCs/>
+        </w:rPr>
+        <w:t xml:space="preserve"> de </w:t>
+      </w:r>
+      <w:r>
+        <w:rPr>
+          <w:b/>
+          <w:bCs/>
+        </w:rPr>
+        <w:t>Python</w:t>
+      </w:r>
+    </w:p>
+    <w:p>
+      <w:pPr>
+        <w:rPr>
+          <w:b/>
+          <w:bCs/>
+        </w:rPr>
+      </w:pPr>
+      <w:r>
+        <w:rPr>
+          <w:b/>
+          <w:bCs/>
+        </w:rPr>
+        <w:t xml:space="preserve">//en caso de tener </w:t>
+      </w:r>
+      <w:proofErr w:type="spellStart"/>
+      <w:r>
+        <w:rPr>
+          <w:b/>
+          <w:bCs/>
+        </w:rPr>
+        <w:t>pips</w:t>
+      </w:r>
+      <w:proofErr w:type="spellEnd"/>
+      <w:r>
+        <w:rPr>
+          <w:b/>
+          <w:bCs/>
+        </w:rPr>
+        <w:t xml:space="preserve"> viejos o desactualizados</w:t>
+      </w:r>
+    </w:p>
+    <w:p>
+      <w:proofErr w:type="spellStart"/>
+      <w:r>
+        <w:t>pip</w:t>
+      </w:r>
+      <w:proofErr w:type="spellEnd"/>
+      <w:r>
+        <w:t xml:space="preserve"> </w:t>
+      </w:r>
+      <w:proofErr w:type="spellStart"/>
+      <w:r>
+        <w:t>freeze</w:t>
+      </w:r>
+      <w:proofErr w:type="spellEnd"/>
+      <w:r>
+        <w:t xml:space="preserve"> | % </w:t>
+      </w:r>
+      <w:proofErr w:type="gramStart"/>
+      <w:r>
+        <w:t xml:space="preserve">{ </w:t>
+      </w:r>
+      <w:proofErr w:type="spellStart"/>
+      <w:r>
+        <w:t>pip</w:t>
+      </w:r>
+      <w:proofErr w:type="spellEnd"/>
+      <w:proofErr w:type="gramEnd"/>
+      <w:r>
+        <w:t xml:space="preserve"> </w:t>
+      </w:r>
+      <w:proofErr w:type="spellStart"/>
+      <w:r>
+        <w:t>uninstall</w:t>
+      </w:r>
+      <w:proofErr w:type="spellEnd"/>
+      <w:r>
+        <w:t xml:space="preserve"> -y $</w:t>
+      </w:r>
+      <w:proofErr w:type="gramStart"/>
+      <w:r>
+        <w:t>_ }</w:t>
+      </w:r>
+      <w:proofErr w:type="gramEnd"/>
+    </w:p>
     <w:p/>
     <w:p>
-      <w:pPr>
-        <w:rPr>
-          <w:b/>
-          <w:bCs/>
-        </w:rPr>
-      </w:pPr>
-      <w:r>
-        <w:rPr>
-          <w:b/>
-          <w:bCs/>
-        </w:rPr>
-        <w:t>3) Servidor Python (gRPC → MySQL)</w:t>
-      </w:r>
-    </w:p>
-    <w:p>
-      <w:pPr>
-        <w:rPr>
-          <w:b/>
-          <w:bCs/>
-        </w:rPr>
-      </w:pPr>
-      <w:r>
-        <w:rPr>
-          <w:b/>
-          <w:bCs/>
-        </w:rPr>
-        <w:t>3.1 Crear y activar venv (recomendado)</w:t>
-      </w:r>
-    </w:p>
-    <w:p>
-      <w:pPr>
-        <w:rPr>
-          <w:lang w:val="en-US"/>
-        </w:rPr>
-      </w:pPr>
-      <w:r>
-        <w:rPr>
-          <w:lang w:val="en-US"/>
-        </w:rPr>
-        <w:t>cd ServerPython</w:t>
-      </w:r>
-    </w:p>
-    <w:p>
-      <w:pPr>
-        <w:rPr>
-          <w:lang w:val="en-US"/>
-        </w:rPr>
-      </w:pPr>
-      <w:r>
-        <w:rPr>
-          <w:lang w:val="en-US"/>
-        </w:rPr>
-        <w:t>python -m venv .venv</w:t>
-      </w:r>
-    </w:p>
-    <w:p>
-      <w:pPr>
-        <w:rPr>
-          <w:lang w:val="en-US"/>
-        </w:rPr>
-      </w:pPr>
-      <w:r>
-        <w:rPr>
-          <w:lang w:val="en-US"/>
-        </w:rPr>
-        <w:t>.\.venv\Scripts\Activate.ps1</w:t>
-      </w:r>
-    </w:p>
-    <w:p>
-      <w:pPr>
-        <w:rPr>
-          <w:b/>
-          <w:bCs/>
-          <w:lang w:val="en-US"/>
-        </w:rPr>
-      </w:pPr>
-      <w:r>
-        <w:rPr>
-          <w:b/>
-          <w:bCs/>
-          <w:lang w:val="en-US"/>
-        </w:rPr>
-        <w:t>3.2 Instalar dependencias</w:t>
-      </w:r>
-    </w:p>
-    <w:p>
-      <w:pPr>
-        <w:rPr>
-          <w:lang w:val="en-US"/>
-        </w:rPr>
-      </w:pPr>
-      <w:r>
-        <w:rPr>
-          <w:lang w:val="en-US"/>
-        </w:rPr>
-        <w:t>pip install grpcio grpcio-tools pymysql bcrypt cryptography python-dotenv</w:t>
-      </w:r>
+      <w:r>
+        <w:t xml:space="preserve">// </w:t>
+      </w:r>
+      <w:proofErr w:type="spellStart"/>
+      <w:r>
+        <w:t>Pips</w:t>
+      </w:r>
+      <w:proofErr w:type="spellEnd"/>
+      <w:r>
+        <w:t xml:space="preserve"> necesarios</w:t>
+      </w:r>
+    </w:p>
+    <w:p>
+      <w:pPr>
+        <w:rPr>
+          <w:lang w:val="en-US"/>
+        </w:rPr>
+      </w:pPr>
+      <w:r>
+        <w:rPr>
+          <w:lang w:val="en-US"/>
+        </w:rPr>
+        <w:t xml:space="preserve">pip install </w:t>
+      </w:r>
+      <w:proofErr w:type="spellStart"/>
+      <w:r>
+        <w:rPr>
+          <w:lang w:val="en-US"/>
+        </w:rPr>
+        <w:t>grpcio</w:t>
+      </w:r>
+      <w:proofErr w:type="spellEnd"/>
+      <w:r>
+        <w:rPr>
+          <w:lang w:val="en-US"/>
+        </w:rPr>
+        <w:t>==1.62.2</w:t>
+      </w:r>
+    </w:p>
+    <w:p>
+      <w:pPr>
+        <w:rPr>
+          <w:lang w:val="en-US"/>
+        </w:rPr>
+      </w:pPr>
+      <w:r>
+        <w:rPr>
+          <w:lang w:val="en-US"/>
+        </w:rPr>
+        <w:t xml:space="preserve">pip install </w:t>
+      </w:r>
+      <w:proofErr w:type="spellStart"/>
+      <w:r>
+        <w:rPr>
+          <w:lang w:val="en-US"/>
+        </w:rPr>
+        <w:t>grpcio</w:t>
+      </w:r>
+      <w:proofErr w:type="spellEnd"/>
+      <w:r>
+        <w:rPr>
+          <w:lang w:val="en-US"/>
+        </w:rPr>
+        <w:t>-tools==1.62.2</w:t>
+      </w:r>
+    </w:p>
+    <w:p>
+      <w:pPr>
+        <w:rPr>
+          <w:lang w:val="en-US"/>
+        </w:rPr>
+      </w:pPr>
+      <w:r>
+        <w:rPr>
+          <w:lang w:val="en-US"/>
+        </w:rPr>
+        <w:t xml:space="preserve">pip install </w:t>
+      </w:r>
+      <w:proofErr w:type="spellStart"/>
+      <w:r>
+        <w:rPr>
+          <w:lang w:val="en-US"/>
+        </w:rPr>
+        <w:t>protobuf</w:t>
+      </w:r>
+      <w:proofErr w:type="spellEnd"/>
+      <w:r>
+        <w:rPr>
+          <w:lang w:val="en-US"/>
+        </w:rPr>
+        <w:t>==4.25.3</w:t>
+      </w:r>
+    </w:p>
+    <w:p>
+      <w:pPr>
+        <w:rPr>
+          <w:lang w:val="en-US"/>
+        </w:rPr>
+      </w:pPr>
+      <w:r>
+        <w:rPr>
+          <w:lang w:val="en-US"/>
+        </w:rPr>
+        <w:t xml:space="preserve">pip install </w:t>
+      </w:r>
+      <w:proofErr w:type="spellStart"/>
+      <w:r>
+        <w:rPr>
+          <w:lang w:val="en-US"/>
+        </w:rPr>
+        <w:t>pymysql</w:t>
+      </w:r>
+      <w:proofErr w:type="spellEnd"/>
+      <w:r>
+        <w:rPr>
+          <w:lang w:val="en-US"/>
+        </w:rPr>
+        <w:t>==1.1.0</w:t>
+      </w:r>
+    </w:p>
+    <w:p>
+      <w:pPr>
+        <w:rPr>
+          <w:lang w:val="en-US"/>
+        </w:rPr>
+      </w:pPr>
+      <w:r>
+        <w:rPr>
+          <w:lang w:val="en-US"/>
+        </w:rPr>
+        <w:t>pip install cryptography==42.0.5</w:t>
+      </w:r>
+    </w:p>
+    <w:p>
+      <w:pPr>
+        <w:rPr>
+          <w:lang w:val="en-US"/>
+        </w:rPr>
+      </w:pPr>
+      <w:r>
+        <w:rPr>
+          <w:lang w:val="en-US"/>
+        </w:rPr>
+        <w:t xml:space="preserve">pip install </w:t>
+      </w:r>
+      <w:proofErr w:type="spellStart"/>
+      <w:r>
+        <w:rPr>
+          <w:lang w:val="en-US"/>
+        </w:rPr>
+        <w:t>bcrypt</w:t>
+      </w:r>
+      <w:proofErr w:type="spellEnd"/>
+      <w:r>
+        <w:rPr>
+          <w:lang w:val="en-US"/>
+        </w:rPr>
+        <w:t>==4.1.2</w:t>
+      </w:r>
+    </w:p>
+    <w:p>
+      <w:pPr>
+        <w:rPr>
+          <w:lang w:val="en-US"/>
+        </w:rPr>
+      </w:pPr>
+      <w:r>
+        <w:rPr>
+          <w:lang w:val="en-US"/>
+        </w:rPr>
+        <w:t>pip install python-</w:t>
+      </w:r>
+      <w:proofErr w:type="spellStart"/>
+      <w:r>
+        <w:rPr>
+          <w:lang w:val="en-US"/>
+        </w:rPr>
+        <w:t>dotenv</w:t>
+      </w:r>
+      <w:proofErr w:type="spellEnd"/>
+      <w:r>
+        <w:rPr>
+          <w:lang w:val="en-US"/>
+        </w:rPr>
+        <w:t>==1.0.1</w:t>
+      </w:r>
+    </w:p>
+    <w:p>
+      <w:pPr>
+        <w:rPr>
+          <w:lang w:val="en-US"/>
+        </w:rPr>
+      </w:pPr>
+    </w:p>
+    <w:p>
+      <w:pPr>
+        <w:rPr>
+          <w:b/>
+          <w:bCs/>
+        </w:rPr>
+      </w:pPr>
+      <w:r>
+        <w:rPr>
+          <w:b/>
+          <w:bCs/>
+        </w:rPr>
+        <w:t>2.</w:t>
+      </w:r>
+      <w:proofErr w:type="gramStart"/>
+      <w:r>
+        <w:rPr>
+          <w:b/>
+          <w:bCs/>
+        </w:rPr>
+        <w:t xml:space="preserve">2 </w:t>
+      </w:r>
+      <w:r>
+        <w:rPr>
+          <w:b/>
+          <w:bCs/>
+        </w:rPr>
+        <w:t xml:space="preserve"> Variables</w:t>
+      </w:r>
+      <w:proofErr w:type="gramEnd"/>
+      <w:r>
+        <w:rPr>
+          <w:b/>
+          <w:bCs/>
+        </w:rPr>
+        <w:t xml:space="preserve"> del servidor (</w:t>
+      </w:r>
+      <w:proofErr w:type="spellStart"/>
+      <w:r>
+        <w:rPr>
+          <w:b/>
+          <w:bCs/>
+        </w:rPr>
+        <w:t>ServerPython</w:t>
+      </w:r>
+      <w:proofErr w:type="spellEnd"/>
+      <w:proofErr w:type="gramStart"/>
+      <w:r>
+        <w:rPr>
+          <w:b/>
+          <w:bCs/>
+        </w:rPr>
+        <w:t>/.</w:t>
+      </w:r>
+      <w:proofErr w:type="spellStart"/>
+      <w:r>
+        <w:rPr>
+          <w:b/>
+          <w:bCs/>
+        </w:rPr>
+        <w:t>env</w:t>
+      </w:r>
+      <w:proofErr w:type="spellEnd"/>
+      <w:proofErr w:type="gramEnd"/>
+      <w:r>
+        <w:rPr>
+          <w:b/>
+          <w:bCs/>
+        </w:rPr>
+        <w:t>)</w:t>
+      </w:r>
+    </w:p>
+    <w:p>
+      <w:r>
+        <w:t xml:space="preserve">Crea un </w:t>
+      </w:r>
+      <w:proofErr w:type="gramStart"/>
+      <w:r>
+        <w:t xml:space="preserve">archivo </w:t>
+      </w:r>
+      <w:r>
+        <w:rPr>
+          <w:b/>
+          <w:bCs/>
+        </w:rPr>
+        <w:t>.</w:t>
+      </w:r>
+      <w:proofErr w:type="spellStart"/>
+      <w:r>
+        <w:rPr>
+          <w:b/>
+          <w:bCs/>
+        </w:rPr>
+        <w:t>env</w:t>
+      </w:r>
+      <w:proofErr w:type="spellEnd"/>
+      <w:proofErr w:type="gramEnd"/>
+      <w:r>
+        <w:t xml:space="preserve"> (texto plano):</w:t>
+      </w:r>
+    </w:p>
+    <w:p>
+      <w:pPr>
+        <w:rPr>
+          <w:lang w:val="en-US"/>
+        </w:rPr>
+      </w:pPr>
+      <w:r>
+        <w:rPr>
+          <w:lang w:val="en-US"/>
+        </w:rPr>
+        <w:t>DB_HOST=localhost</w:t>
+      </w:r>
+    </w:p>
+    <w:p>
+      <w:pPr>
+        <w:rPr>
+          <w:lang w:val="en-US"/>
+        </w:rPr>
+      </w:pPr>
+      <w:r>
+        <w:rPr>
+          <w:lang w:val="en-US"/>
+        </w:rPr>
+        <w:t>DB_PORT=3306</w:t>
+      </w:r>
+    </w:p>
+    <w:p>
+      <w:pPr>
+        <w:rPr>
+          <w:highlight w:val="yellow"/>
+        </w:rPr>
+      </w:pPr>
+      <w:r>
+        <w:rPr>
+          <w:highlight w:val="yellow"/>
+        </w:rPr>
+        <w:t>DB_USER=</w:t>
+      </w:r>
+      <w:proofErr w:type="gramStart"/>
+      <w:r>
+        <w:rPr>
+          <w:highlight w:val="yellow"/>
+        </w:rPr>
+        <w:t>empuje</w:t>
+      </w:r>
+      <w:r>
+        <w:rPr>
+          <w:highlight w:val="yellow"/>
+        </w:rPr>
+        <w:t xml:space="preserve">  (</w:t>
+      </w:r>
+      <w:proofErr w:type="gramEnd"/>
+      <w:r>
+        <w:rPr>
+          <w:highlight w:val="yellow"/>
+        </w:rPr>
+        <w:t>CAMBIAR POR TU USUARIO)</w:t>
+      </w:r>
+    </w:p>
+    <w:p>
+      <w:r>
+        <w:rPr>
+          <w:highlight w:val="yellow"/>
+        </w:rPr>
+        <w:t>DB_PASS=empuje</w:t>
+      </w:r>
+      <w:proofErr w:type="gramStart"/>
+      <w:r>
+        <w:rPr>
+          <w:highlight w:val="yellow"/>
+        </w:rPr>
+        <w:t>123  (</w:t>
+      </w:r>
+      <w:proofErr w:type="gramEnd"/>
+      <w:r>
+        <w:rPr>
+          <w:highlight w:val="yellow"/>
+        </w:rPr>
+        <w:t>CAMBIAR POR TU CLAVE)</w:t>
+      </w:r>
+    </w:p>
+    <w:p>
+      <w:r>
+        <w:t>DB_NAME=</w:t>
+      </w:r>
+      <w:proofErr w:type="spellStart"/>
+      <w:r>
+        <w:t>empujecomunitario</w:t>
+      </w:r>
+      <w:proofErr w:type="spellEnd"/>
+    </w:p>
+    <w:p>
+      <w:r>
+        <w:lastRenderedPageBreak/>
+        <w:t>GRPC_PORT=50051</w:t>
+      </w:r>
+    </w:p>
+    <w:p/>
+    <w:p>
+      <w:pPr>
+        <w:rPr>
+          <w:lang w:val="en-US"/>
+        </w:rPr>
+      </w:pPr>
+      <w:r>
+        <w:rPr>
+          <w:lang w:val="en-US"/>
+        </w:rPr>
+        <w:t>KAFKA_BOOTSTRAP_SERVERS=127.0.0.1:9092</w:t>
+      </w:r>
+    </w:p>
+    <w:p>
+      <w:pPr>
+        <w:rPr>
+          <w:lang w:val="en-US"/>
+        </w:rPr>
+      </w:pPr>
+      <w:r>
+        <w:rPr>
+          <w:lang w:val="en-US"/>
+        </w:rPr>
+        <w:t>ORG_ID=42</w:t>
+      </w:r>
+    </w:p>
+    <w:p>
+      <w:pPr>
+        <w:rPr>
+          <w:b/>
+          <w:bCs/>
+          <w:lang w:val="en-US"/>
+        </w:rPr>
+      </w:pPr>
+      <w:r>
+        <w:rPr>
+          <w:b/>
+          <w:bCs/>
+          <w:lang w:val="en-US"/>
+        </w:rPr>
+        <w:t>2.3 GENERAR STUBS</w:t>
+      </w:r>
+    </w:p>
+    <w:p>
+      <w:r>
+        <w:t># Activar entorno virtual de Python</w:t>
+      </w:r>
+    </w:p>
+    <w:p>
+      <w:r>
+        <w:t xml:space="preserve">cd </w:t>
+      </w:r>
+      <w:proofErr w:type="spellStart"/>
+      <w:r>
+        <w:t>ServerPython</w:t>
+      </w:r>
+      <w:proofErr w:type="spellEnd"/>
+    </w:p>
+    <w:p>
+      <w:pPr>
+        <w:rPr>
+          <w:lang w:val="en-US"/>
+        </w:rPr>
+      </w:pPr>
+      <w:r>
+        <w:rPr>
+          <w:lang w:val="en-US"/>
+        </w:rPr>
+        <w:t>.\.</w:t>
+      </w:r>
+      <w:proofErr w:type="spellStart"/>
+      <w:r>
+        <w:rPr>
+          <w:lang w:val="en-US"/>
+        </w:rPr>
+        <w:t>venv</w:t>
+      </w:r>
+      <w:proofErr w:type="spellEnd"/>
+      <w:r>
+        <w:rPr>
+          <w:lang w:val="en-US"/>
+        </w:rPr>
+        <w:t>\Scripts\Activate.ps1</w:t>
+      </w:r>
+    </w:p>
+    <w:p>
+      <w:pPr>
+        <w:rPr>
+          <w:lang w:val="en-US"/>
+        </w:rPr>
+      </w:pPr>
+    </w:p>
+    <w:p>
+      <w:pPr>
+        <w:rPr>
+          <w:lang w:val="en-US"/>
+        </w:rPr>
+      </w:pPr>
+      <w:r>
+        <w:rPr>
+          <w:lang w:val="en-US"/>
+        </w:rPr>
+        <w:t xml:space="preserve"># </w:t>
+      </w:r>
+      <w:proofErr w:type="spellStart"/>
+      <w:r>
+        <w:rPr>
+          <w:lang w:val="en-US"/>
+        </w:rPr>
+        <w:t>Borrar</w:t>
+      </w:r>
+      <w:proofErr w:type="spellEnd"/>
+      <w:r>
+        <w:rPr>
+          <w:lang w:val="en-US"/>
+        </w:rPr>
+        <w:t xml:space="preserve"> stubs </w:t>
+      </w:r>
+      <w:proofErr w:type="spellStart"/>
+      <w:r>
+        <w:rPr>
+          <w:lang w:val="en-US"/>
+        </w:rPr>
+        <w:t>viejos</w:t>
+      </w:r>
+      <w:proofErr w:type="spellEnd"/>
+    </w:p>
+    <w:p>
+      <w:pPr>
+        <w:rPr>
+          <w:lang w:val="en-US"/>
+        </w:rPr>
+      </w:pPr>
+      <w:r>
+        <w:rPr>
+          <w:lang w:val="en-US"/>
+        </w:rPr>
+        <w:t>Remove-Item ong_pb2.py, ong_pb2_grpc.py -</w:t>
+      </w:r>
+      <w:proofErr w:type="spellStart"/>
+      <w:r>
+        <w:rPr>
+          <w:lang w:val="en-US"/>
+        </w:rPr>
+        <w:t>ErrorAction</w:t>
+      </w:r>
+      <w:proofErr w:type="spellEnd"/>
       <w:r>
         <w:rPr>
           <w:lang w:val="en-US"/>
         </w:rPr>
         <w:t xml:space="preserve"> </w:t>
       </w:r>
-      <w:r>
-        <w:rPr>
-          <w:lang w:val="en-US"/>
-        </w:rPr>
-        <w:t>cryptography</w:t>
-      </w:r>
-    </w:p>
-    <w:p>
-      <w:pPr>
-        <w:rPr>
-          <w:b/>
-          <w:bCs/>
-        </w:rPr>
-      </w:pPr>
-    </w:p>
-    <w:p>
-      <w:pPr>
-        <w:rPr>
-          <w:b/>
-          <w:bCs/>
-        </w:rPr>
-      </w:pPr>
-      <w:r>
-        <w:rPr>
-          <w:b/>
-          <w:bCs/>
-        </w:rPr>
-        <w:t>3.3 Variables del servidor (ServerPython/.env)</w:t>
-      </w:r>
-    </w:p>
-    <w:p>
-      <w:r>
-        <w:t xml:space="preserve">Crea un archivo </w:t>
-      </w:r>
-      <w:r>
-        <w:rPr>
-          <w:b/>
-          <w:bCs/>
-        </w:rPr>
-        <w:t>.env</w:t>
-      </w:r>
-      <w:r>
-        <w:t xml:space="preserve"> (texto plano):</w:t>
-      </w:r>
-    </w:p>
-    <w:p>
-      <w:pPr>
-        <w:rPr>
-          <w:lang w:val="en-US"/>
-        </w:rPr>
-      </w:pPr>
-      <w:r>
-        <w:rPr>
-          <w:lang w:val="en-US"/>
-        </w:rPr>
-        <w:t>DB_HOST=localhost</w:t>
-      </w:r>
-    </w:p>
-    <w:p>
-      <w:pPr>
-        <w:rPr>
-          <w:lang w:val="en-US"/>
-        </w:rPr>
-      </w:pPr>
-      <w:r>
-        <w:rPr>
-          <w:lang w:val="en-US"/>
-        </w:rPr>
-        <w:t>DB_PORT=3306</w:t>
-      </w:r>
-    </w:p>
-    <w:p>
-      <w:pPr>
-        <w:rPr>
-          <w:highlight w:val="yellow"/>
-        </w:rPr>
-      </w:pPr>
-      <w:r>
-        <w:rPr>
-          <w:highlight w:val="yellow"/>
-        </w:rPr>
-        <w:t>DB_USER=empuje</w:t>
-      </w:r>
-      <w:r>
-        <w:rPr>
-          <w:highlight w:val="yellow"/>
-        </w:rPr>
-        <w:t xml:space="preserve">  (CAMBIAR POR TU USUARIO)</w:t>
-      </w:r>
-    </w:p>
-    <w:p>
-      <w:r>
-        <w:rPr>
-          <w:highlight w:val="yellow"/>
-        </w:rPr>
-        <w:t>DB_PASS=empuje123  (CAMBIAR POR TU CLAVE)</w:t>
-      </w:r>
-    </w:p>
-    <w:p>
-      <w:r>
-        <w:t>DB_NAME=empujecomunitario</w:t>
-      </w:r>
-    </w:p>
-    <w:p>
-      <w:r>
-        <w:t>GRPC_PORT=50051</w:t>
-      </w:r>
-    </w:p>
-    <w:p/>
-    <w:p>
-      <w:pPr>
-        <w:rPr>
-          <w:lang w:val="en-US"/>
-        </w:rPr>
-      </w:pPr>
-      <w:r>
-        <w:rPr>
-          <w:lang w:val="en-US"/>
-        </w:rPr>
-        <w:t>KAFKA_BOOTSTRAP_SERVERS=127.0.0.1:9092</w:t>
-      </w:r>
-    </w:p>
-    <w:p>
-      <w:pPr>
-        <w:rPr>
-          <w:lang w:val="en-US"/>
-        </w:rPr>
-      </w:pPr>
-      <w:r>
-        <w:rPr>
-          <w:lang w:val="en-US"/>
-        </w:rPr>
-        <w:t>ORG_ID=42</w:t>
-      </w:r>
-    </w:p>
-    <w:p>
-      <w:pPr>
-        <w:rPr>
-          <w:lang w:val="en-US"/>
-        </w:rPr>
-      </w:pPr>
-    </w:p>
-    <w:p>
-      <w:pPr>
-        <w:rPr>
-          <w:lang w:val="en-US"/>
-        </w:rPr>
-      </w:pPr>
-    </w:p>
-    <w:p>
-      <w:pPr>
-        <w:rPr>
-          <w:lang w:val="en-US"/>
-        </w:rPr>
-      </w:pPr>
-    </w:p>
-    <w:p>
-      <w:pPr>
-        <w:rPr>
-          <w:lang w:val="en-US"/>
-        </w:rPr>
-      </w:pPr>
-    </w:p>
-    <w:p>
-      <w:pPr>
-        <w:rPr>
-          <w:b/>
-          <w:bCs/>
-          <w:lang w:val="en-US"/>
-        </w:rPr>
-      </w:pPr>
-      <w:r>
-        <w:rPr>
-          <w:b/>
-          <w:bCs/>
+      <w:proofErr w:type="spellStart"/>
+      <w:r>
+        <w:rPr>
+          <w:lang w:val="en-US"/>
+        </w:rPr>
+        <w:t>SilentlyContinue</w:t>
+      </w:r>
+      <w:proofErr w:type="spellEnd"/>
+    </w:p>
+    <w:p>
+      <w:pPr>
+        <w:rPr>
+          <w:lang w:val="en-US"/>
+        </w:rPr>
+      </w:pPr>
+    </w:p>
+    <w:p>
+      <w:r>
+        <w:t xml:space="preserve"># Generar </w:t>
+      </w:r>
+      <w:proofErr w:type="spellStart"/>
+      <w:r>
+        <w:t>stubs</w:t>
+      </w:r>
+      <w:proofErr w:type="spellEnd"/>
+      <w:r>
+        <w:t xml:space="preserve"> nuevos </w:t>
+      </w:r>
+      <w:proofErr w:type="gramStart"/>
+      <w:r>
+        <w:t>desde .proto</w:t>
+      </w:r>
+      <w:proofErr w:type="gramEnd"/>
+    </w:p>
+    <w:p>
+      <w:pPr>
+        <w:rPr>
+          <w:lang w:val="en-US"/>
+        </w:rPr>
+      </w:pPr>
+      <w:r>
+        <w:rPr>
+          <w:lang w:val="en-US"/>
+        </w:rPr>
+        <w:t xml:space="preserve">python -m </w:t>
+      </w:r>
+      <w:proofErr w:type="spellStart"/>
+      <w:r>
+        <w:rPr>
+          <w:lang w:val="en-US"/>
+        </w:rPr>
+        <w:t>grpc_</w:t>
+      </w:r>
+      <w:proofErr w:type="gramStart"/>
+      <w:r>
+        <w:rPr>
+          <w:lang w:val="en-US"/>
+        </w:rPr>
+        <w:t>tools.protoc</w:t>
+      </w:r>
+      <w:proofErr w:type="spellEnd"/>
+      <w:proofErr w:type="gramEnd"/>
+      <w:r>
+        <w:rPr>
+          <w:lang w:val="en-US"/>
+        </w:rPr>
+        <w:t xml:space="preserve"> -I</w:t>
+      </w:r>
+      <w:proofErr w:type="gramStart"/>
+      <w:r>
+        <w:rPr>
+          <w:lang w:val="en-US"/>
+        </w:rPr>
+        <w:t xml:space="preserve"> ..</w:t>
+      </w:r>
+      <w:proofErr w:type="gramEnd"/>
+      <w:r>
+        <w:rPr>
+          <w:lang w:val="en-US"/>
+        </w:rPr>
+        <w:t>/Proto --</w:t>
+      </w:r>
+      <w:proofErr w:type="spellStart"/>
+      <w:r>
+        <w:rPr>
+          <w:lang w:val="en-US"/>
+        </w:rPr>
+        <w:t>python_out</w:t>
+      </w:r>
+      <w:proofErr w:type="spellEnd"/>
+      <w:r>
+        <w:rPr>
+          <w:lang w:val="en-US"/>
+        </w:rPr>
+        <w:t>=. --</w:t>
+      </w:r>
+      <w:proofErr w:type="spellStart"/>
+      <w:r>
+        <w:rPr>
+          <w:lang w:val="en-US"/>
+        </w:rPr>
+        <w:t>grpc_python_out</w:t>
+      </w:r>
+      <w:proofErr w:type="spellEnd"/>
+      <w:r>
+        <w:rPr>
+          <w:lang w:val="en-US"/>
+        </w:rPr>
+        <w:t>=. ../Proto/</w:t>
+      </w:r>
+      <w:proofErr w:type="spellStart"/>
+      <w:r>
+        <w:rPr>
+          <w:lang w:val="en-US"/>
+        </w:rPr>
+        <w:t>ong.proto</w:t>
+      </w:r>
+      <w:proofErr w:type="spellEnd"/>
+    </w:p>
+    <w:p>
+      <w:pPr>
+        <w:rPr>
+          <w:lang w:val="en-US"/>
+        </w:rPr>
+      </w:pPr>
+    </w:p>
+    <w:p>
+      <w:pPr>
+        <w:rPr>
+          <w:lang w:val="en-US"/>
+        </w:rPr>
+      </w:pPr>
+    </w:p>
+    <w:p>
+      <w:pPr>
+        <w:rPr>
+          <w:b/>
+          <w:bCs/>
+        </w:rPr>
+      </w:pPr>
+      <w:r>
+        <w:rPr>
+          <w:b/>
+          <w:bCs/>
+        </w:rPr>
+        <w:t>2.</w:t>
+      </w:r>
+      <w:r>
+        <w:rPr>
+          <w:b/>
+          <w:bCs/>
+        </w:rPr>
+        <w:t>4</w:t>
+      </w:r>
+      <w:r>
+        <w:rPr>
+          <w:b/>
+          <w:bCs/>
+        </w:rPr>
+        <w:t xml:space="preserve"> Crear y activar </w:t>
+      </w:r>
+      <w:r>
+        <w:rPr>
+          <w:b/>
+          <w:bCs/>
+        </w:rPr>
+        <w:t xml:space="preserve">entorno virtual y servidor </w:t>
+      </w:r>
+    </w:p>
+    <w:p>
+      <w:r>
+        <w:t>cd</w:t>
+      </w:r>
+      <w:proofErr w:type="gramStart"/>
+      <w:r>
+        <w:t xml:space="preserve"> ..</w:t>
+      </w:r>
+      <w:proofErr w:type="gramEnd"/>
+      <w:r>
+        <w:t>\</w:t>
+      </w:r>
+      <w:proofErr w:type="spellStart"/>
+      <w:r>
+        <w:t>ServerPython</w:t>
+      </w:r>
+      <w:proofErr w:type="spellEnd"/>
+    </w:p>
+    <w:p>
+      <w:pPr>
+        <w:rPr>
+          <w:lang w:val="en-US"/>
+        </w:rPr>
+      </w:pPr>
+      <w:r>
+        <w:rPr>
+          <w:lang w:val="en-US"/>
+        </w:rPr>
+        <w:t>.\.</w:t>
+      </w:r>
+      <w:proofErr w:type="spellStart"/>
+      <w:r>
+        <w:rPr>
+          <w:lang w:val="en-US"/>
+        </w:rPr>
+        <w:t>venv</w:t>
+      </w:r>
+      <w:proofErr w:type="spellEnd"/>
+      <w:r>
+        <w:rPr>
+          <w:lang w:val="en-US"/>
+        </w:rPr>
+        <w:t>\Scripts\Activate.ps1</w:t>
+      </w:r>
+    </w:p>
+    <w:p>
+      <w:pPr>
+        <w:rPr>
+          <w:lang w:val="en-US"/>
+        </w:rPr>
+      </w:pPr>
+      <w:r>
+        <w:rPr>
+          <w:lang w:val="en-US"/>
+        </w:rPr>
+        <w:t>python server.py</w:t>
+      </w:r>
+    </w:p>
+    <w:p>
+      <w:pPr>
+        <w:rPr>
+          <w:lang w:val="en-US"/>
+        </w:rPr>
+      </w:pPr>
+    </w:p>
+    <w:p>
+      <w:pPr>
+        <w:rPr>
+          <w:lang w:val="en-US"/>
+        </w:rPr>
+      </w:pPr>
+    </w:p>
+    <w:p>
+      <w:pPr>
+        <w:rPr>
+          <w:lang w:val="en-US"/>
+        </w:rPr>
+      </w:pPr>
+    </w:p>
+    <w:p>
+      <w:pPr>
+        <w:pStyle w:val="Ttulo1"/>
+        <w:jc w:val="center"/>
+        <w:rPr>
+          <w:sz w:val="56"/>
+          <w:szCs w:val="56"/>
+          <w:lang w:val="en-US"/>
+        </w:rPr>
+      </w:pPr>
+      <w:r>
+        <w:rPr>
+          <w:sz w:val="56"/>
+          <w:szCs w:val="56"/>
           <w:lang w:val="en-US"/>
         </w:rPr>
         <w:lastRenderedPageBreak/>
-        <w:t xml:space="preserve">3.3.1 application properties </w:t>
-      </w:r>
-    </w:p>
-    <w:p>
-      <w:pPr>
-        <w:rPr>
-          <w:lang w:val="en-US"/>
-        </w:rPr>
-      </w:pPr>
-      <w:r>
-        <w:rPr>
-          <w:lang w:val="en-US"/>
-        </w:rPr>
+        <w:t>CLIENTE JAVA</w:t>
+      </w:r>
+    </w:p>
+    <w:p>
+      <w:pPr>
+        <w:rPr>
+          <w:b/>
+          <w:bCs/>
+          <w:lang w:val="en-US"/>
+        </w:rPr>
+      </w:pPr>
+      <w:r>
+        <w:rPr>
+          <w:b/>
+          <w:bCs/>
+          <w:lang w:val="en-US"/>
+        </w:rPr>
+        <w:t>3.1</w:t>
+      </w:r>
+    </w:p>
+    <w:p>
+      <w:r>
         <w:t xml:space="preserve">En </w:t>
       </w:r>
-      <w:r>
-        <w:rPr>
-          <w:lang w:val="en-US"/>
-        </w:rPr>
-        <w:t>EmpujeComunitario\ClienteSpring\src\main\resources</w:t>
-      </w:r>
-      <w:r>
-        <w:rPr>
-          <w:lang w:val="en-US"/>
-        </w:rPr>
+      <w:proofErr w:type="spellStart"/>
+      <w:r>
+        <w:t>EmpujeComunitario</w:t>
+      </w:r>
+      <w:proofErr w:type="spellEnd"/>
+      <w:r>
+        <w:t>\</w:t>
+      </w:r>
+      <w:proofErr w:type="spellStart"/>
+      <w:r>
+        <w:t>ClienteSpring</w:t>
+      </w:r>
+      <w:proofErr w:type="spellEnd"/>
+      <w:r>
+        <w:t>\</w:t>
+      </w:r>
+      <w:proofErr w:type="spellStart"/>
+      <w:r>
+        <w:t>src</w:t>
+      </w:r>
+      <w:proofErr w:type="spellEnd"/>
+      <w:r>
+        <w:t>\</w:t>
+      </w:r>
+      <w:proofErr w:type="spellStart"/>
+      <w:r>
+        <w:t>main</w:t>
+      </w:r>
+      <w:proofErr w:type="spellEnd"/>
+      <w:r>
+        <w:t>\</w:t>
+      </w:r>
+      <w:proofErr w:type="spellStart"/>
+      <w:r>
+        <w:t>resources</w:t>
+      </w:r>
+      <w:proofErr w:type="spellEnd"/>
+      <w:r>
         <w:t xml:space="preserve"> </w:t>
       </w:r>
     </w:p>
@@ -663,17 +1569,23 @@
         <w:t>Hay que cambiar el u</w:t>
       </w:r>
       <w:r>
-        <w:t>suario y contraseña para acceder a la bd</w:t>
-      </w:r>
-    </w:p>
-    <w:p>
-      <w:pPr>
-        <w:rPr>
-          <w:lang w:val="en-US"/>
-        </w:rPr>
-      </w:pPr>
-      <w:r>
-        <w:rPr>
+        <w:t xml:space="preserve">suario y contraseña para acceder a la </w:t>
+      </w:r>
+      <w:proofErr w:type="spellStart"/>
+      <w:r>
+        <w:t>bd</w:t>
+      </w:r>
+      <w:proofErr w:type="spellEnd"/>
+    </w:p>
+    <w:p>
+      <w:pPr>
+        <w:rPr>
+          <w:lang w:val="en-US"/>
+        </w:rPr>
+      </w:pPr>
+      <w:r>
+        <w:rPr>
+          <w:noProof/>
           <w:lang w:val="en-US"/>
         </w:rPr>
         <w:drawing>
@@ -718,128 +1630,9 @@
         <w:rPr>
           <w:b/>
           <w:bCs/>
-        </w:rPr>
-      </w:pPr>
-      <w:r>
-        <w:rPr>
-          <w:b/>
-          <w:bCs/>
-        </w:rPr>
-        <w:t>3.4 Generar stubs (solo si cambiaste ong.proto)</w:t>
-      </w:r>
-    </w:p>
-    <w:p>
-      <w:pPr>
-        <w:rPr>
-          <w:lang w:val="en-US"/>
-        </w:rPr>
-      </w:pPr>
-      <w:r>
-        <w:rPr>
-          <w:lang w:val="en-US"/>
-        </w:rPr>
-        <w:t>cd ServerPython</w:t>
-      </w:r>
-    </w:p>
-    <w:p>
-      <w:r>
-        <w:rPr>
-          <w:lang w:val="en-US"/>
-        </w:rPr>
-        <w:t xml:space="preserve">python -m grpc_tools.protoc -I../Proto --python_out=./ --grpc_python_out=./ </w:t>
-      </w:r>
-      <w:r>
-        <w:t>../Proto/ong.proto</w:t>
-      </w:r>
-    </w:p>
-    <w:p>
-      <w:pPr>
-        <w:rPr>
-          <w:b/>
-          <w:bCs/>
-        </w:rPr>
-      </w:pPr>
-    </w:p>
-    <w:p>
-      <w:pPr>
-        <w:rPr>
-          <w:b/>
-          <w:bCs/>
-        </w:rPr>
-      </w:pPr>
-      <w:r>
-        <w:rPr>
-          <w:b/>
-          <w:bCs/>
-        </w:rPr>
-        <w:t>3.5 Levantar el servidor</w:t>
-      </w:r>
-    </w:p>
-    <w:p>
-      <w:pPr>
-        <w:rPr>
-          <w:b/>
-          <w:bCs/>
-        </w:rPr>
-      </w:pPr>
-      <w:r>
-        <w:rPr>
-          <w:b/>
-          <w:bCs/>
-        </w:rPr>
-        <w:t>cd ServerPython</w:t>
-      </w:r>
-    </w:p>
-    <w:p>
-      <w:pPr>
-        <w:rPr>
-          <w:b/>
-          <w:bCs/>
-        </w:rPr>
-      </w:pPr>
-      <w:r>
-        <w:rPr>
-          <w:b/>
-          <w:bCs/>
-        </w:rPr>
-        <w:t xml:space="preserve">.\.venv\Scripts\Activate.ps1 </w:t>
-      </w:r>
-    </w:p>
-    <w:p>
-      <w:pPr>
-        <w:rPr>
-          <w:b/>
-          <w:bCs/>
-        </w:rPr>
-      </w:pPr>
-      <w:r>
-        <w:rPr>
-          <w:b/>
-          <w:bCs/>
-        </w:rPr>
-        <w:t>python server.py</w:t>
-      </w:r>
-    </w:p>
-    <w:p>
-      <w:r>
-        <w:t>Salida esperada</w:t>
-      </w:r>
-      <w:r>
-        <w:t xml:space="preserve"> en terminal </w:t>
-      </w:r>
-      <w:r>
-        <w:t>:</w:t>
-      </w:r>
-    </w:p>
-    <w:p>
-      <w:r>
-        <w:t>[DB] Conectado a MySQL localhost:3306/empujecomunitario</w:t>
-      </w:r>
-    </w:p>
-    <w:p>
-      <w:r>
-        <w:t>[gRPC][Python] Escuchando en 0.0.0.0:50051 ...</w:t>
-      </w:r>
+          <w:lang w:val="en-US"/>
+        </w:rPr>
+      </w:pPr>
     </w:p>
     <w:p>
       <w:r>
@@ -851,30 +1644,392 @@
     <w:p>
       <w:pPr>
         <w:rPr>
-          <w:b/>
-          <w:bCs/>
-          <w:lang w:val="en-US"/>
-        </w:rPr>
-      </w:pPr>
-      <w:r>
-        <w:rPr>
-          <w:lang w:val="en-US"/>
-        </w:rPr>
-        <w:t>3.</w:t>
-      </w:r>
-      <w:r>
-        <w:rPr>
-          <w:lang w:val="en-US"/>
-        </w:rPr>
-        <w:t xml:space="preserve">6 </w:t>
-      </w:r>
-      <w:r>
-        <w:rPr>
-          <w:b/>
-          <w:bCs/>
-          <w:lang w:val="en-US"/>
-        </w:rPr>
-        <w:t>Levantar Docker (MySQL + Kafka + Zookeeper)</w:t>
+          <w:lang w:val="en-US"/>
+        </w:rPr>
+      </w:pPr>
+    </w:p>
+    <w:p>
+      <w:pPr>
+        <w:rPr>
+          <w:b/>
+          <w:bCs/>
+          <w:lang w:val="en-US"/>
+        </w:rPr>
+      </w:pPr>
+      <w:r>
+        <w:rPr>
+          <w:b/>
+          <w:bCs/>
+          <w:lang w:val="en-US"/>
+        </w:rPr>
+        <w:t xml:space="preserve">4) </w:t>
+      </w:r>
+      <w:proofErr w:type="spellStart"/>
+      <w:r>
+        <w:rPr>
+          <w:b/>
+          <w:bCs/>
+          <w:lang w:val="en-US"/>
+        </w:rPr>
+        <w:t>Cliente</w:t>
+      </w:r>
+      <w:proofErr w:type="spellEnd"/>
+      <w:r>
+        <w:rPr>
+          <w:b/>
+          <w:bCs/>
+          <w:lang w:val="en-US"/>
+        </w:rPr>
+        <w:t xml:space="preserve"> Spring Boot </w:t>
+      </w:r>
+    </w:p>
+    <w:p>
+      <w:pPr>
+        <w:rPr>
+          <w:b/>
+          <w:bCs/>
+          <w:lang w:val="en-US"/>
+        </w:rPr>
+      </w:pPr>
+      <w:r>
+        <w:rPr>
+          <w:b/>
+          <w:bCs/>
+          <w:lang w:val="en-US"/>
+        </w:rPr>
+        <w:t xml:space="preserve">4.1 </w:t>
+      </w:r>
+      <w:proofErr w:type="spellStart"/>
+      <w:r>
+        <w:rPr>
+          <w:b/>
+          <w:bCs/>
+          <w:lang w:val="en-US"/>
+        </w:rPr>
+        <w:t>Construir</w:t>
+      </w:r>
+      <w:proofErr w:type="spellEnd"/>
+      <w:r>
+        <w:rPr>
+          <w:b/>
+          <w:bCs/>
+          <w:lang w:val="en-US"/>
+        </w:rPr>
+        <w:t xml:space="preserve"> / </w:t>
+      </w:r>
+      <w:proofErr w:type="spellStart"/>
+      <w:r>
+        <w:rPr>
+          <w:b/>
+          <w:bCs/>
+          <w:lang w:val="en-US"/>
+        </w:rPr>
+        <w:t>arrancar</w:t>
+      </w:r>
+      <w:proofErr w:type="spellEnd"/>
+    </w:p>
+    <w:p>
+      <w:pPr>
+        <w:rPr>
+          <w:b/>
+          <w:bCs/>
+          <w:lang w:val="en-US"/>
+        </w:rPr>
+      </w:pPr>
+      <w:r>
+        <w:rPr>
+          <w:b/>
+          <w:bCs/>
+          <w:highlight w:val="yellow"/>
+          <w:lang w:val="en-US"/>
+        </w:rPr>
+        <w:t>//</w:t>
+      </w:r>
+      <w:proofErr w:type="spellStart"/>
+      <w:r>
+        <w:rPr>
+          <w:b/>
+          <w:bCs/>
+          <w:highlight w:val="yellow"/>
+          <w:lang w:val="en-US"/>
+        </w:rPr>
+        <w:t>primera</w:t>
+      </w:r>
+      <w:proofErr w:type="spellEnd"/>
+      <w:r>
+        <w:rPr>
+          <w:b/>
+          <w:bCs/>
+          <w:highlight w:val="yellow"/>
+          <w:lang w:val="en-US"/>
+        </w:rPr>
+        <w:t xml:space="preserve"> </w:t>
+      </w:r>
+      <w:proofErr w:type="spellStart"/>
+      <w:r>
+        <w:rPr>
+          <w:b/>
+          <w:bCs/>
+          <w:highlight w:val="yellow"/>
+          <w:lang w:val="en-US"/>
+        </w:rPr>
+        <w:t>vez</w:t>
+      </w:r>
+      <w:proofErr w:type="spellEnd"/>
+    </w:p>
+    <w:p>
+      <w:pPr>
+        <w:rPr>
+          <w:lang w:val="en-US"/>
+        </w:rPr>
+      </w:pPr>
+      <w:r>
+        <w:rPr>
+          <w:lang w:val="en-US"/>
+        </w:rPr>
+        <w:t xml:space="preserve">cd </w:t>
+      </w:r>
+      <w:proofErr w:type="spellStart"/>
+      <w:r>
+        <w:rPr>
+          <w:lang w:val="en-US"/>
+        </w:rPr>
+        <w:t>ClienteSpring</w:t>
+      </w:r>
+      <w:proofErr w:type="spellEnd"/>
+    </w:p>
+    <w:p>
+      <w:pPr>
+        <w:rPr>
+          <w:lang w:val="en-US"/>
+        </w:rPr>
+      </w:pPr>
+      <w:r>
+        <w:rPr>
+          <w:lang w:val="en-US"/>
+        </w:rPr>
+        <w:t>Remove-Item -Recurse -Force target</w:t>
+      </w:r>
+    </w:p>
+    <w:p>
+      <w:pPr>
+        <w:rPr>
+          <w:lang w:val="en-US"/>
+        </w:rPr>
+      </w:pPr>
+      <w:proofErr w:type="spellStart"/>
+      <w:r>
+        <w:rPr>
+          <w:lang w:val="en-US"/>
+        </w:rPr>
+        <w:t>mvn</w:t>
+      </w:r>
+      <w:proofErr w:type="spellEnd"/>
+      <w:r>
+        <w:rPr>
+          <w:lang w:val="en-US"/>
+        </w:rPr>
+        <w:t xml:space="preserve"> clean install -</w:t>
+      </w:r>
+      <w:proofErr w:type="spellStart"/>
+      <w:r>
+        <w:rPr>
+          <w:lang w:val="en-US"/>
+        </w:rPr>
+        <w:t>DskipTests</w:t>
+      </w:r>
+      <w:proofErr w:type="spellEnd"/>
+    </w:p>
+    <w:p>
+      <w:pPr>
+        <w:rPr>
+          <w:lang w:val="en-US"/>
+        </w:rPr>
+      </w:pPr>
+      <w:r>
+        <w:rPr>
+          <w:highlight w:val="yellow"/>
+          <w:lang w:val="en-US"/>
+        </w:rPr>
+        <w:t xml:space="preserve">//luego solo </w:t>
+      </w:r>
+      <w:proofErr w:type="spellStart"/>
+      <w:r>
+        <w:rPr>
+          <w:highlight w:val="yellow"/>
+          <w:lang w:val="en-US"/>
+        </w:rPr>
+        <w:t>usamos</w:t>
+      </w:r>
+      <w:proofErr w:type="spellEnd"/>
+      <w:r>
+        <w:rPr>
+          <w:highlight w:val="yellow"/>
+          <w:lang w:val="en-US"/>
+        </w:rPr>
+        <w:t xml:space="preserve"> </w:t>
+      </w:r>
+      <w:proofErr w:type="spellStart"/>
+      <w:r>
+        <w:rPr>
+          <w:highlight w:val="yellow"/>
+          <w:lang w:val="en-US"/>
+        </w:rPr>
+        <w:t>esto</w:t>
+      </w:r>
+      <w:proofErr w:type="spellEnd"/>
+    </w:p>
+    <w:p>
+      <w:pPr>
+        <w:rPr>
+          <w:lang w:val="en-US"/>
+        </w:rPr>
+      </w:pPr>
+      <w:r>
+        <w:rPr>
+          <w:lang w:val="en-US"/>
+        </w:rPr>
+        <w:t xml:space="preserve">cd </w:t>
+      </w:r>
+      <w:proofErr w:type="spellStart"/>
+      <w:r>
+        <w:rPr>
+          <w:lang w:val="en-US"/>
+        </w:rPr>
+        <w:t>ClienteSpring</w:t>
+      </w:r>
+      <w:proofErr w:type="spellEnd"/>
+    </w:p>
+    <w:p>
+      <w:pPr>
+        <w:rPr>
+          <w:lang w:val="en-US"/>
+        </w:rPr>
+      </w:pPr>
+      <w:proofErr w:type="spellStart"/>
+      <w:r>
+        <w:rPr>
+          <w:lang w:val="en-US"/>
+        </w:rPr>
+        <w:t>mvn</w:t>
+      </w:r>
+      <w:proofErr w:type="spellEnd"/>
+      <w:r>
+        <w:rPr>
+          <w:lang w:val="en-US"/>
+        </w:rPr>
+        <w:t xml:space="preserve"> </w:t>
+      </w:r>
+      <w:proofErr w:type="spellStart"/>
+      <w:r>
+        <w:rPr>
+          <w:lang w:val="en-US"/>
+        </w:rPr>
+        <w:t>spring-</w:t>
+      </w:r>
+      <w:proofErr w:type="gramStart"/>
+      <w:r>
+        <w:rPr>
+          <w:lang w:val="en-US"/>
+        </w:rPr>
+        <w:t>boot:run</w:t>
+      </w:r>
+      <w:proofErr w:type="spellEnd"/>
+      <w:proofErr w:type="gramEnd"/>
+      <w:r>
+        <w:rPr>
+          <w:lang w:val="en-US"/>
+        </w:rPr>
+        <w:t xml:space="preserve">   </w:t>
+      </w:r>
+    </w:p>
+    <w:p>
+      <w:pPr>
+        <w:rPr>
+          <w:lang w:val="en-US"/>
+        </w:rPr>
+      </w:pPr>
+    </w:p>
+    <w:p>
+      <w:pPr>
+        <w:rPr>
+          <w:lang w:val="en-US"/>
+        </w:rPr>
+      </w:pPr>
+    </w:p>
+    <w:p>
+      <w:pPr>
+        <w:rPr>
+          <w:lang w:val="en-US"/>
+        </w:rPr>
+      </w:pPr>
+    </w:p>
+    <w:p>
+      <w:pPr>
+        <w:rPr>
+          <w:lang w:val="en-US"/>
+        </w:rPr>
+      </w:pPr>
+    </w:p>
+    <w:p>
+      <w:pPr>
+        <w:pStyle w:val="Ttulo1"/>
+        <w:jc w:val="center"/>
+        <w:rPr>
+          <w:sz w:val="72"/>
+          <w:szCs w:val="72"/>
+          <w:lang w:val="en-US"/>
+        </w:rPr>
+      </w:pPr>
+      <w:r>
+        <w:rPr>
+          <w:sz w:val="72"/>
+          <w:szCs w:val="72"/>
+          <w:lang w:val="en-US"/>
+        </w:rPr>
+        <w:lastRenderedPageBreak/>
+        <w:t>KAFKA</w:t>
+      </w:r>
+    </w:p>
+    <w:p>
+      <w:pPr>
+        <w:rPr>
+          <w:b/>
+          <w:bCs/>
+          <w:lang w:val="en-US"/>
+        </w:rPr>
+      </w:pPr>
+      <w:proofErr w:type="gramStart"/>
+      <w:r>
+        <w:rPr>
+          <w:lang w:val="en-US"/>
+        </w:rPr>
+        <w:t xml:space="preserve">4 </w:t>
+      </w:r>
+      <w:r>
+        <w:rPr>
+          <w:lang w:val="en-US"/>
+        </w:rPr>
+        <w:t xml:space="preserve"> </w:t>
+      </w:r>
+      <w:proofErr w:type="spellStart"/>
+      <w:r>
+        <w:rPr>
+          <w:b/>
+          <w:bCs/>
+          <w:lang w:val="en-US"/>
+        </w:rPr>
+        <w:t>Levantar</w:t>
+      </w:r>
+      <w:proofErr w:type="spellEnd"/>
+      <w:proofErr w:type="gramEnd"/>
+      <w:r>
+        <w:rPr>
+          <w:b/>
+          <w:bCs/>
+          <w:lang w:val="en-US"/>
+        </w:rPr>
+        <w:t xml:space="preserve"> Docker (MySQL + Kafka + Zookeeper)</w:t>
       </w:r>
     </w:p>
     <w:p>
@@ -899,8 +2054,18 @@
           <w:bCs/>
           <w:lang w:val="en-US"/>
         </w:rPr>
-        <w:t>\infra\kafka</w:t>
-      </w:r>
+        <w:t>\infra\</w:t>
+      </w:r>
+      <w:proofErr w:type="spellStart"/>
+      <w:r>
+        <w:rPr>
+          <w:b/>
+          <w:bCs/>
+          <w:lang w:val="en-US"/>
+        </w:rPr>
+        <w:t>kafka</w:t>
+      </w:r>
+      <w:proofErr w:type="spellEnd"/>
     </w:p>
     <w:p>
       <w:pPr>
@@ -942,85 +2107,34 @@
           <w:lang w:val="en-US"/>
         </w:rPr>
       </w:pPr>
-    </w:p>
-    <w:p>
-      <w:pPr>
-        <w:rPr>
-          <w:lang w:val="en-US"/>
-        </w:rPr>
-      </w:pPr>
-    </w:p>
-    <w:p>
-      <w:pPr>
-        <w:rPr>
-          <w:b/>
-          <w:bCs/>
-          <w:lang w:val="en-US"/>
-        </w:rPr>
-      </w:pPr>
-      <w:r>
-        <w:rPr>
-          <w:b/>
-          <w:bCs/>
-          <w:lang w:val="en-US"/>
-        </w:rPr>
-        <w:lastRenderedPageBreak/>
-        <w:t xml:space="preserve">4) Cliente Spring Boot </w:t>
-      </w:r>
-    </w:p>
-    <w:p>
-      <w:pPr>
-        <w:rPr>
-          <w:b/>
-          <w:bCs/>
-          <w:lang w:val="en-US"/>
-        </w:rPr>
-      </w:pPr>
-      <w:r>
-        <w:rPr>
-          <w:b/>
-          <w:bCs/>
-          <w:lang w:val="en-US"/>
-        </w:rPr>
-        <w:t>4.1 Construir / arrancar</w:t>
-      </w:r>
-    </w:p>
-    <w:p>
-      <w:pPr>
-        <w:rPr>
-          <w:lang w:val="en-US"/>
-        </w:rPr>
-      </w:pPr>
-      <w:r>
-        <w:rPr>
-          <w:lang w:val="en-US"/>
-        </w:rPr>
-        <w:t>cd ClienteSpring</w:t>
-      </w:r>
-    </w:p>
-    <w:p>
-      <w:pPr>
-        <w:rPr>
-          <w:lang w:val="en-US"/>
-        </w:rPr>
-      </w:pPr>
-      <w:r>
-        <w:rPr>
-          <w:lang w:val="en-US"/>
-        </w:rPr>
-        <w:t>mvn clean install -DskipTests</w:t>
-      </w:r>
-    </w:p>
-    <w:p>
-      <w:r>
-        <w:t>mvn spring-boot:run</w:t>
-      </w:r>
-    </w:p>
-    <w:p/>
-    <w:p>
-      <w:r>
-        <w:t>Orden recomendado</w:t>
-      </w:r>
+      <w:r>
+        <w:rPr>
+          <w:lang w:val="en-US"/>
+        </w:rPr>
+        <w:t xml:space="preserve">Orden </w:t>
+      </w:r>
+      <w:proofErr w:type="spellStart"/>
+      <w:r>
+        <w:rPr>
+          <w:lang w:val="en-US"/>
+        </w:rPr>
+        <w:t>recomendado</w:t>
+      </w:r>
+      <w:proofErr w:type="spellEnd"/>
+      <w:r>
+        <w:rPr>
+          <w:lang w:val="en-US"/>
+        </w:rPr>
+        <w:t xml:space="preserve"> para </w:t>
+      </w:r>
+      <w:proofErr w:type="spellStart"/>
+      <w:r>
+        <w:rPr>
+          <w:lang w:val="en-US"/>
+        </w:rPr>
+        <w:t>ejecutar</w:t>
+      </w:r>
+      <w:proofErr w:type="spellEnd"/>
     </w:p>
     <w:p>
       <w:pPr>
@@ -1059,19 +2173,40 @@
       </w:r>
     </w:p>
     <w:p/>
-    <w:p>
-      <w:pPr>
-        <w:rPr>
-          <w:b/>
-          <w:bCs/>
-        </w:rPr>
-      </w:pPr>
-      <w:r>
-        <w:rPr>
-          <w:b/>
-          <w:bCs/>
-        </w:rPr>
-        <w:t>6) Solución de errores comunes</w:t>
+    <w:p/>
+    <w:p/>
+    <w:p/>
+    <w:p/>
+    <w:p/>
+    <w:p/>
+    <w:p/>
+    <w:p/>
+    <w:p/>
+    <w:p/>
+    <w:p/>
+    <w:p/>
+    <w:p/>
+    <w:p>
+      <w:pPr>
+        <w:rPr>
+          <w:b/>
+          <w:bCs/>
+        </w:rPr>
+      </w:pPr>
+      <w:r>
+        <w:rPr>
+          <w:b/>
+          <w:bCs/>
+        </w:rPr>
+        <w:lastRenderedPageBreak/>
+        <w:t>5</w:t>
+      </w:r>
+      <w:r>
+        <w:rPr>
+          <w:b/>
+          <w:bCs/>
+        </w:rPr>
+        <w:t>) Solución de errores comunes</w:t>
       </w:r>
     </w:p>
     <w:p>
@@ -1101,7 +2236,31 @@
         </w:numPr>
       </w:pPr>
       <w:r>
-        <w:t>Ejecutaste fuera de ClienteSpring o falta el plugin en &lt;build&gt;&lt;plugins&gt;.</w:t>
+        <w:t xml:space="preserve">Ejecutaste fuera de </w:t>
+      </w:r>
+      <w:proofErr w:type="spellStart"/>
+      <w:r>
+        <w:t>ClienteSpring</w:t>
+      </w:r>
+      <w:proofErr w:type="spellEnd"/>
+      <w:r>
+        <w:t xml:space="preserve"> o falta el plugin en &lt;</w:t>
+      </w:r>
+      <w:proofErr w:type="spellStart"/>
+      <w:r>
+        <w:t>build</w:t>
+      </w:r>
+      <w:proofErr w:type="spellEnd"/>
+      <w:r>
+        <w:t>&gt;&lt;</w:t>
+      </w:r>
+      <w:proofErr w:type="spellStart"/>
+      <w:r>
+        <w:t>plugins</w:t>
+      </w:r>
+      <w:proofErr w:type="spellEnd"/>
+      <w:r>
+        <w:t>&gt;.</w:t>
       </w:r>
     </w:p>
     <w:p>
@@ -1123,8 +2282,13 @@
         </w:numPr>
       </w:pPr>
       <w:r>
-        <w:t>cd ClienteSpring</w:t>
-      </w:r>
+        <w:t xml:space="preserve">cd </w:t>
+      </w:r>
+      <w:proofErr w:type="spellStart"/>
+      <w:r>
+        <w:t>ClienteSpring</w:t>
+      </w:r>
+      <w:proofErr w:type="spellEnd"/>
     </w:p>
     <w:p>
       <w:pPr>
@@ -1133,9 +2297,24 @@
           <w:numId w:val="10"/>
         </w:numPr>
       </w:pPr>
-      <w:r>
-        <w:t>mvn spring-boot:run</w:t>
-      </w:r>
+      <w:proofErr w:type="spellStart"/>
+      <w:r>
+        <w:t>mvn</w:t>
+      </w:r>
+      <w:proofErr w:type="spellEnd"/>
+      <w:r>
+        <w:t xml:space="preserve"> </w:t>
+      </w:r>
+      <w:proofErr w:type="spellStart"/>
+      <w:r>
+        <w:t>spring-</w:t>
+      </w:r>
+      <w:proofErr w:type="gramStart"/>
+      <w:r>
+        <w:t>boot:run</w:t>
+      </w:r>
+      <w:proofErr w:type="spellEnd"/>
+      <w:proofErr w:type="gramEnd"/>
     </w:p>
     <w:p>
       <w:pPr>
@@ -1144,12 +2323,53 @@
           <w:numId w:val="10"/>
         </w:numPr>
       </w:pPr>
-      <w:r>
-        <w:rPr>
-          <w:b/>
-          <w:bCs/>
-        </w:rPr>
-        <w:t>invalid salt al loguear usuarios viejos</w:t>
+      <w:proofErr w:type="spellStart"/>
+      <w:r>
+        <w:rPr>
+          <w:b/>
+          <w:bCs/>
+        </w:rPr>
+        <w:t>invalid</w:t>
+      </w:r>
+      <w:proofErr w:type="spellEnd"/>
+      <w:r>
+        <w:rPr>
+          <w:b/>
+          <w:bCs/>
+        </w:rPr>
+        <w:t xml:space="preserve"> </w:t>
+      </w:r>
+      <w:proofErr w:type="spellStart"/>
+      <w:r>
+        <w:rPr>
+          <w:b/>
+          <w:bCs/>
+        </w:rPr>
+        <w:t>salt</w:t>
+      </w:r>
+      <w:proofErr w:type="spellEnd"/>
+      <w:r>
+        <w:rPr>
+          <w:b/>
+          <w:bCs/>
+        </w:rPr>
+        <w:t xml:space="preserve"> al </w:t>
+      </w:r>
+      <w:proofErr w:type="spellStart"/>
+      <w:r>
+        <w:rPr>
+          <w:b/>
+          <w:bCs/>
+        </w:rPr>
+        <w:t>loguear</w:t>
+      </w:r>
+      <w:proofErr w:type="spellEnd"/>
+      <w:r>
+        <w:rPr>
+          <w:b/>
+          <w:bCs/>
+        </w:rPr>
+        <w:t xml:space="preserve"> usuarios viejos</w:t>
       </w:r>
     </w:p>
     <w:p>
@@ -1173,6 +2393,7 @@
       <w:r>
         <w:t xml:space="preserve">Solución: borra usuarios viejos y crea nuevos (server ya guarda </w:t>
       </w:r>
+      <w:proofErr w:type="spellStart"/>
       <w:r>
         <w:rPr>
           <w:b/>
@@ -1180,6 +2401,7 @@
         </w:rPr>
         <w:t>bcrypt</w:t>
       </w:r>
+      <w:proofErr w:type="spellEnd"/>
       <w:r>
         <w:t>), o implementa migración transparente (opcional).</w:t>
       </w:r>
@@ -1196,7 +2418,23 @@
           <w:b/>
           <w:bCs/>
         </w:rPr>
-        <w:t>VS Code ve errores “fantasma”</w:t>
+        <w:t xml:space="preserve">VS </w:t>
+      </w:r>
+      <w:proofErr w:type="spellStart"/>
+      <w:r>
+        <w:rPr>
+          <w:b/>
+          <w:bCs/>
+        </w:rPr>
+        <w:t>Code</w:t>
+      </w:r>
+      <w:proofErr w:type="spellEnd"/>
+      <w:r>
+        <w:rPr>
+          <w:b/>
+          <w:bCs/>
+        </w:rPr>
+        <w:t xml:space="preserve"> ve errores “fantasma”</w:t>
       </w:r>
     </w:p>
     <w:p>
@@ -1227,7 +2465,21 @@
         <w:rPr>
           <w:lang w:val="en-US"/>
         </w:rPr>
-        <w:t xml:space="preserve"> o borra .idea/.project caches.</w:t>
+        <w:t xml:space="preserve"> o </w:t>
+      </w:r>
+      <w:proofErr w:type="gramStart"/>
+      <w:r>
+        <w:rPr>
+          <w:lang w:val="en-US"/>
+        </w:rPr>
+        <w:t>borra .idea/.project</w:t>
+      </w:r>
+      <w:proofErr w:type="gramEnd"/>
+      <w:r>
+        <w:rPr>
+          <w:lang w:val="en-US"/>
+        </w:rPr>
+        <w:t xml:space="preserve"> caches.</w:t>
       </w:r>
     </w:p>
     <w:p>
@@ -1249,7 +2501,14 @@
           <w:b/>
           <w:bCs/>
         </w:rPr>
-        <w:t>7) Comandos rápidos (para guardar)</w:t>
+        <w:t>6</w:t>
+      </w:r>
+      <w:r>
+        <w:rPr>
+          <w:b/>
+          <w:bCs/>
+        </w:rPr>
+        <w:t>) Comandos rápidos (para guardar)</w:t>
       </w:r>
     </w:p>
     <w:p>
@@ -1271,21 +2530,42 @@
         <w:rPr>
           <w:lang w:val="en-US"/>
         </w:rPr>
-        <w:t>cd ServerPython</w:t>
-      </w:r>
-    </w:p>
-    <w:p>
-      <w:pPr>
-        <w:rPr>
-          <w:lang w:val="en-US"/>
-        </w:rPr>
-      </w:pPr>
-      <w:r>
-        <w:rPr>
-          <w:lang w:val="en-US"/>
-        </w:rPr>
-        <w:lastRenderedPageBreak/>
-        <w:t>.\.venv\Scripts\Activate.ps1</w:t>
+        <w:t xml:space="preserve">cd </w:t>
+      </w:r>
+      <w:proofErr w:type="spellStart"/>
+      <w:r>
+        <w:rPr>
+          <w:lang w:val="en-US"/>
+        </w:rPr>
+        <w:t>ServerPython</w:t>
+      </w:r>
+      <w:proofErr w:type="spellEnd"/>
+    </w:p>
+    <w:p>
+      <w:pPr>
+        <w:rPr>
+          <w:lang w:val="en-US"/>
+        </w:rPr>
+      </w:pPr>
+      <w:r>
+        <w:rPr>
+          <w:lang w:val="en-US"/>
+        </w:rPr>
+        <w:t>.\.</w:t>
+      </w:r>
+      <w:proofErr w:type="spellStart"/>
+      <w:r>
+        <w:rPr>
+          <w:lang w:val="en-US"/>
+        </w:rPr>
+        <w:t>venv</w:t>
+      </w:r>
+      <w:proofErr w:type="spellEnd"/>
+      <w:r>
+        <w:rPr>
+          <w:lang w:val="en-US"/>
+        </w:rPr>
+        <w:t>\Scripts\Activate.ps1</w:t>
       </w:r>
     </w:p>
     <w:p>
@@ -1307,40 +2587,82 @@
           <w:lang w:val="en-US"/>
         </w:rPr>
       </w:pPr>
-      <w:r>
-        <w:rPr>
-          <w:b/>
-          <w:bCs/>
-          <w:lang w:val="en-US"/>
-        </w:rPr>
-        <w:t>Cliente (Spring):</w:t>
-      </w:r>
-    </w:p>
-    <w:p>
-      <w:pPr>
-        <w:rPr>
-          <w:lang w:val="en-US"/>
-        </w:rPr>
-      </w:pPr>
-      <w:r>
-        <w:rPr>
-          <w:lang w:val="en-US"/>
-        </w:rPr>
-        <w:t>cd ClienteSpring</w:t>
-      </w:r>
-    </w:p>
-    <w:p>
-      <w:pPr>
-        <w:rPr>
-          <w:lang w:val="en-US"/>
-        </w:rPr>
-      </w:pPr>
-      <w:r>
-        <w:rPr>
-          <w:lang w:val="en-US"/>
-        </w:rPr>
-        <w:t>mvn spring-boot:run</w:t>
-      </w:r>
+      <w:proofErr w:type="spellStart"/>
+      <w:r>
+        <w:rPr>
+          <w:b/>
+          <w:bCs/>
+          <w:lang w:val="en-US"/>
+        </w:rPr>
+        <w:t>Cliente</w:t>
+      </w:r>
+      <w:proofErr w:type="spellEnd"/>
+      <w:r>
+        <w:rPr>
+          <w:b/>
+          <w:bCs/>
+          <w:lang w:val="en-US"/>
+        </w:rPr>
+        <w:t xml:space="preserve"> (Spring):</w:t>
+      </w:r>
+    </w:p>
+    <w:p>
+      <w:pPr>
+        <w:rPr>
+          <w:lang w:val="en-US"/>
+        </w:rPr>
+      </w:pPr>
+      <w:r>
+        <w:rPr>
+          <w:lang w:val="en-US"/>
+        </w:rPr>
+        <w:t xml:space="preserve">cd </w:t>
+      </w:r>
+      <w:proofErr w:type="spellStart"/>
+      <w:r>
+        <w:rPr>
+          <w:lang w:val="en-US"/>
+        </w:rPr>
+        <w:t>ClienteSpring</w:t>
+      </w:r>
+      <w:proofErr w:type="spellEnd"/>
+    </w:p>
+    <w:p>
+      <w:pPr>
+        <w:rPr>
+          <w:lang w:val="en-US"/>
+        </w:rPr>
+      </w:pPr>
+      <w:proofErr w:type="spellStart"/>
+      <w:r>
+        <w:rPr>
+          <w:lang w:val="en-US"/>
+        </w:rPr>
+        <w:t>mvn</w:t>
+      </w:r>
+      <w:proofErr w:type="spellEnd"/>
+      <w:r>
+        <w:rPr>
+          <w:lang w:val="en-US"/>
+        </w:rPr>
+        <w:t xml:space="preserve"> </w:t>
+      </w:r>
+      <w:proofErr w:type="spellStart"/>
+      <w:r>
+        <w:rPr>
+          <w:lang w:val="en-US"/>
+        </w:rPr>
+        <w:t>spring-</w:t>
+      </w:r>
+      <w:proofErr w:type="gramStart"/>
+      <w:r>
+        <w:rPr>
+          <w:lang w:val="en-US"/>
+        </w:rPr>
+        <w:t>boot:run</w:t>
+      </w:r>
+      <w:proofErr w:type="spellEnd"/>
+      <w:proofErr w:type="gramEnd"/>
     </w:p>
     <w:p>
       <w:pPr>
@@ -1367,21 +2689,45 @@
         <w:rPr>
           <w:lang w:val="en-US"/>
         </w:rPr>
-        <w:t>cd ClienteSpring</w:t>
-      </w:r>
-    </w:p>
-    <w:p>
-      <w:pPr>
-        <w:rPr>
-          <w:lang w:val="en-US"/>
-        </w:rPr>
-      </w:pPr>
-      <w:r>
-        <w:rPr>
-          <w:lang w:val="en-US"/>
-        </w:rPr>
-        <w:t>mvn clean install -DskipTests</w:t>
-      </w:r>
+        <w:t xml:space="preserve">cd </w:t>
+      </w:r>
+      <w:proofErr w:type="spellStart"/>
+      <w:r>
+        <w:rPr>
+          <w:lang w:val="en-US"/>
+        </w:rPr>
+        <w:t>ClienteSpring</w:t>
+      </w:r>
+      <w:proofErr w:type="spellEnd"/>
+    </w:p>
+    <w:p>
+      <w:pPr>
+        <w:rPr>
+          <w:lang w:val="en-US"/>
+        </w:rPr>
+      </w:pPr>
+      <w:proofErr w:type="spellStart"/>
+      <w:r>
+        <w:rPr>
+          <w:lang w:val="en-US"/>
+        </w:rPr>
+        <w:t>mvn</w:t>
+      </w:r>
+      <w:proofErr w:type="spellEnd"/>
+      <w:r>
+        <w:rPr>
+          <w:lang w:val="en-US"/>
+        </w:rPr>
+        <w:t xml:space="preserve"> clean install -</w:t>
+      </w:r>
+      <w:proofErr w:type="spellStart"/>
+      <w:r>
+        <w:rPr>
+          <w:lang w:val="en-US"/>
+        </w:rPr>
+        <w:t>DskipTests</w:t>
+      </w:r>
+      <w:proofErr w:type="spellEnd"/>
     </w:p>
     <w:p>
       <w:r>
@@ -1397,12 +2743,28 @@
           <w:bCs/>
         </w:rPr>
       </w:pPr>
-      <w:r>
-        <w:rPr>
-          <w:b/>
-          <w:bCs/>
-        </w:rPr>
-        <w:t>8) Usuarios de prueba (solo para demo)</w:t>
+    </w:p>
+    <w:p>
+      <w:pPr>
+        <w:rPr>
+          <w:b/>
+          <w:bCs/>
+        </w:rPr>
+      </w:pPr>
+      <w:r>
+        <w:rPr>
+          <w:b/>
+          <w:bCs/>
+        </w:rPr>
+        <w:lastRenderedPageBreak/>
+        <w:t>7</w:t>
+      </w:r>
+      <w:r>
+        <w:rPr>
+          <w:b/>
+          <w:bCs/>
+        </w:rPr>
+        <w:t>) Usuarios de prueba (solo para demo)</w:t>
       </w:r>
     </w:p>
     <w:p>
@@ -1427,7 +2789,15 @@
     </w:p>
     <w:p>
       <w:r>
-        <w:t>Pass   : U1fMcV2NyHwa</w:t>
+        <w:t xml:space="preserve">Pass </w:t>
+      </w:r>
+      <w:proofErr w:type="gramStart"/>
+      <w:r>
+        <w:t xml:space="preserve">  :</w:t>
+      </w:r>
+      <w:proofErr w:type="gramEnd"/>
+      <w:r>
+        <w:t xml:space="preserve"> U1fMcV2NyHwa</w:t>
       </w:r>
     </w:p>
     <w:p>
@@ -1446,77 +2816,92 @@
       </w:r>
     </w:p>
     <w:p>
-      <w:pPr>
-        <w:rPr>
-          <w:lang w:val="en-US"/>
-        </w:rPr>
-      </w:pPr>
-      <w:r>
-        <w:rPr>
-          <w:lang w:val="en-US"/>
-        </w:rPr>
-        <w:t>username: jose_Vol</w:t>
-      </w:r>
-    </w:p>
-    <w:p>
-      <w:pPr>
-        <w:rPr>
-          <w:lang w:val="en-US"/>
-        </w:rPr>
-      </w:pPr>
-      <w:r>
-        <w:rPr>
-          <w:lang w:val="en-US"/>
-        </w:rPr>
-        <w:t>pass    : pLmfCCRnuzYz</w:t>
-      </w:r>
-    </w:p>
-    <w:p>
-      <w:pPr>
-        <w:rPr>
-          <w:b/>
-          <w:bCs/>
-          <w:lang w:val="en-US"/>
-        </w:rPr>
-      </w:pPr>
-      <w:r>
-        <w:rPr>
-          <w:b/>
-          <w:bCs/>
-          <w:lang w:val="en-US"/>
+      <w:r>
+        <w:t xml:space="preserve">username: </w:t>
+      </w:r>
+      <w:proofErr w:type="spellStart"/>
+      <w:r>
+        <w:t>jose_Vol</w:t>
+      </w:r>
+      <w:proofErr w:type="spellEnd"/>
+    </w:p>
+    <w:p>
+      <w:proofErr w:type="spellStart"/>
+      <w:r>
+        <w:t>pass</w:t>
+      </w:r>
+      <w:proofErr w:type="spellEnd"/>
+      <w:r>
+        <w:t xml:space="preserve">  </w:t>
+      </w:r>
+      <w:proofErr w:type="gramStart"/>
+      <w:r>
+        <w:t xml:space="preserve">  :</w:t>
+      </w:r>
+      <w:proofErr w:type="gramEnd"/>
+      <w:r>
+        <w:t xml:space="preserve"> </w:t>
+      </w:r>
+      <w:proofErr w:type="spellStart"/>
+      <w:r>
+        <w:t>pLmfCCRnuzYz</w:t>
+      </w:r>
+      <w:proofErr w:type="spellEnd"/>
+    </w:p>
+    <w:p>
+      <w:pPr>
+        <w:rPr>
+          <w:b/>
+          <w:bCs/>
+        </w:rPr>
+      </w:pPr>
+      <w:r>
+        <w:rPr>
+          <w:b/>
+          <w:bCs/>
         </w:rPr>
         <w:t>Vocal</w:t>
       </w:r>
     </w:p>
     <w:p>
       <w:r>
-        <w:t>username: maria_Voc</w:t>
-      </w:r>
-    </w:p>
-    <w:p>
-      <w:pPr>
-        <w:rPr>
-          <w:lang w:val="en-US"/>
-        </w:rPr>
-      </w:pPr>
-      <w:r>
-        <w:rPr>
-          <w:lang w:val="en-US"/>
-        </w:rPr>
-        <w:t>email   : malo@mail.com</w:t>
-      </w:r>
-    </w:p>
-    <w:p>
-      <w:pPr>
-        <w:rPr>
-          <w:lang w:val="en-US"/>
-        </w:rPr>
-      </w:pPr>
-      <w:r>
-        <w:rPr>
-          <w:lang w:val="en-US"/>
-        </w:rPr>
-        <w:t>pass    : URsIbu9hRHWx</w:t>
+        <w:t xml:space="preserve">username: </w:t>
+      </w:r>
+      <w:proofErr w:type="spellStart"/>
+      <w:r>
+        <w:t>maria_Voc</w:t>
+      </w:r>
+      <w:proofErr w:type="spellEnd"/>
+    </w:p>
+    <w:p>
+      <w:r>
+        <w:t xml:space="preserve">email </w:t>
+      </w:r>
+      <w:proofErr w:type="gramStart"/>
+      <w:r>
+        <w:t xml:space="preserve">  :</w:t>
+      </w:r>
+      <w:proofErr w:type="gramEnd"/>
+      <w:r>
+        <w:t xml:space="preserve"> malo@mail.com</w:t>
+      </w:r>
+    </w:p>
+    <w:p>
+      <w:proofErr w:type="spellStart"/>
+      <w:r>
+        <w:t>pass</w:t>
+      </w:r>
+      <w:proofErr w:type="spellEnd"/>
+      <w:r>
+        <w:t xml:space="preserve">  </w:t>
+      </w:r>
+      <w:proofErr w:type="gramStart"/>
+      <w:r>
+        <w:t xml:space="preserve">  :</w:t>
+      </w:r>
+      <w:proofErr w:type="gramEnd"/>
+      <w:r>
+        <w:t xml:space="preserve"> URsIbu9hRHWx</w:t>
       </w:r>
     </w:p>
     <w:p>
@@ -1536,33 +2921,52 @@
     </w:p>
     <w:p>
       <w:r>
-        <w:t>username: Rami_Coor</w:t>
-      </w:r>
-    </w:p>
-    <w:p>
-      <w:pPr>
-        <w:rPr>
-          <w:lang w:val="en-US"/>
-        </w:rPr>
-      </w:pPr>
-      <w:r>
-        <w:rPr>
-          <w:lang w:val="en-US"/>
-        </w:rPr>
-        <w:t>email   : ragu@mail.com</w:t>
-      </w:r>
-    </w:p>
-    <w:p>
-      <w:pPr>
-        <w:rPr>
-          <w:lang w:val="en-US"/>
-        </w:rPr>
-      </w:pPr>
-      <w:r>
-        <w:rPr>
-          <w:lang w:val="en-US"/>
-        </w:rPr>
-        <w:t>pass    : N43JYA0D81wi</w:t>
+        <w:t xml:space="preserve">username: </w:t>
+      </w:r>
+      <w:proofErr w:type="spellStart"/>
+      <w:r>
+        <w:t>Rami_Coor</w:t>
+      </w:r>
+      <w:proofErr w:type="spellEnd"/>
+    </w:p>
+    <w:p>
+      <w:r>
+        <w:t xml:space="preserve">email </w:t>
+      </w:r>
+      <w:proofErr w:type="gramStart"/>
+      <w:r>
+        <w:t xml:space="preserve">  :</w:t>
+      </w:r>
+      <w:proofErr w:type="gramEnd"/>
+      <w:r>
+        <w:t xml:space="preserve"> ragu@mail.com</w:t>
+      </w:r>
+    </w:p>
+    <w:p>
+      <w:pPr>
+        <w:rPr>
+          <w:lang w:val="en-US"/>
+        </w:rPr>
+      </w:pPr>
+      <w:r>
+        <w:rPr>
+          <w:lang w:val="en-US"/>
+        </w:rPr>
+        <w:t xml:space="preserve">pass  </w:t>
+      </w:r>
+      <w:proofErr w:type="gramStart"/>
+      <w:r>
+        <w:rPr>
+          <w:lang w:val="en-US"/>
+        </w:rPr>
+        <w:t xml:space="preserve">  :</w:t>
+      </w:r>
+      <w:proofErr w:type="gramEnd"/>
+      <w:r>
+        <w:rPr>
+          <w:lang w:val="en-US"/>
+        </w:rPr>
+        <w:t xml:space="preserve"> N43JYA0D81wi</w:t>
       </w:r>
     </w:p>
     <w:p>
@@ -1586,7 +2990,7 @@
 <w:numbering xmlns:wpc="http://schemas.microsoft.com/office/word/2010/wordprocessingCanvas" xmlns:cx="http://schemas.microsoft.com/office/drawing/2014/chartex" xmlns:cx1="http://schemas.microsoft.com/office/drawing/2015/9/8/chartex" xmlns:cx2="http://schemas.microsoft.com/office/drawing/2015/10/21/chartex" xmlns:cx3="http://schemas.microsoft.com/office/drawing/2016/5/9/chartex" xmlns:cx4="http://schemas.microsoft.com/office/drawing/2016/5/10/chartex" xmlns:cx5="http://schemas.microsoft.com/office/drawing/2016/5/11/chartex" xmlns:cx6="http://schemas.microsoft.com/office/drawing/2016/5/12/chartex" xmlns:cx7="http://schemas.microsoft.com/office/drawing/2016/5/13/chartex" xmlns:cx8="http://schemas.microsoft.com/office/drawing/2016/5/14/chartex" xmlns:mc="http://schemas.openxmlformats.org/markup-compatibility/2006" xmlns:aink="http://schemas.microsoft.com/office/drawing/2016/ink" xmlns:am3d="http://schemas.microsoft.com/office/drawing/2017/model3d" xmlns:o="urn:schemas-microsoft-com:office:office" xmlns:oel="http://schemas.microsoft.com/office/2019/extlst" xmlns:r="http://schemas.openxmlformats.org/officeDocument/2006/relationships" xmlns:m="http://schemas.openxmlformats.org/officeDocument/2006/math" xmlns:v="urn:schemas-microsoft-com:vml" xmlns:wp14="http://schemas.microsoft.com/office/word/2010/wordprocessingDrawing" xmlns:wp="http://schemas.openxmlformats.org/drawingml/2006/wordprocessingDrawing" xmlns:w10="urn:schemas-microsoft-com:office:word" xmlns:w="http://schemas.openxmlformats.org/wordprocessingml/2006/main" xmlns:w14="http://schemas.microsoft.com/office/word/2010/wordml" xmlns:w15="http://schemas.microsoft.com/office/word/2012/wordml" xmlns:w16cex="http://schemas.microsoft.com/office/word/2018/wordml/cex" xmlns:w16cid="http://schemas.microsoft.com/office/word/2016/wordml/cid" xmlns:w16="http://schemas.microsoft.com/office/word/2018/wordml" xmlns:w16du="http://schemas.microsoft.com/office/word/2023/wordml/word16du" xmlns:w16sdtdh="http://schemas.microsoft.com/office/word/2020/wordml/sdtdatahash" xmlns:w16sdtfl="http://schemas.microsoft.com/office/word/2024/wordml/sdtformatlock" xmlns:w16se="http://schemas.microsoft.com/office/word/2015/wordml/symex" xmlns:wpg="http://schemas.microsoft.com/office/word/2010/wordprocessingGroup" xmlns:wpi="http://schemas.microsoft.com/office/word/2010/wordprocessingInk" xmlns:wne="http://schemas.microsoft.com/office/word/2006/wordml" xmlns:wps="http://schemas.microsoft.com/office/word/2010/wordprocessingShape" mc:Ignorable="w14 w15 w16se w16cid w16 w16cex w16sdtdh w16sdtfl w16du wp14">
   <w:numPicBullet w:numPicBulletId="0">
     <w:pict>
-      <v:rect id="_x0000_i1030" style="width:0;height:1.5pt" o:hralign="center" o:bullet="t" o:hrstd="t" o:hr="t" fillcolor="#a0a0a0" stroked="f"/>
+      <v:rect id="_x0000_i1041" style="width:0;height:1.5pt" o:hralign="center" o:bullet="t" o:hrstd="t" o:hr="t" fillcolor="#a0a0a0" stroked="f"/>
     </w:pict>
   </w:numPicBullet>
   <w:abstractNum w:abstractNumId="0" w15:restartNumberingAfterBreak="0">
@@ -3464,6 +4868,7 @@
   <w:style w:type="paragraph" w:default="1" w:styleId="Normal">
     <w:name w:val="Normal"/>
     <w:qFormat/>
+    <w:rsid w:val="00B60BE7"/>
   </w:style>
   <w:style w:type="paragraph" w:styleId="Ttulo1">
     <w:name w:val="heading 1"/>

</xml_diff>

<commit_message>
integrar vista y GraphQL para informes de donaciones
1. Informe de donaciones (GRAPHQL): [PRESIDENTE – VOCAL]

- Se agregó la página HTML de informes con filtros de categoría y estado
- Se integró el resolver GraphQL  y el repositorio JDBC
- Funciona correctamente la carga de informes y detalles por categoría
- Pendiente: ajustar filtro de fechas en consultas SQL
</commit_message>
<xml_diff>
--- a/README PARA LEVANTAR PROYECTO.docx
+++ b/README PARA LEVANTAR PROYECTO.docx
@@ -116,7 +116,23 @@
           <w:b/>
           <w:bCs/>
         </w:rPr>
-        <w:t xml:space="preserve"> bajar desde aca) </w:t>
+        <w:t xml:space="preserve"> bajar desde </w:t>
+      </w:r>
+      <w:proofErr w:type="spellStart"/>
+      <w:r>
+        <w:rPr>
+          <w:b/>
+          <w:bCs/>
+        </w:rPr>
+        <w:t>aca</w:t>
+      </w:r>
+      <w:proofErr w:type="spellEnd"/>
+      <w:r>
+        <w:rPr>
+          <w:b/>
+          <w:bCs/>
+        </w:rPr>
+        <w:t xml:space="preserve">) </w:t>
       </w:r>
     </w:p>
     <w:p>
@@ -173,23 +189,53 @@
     </w:p>
     <w:p>
       <w:r>
-        <w:t>java -version</w:t>
-      </w:r>
-    </w:p>
-    <w:p>
-      <w:r>
-        <w:t>mvn -v</w:t>
-      </w:r>
-    </w:p>
-    <w:p>
-      <w:r>
-        <w:t>python --version</w:t>
-      </w:r>
-    </w:p>
-    <w:p>
-      <w:r>
-        <w:t>mysql --version</w:t>
-      </w:r>
+        <w:t>java -</w:t>
+      </w:r>
+      <w:proofErr w:type="spellStart"/>
+      <w:r>
+        <w:t>version</w:t>
+      </w:r>
+      <w:proofErr w:type="spellEnd"/>
+    </w:p>
+    <w:p>
+      <w:proofErr w:type="spellStart"/>
+      <w:r>
+        <w:t>mvn</w:t>
+      </w:r>
+      <w:proofErr w:type="spellEnd"/>
+      <w:r>
+        <w:t xml:space="preserve"> -v</w:t>
+      </w:r>
+    </w:p>
+    <w:p>
+      <w:proofErr w:type="spellStart"/>
+      <w:r>
+        <w:t>python</w:t>
+      </w:r>
+      <w:proofErr w:type="spellEnd"/>
+      <w:r>
+        <w:t xml:space="preserve"> --</w:t>
+      </w:r>
+      <w:proofErr w:type="spellStart"/>
+      <w:r>
+        <w:t>version</w:t>
+      </w:r>
+      <w:proofErr w:type="spellEnd"/>
+    </w:p>
+    <w:p>
+      <w:proofErr w:type="spellStart"/>
+      <w:r>
+        <w:t>mysql</w:t>
+      </w:r>
+      <w:proofErr w:type="spellEnd"/>
+      <w:r>
+        <w:t xml:space="preserve"> --</w:t>
+      </w:r>
+      <w:proofErr w:type="spellStart"/>
+      <w:r>
+        <w:t>version</w:t>
+      </w:r>
+      <w:proofErr w:type="spellEnd"/>
     </w:p>
     <w:p>
       <w:r>
@@ -214,94 +260,80 @@
       </w:r>
     </w:p>
     <w:p>
-      <w:pPr>
-        <w:rPr>
-          <w:lang w:val="en-US"/>
-        </w:rPr>
-      </w:pPr>
-      <w:r>
-        <w:rPr>
-          <w:lang w:val="en-US"/>
-        </w:rPr>
-        <w:t>EmpujeComunitario/</w:t>
-      </w:r>
-    </w:p>
-    <w:p>
-      <w:pPr>
-        <w:rPr>
-          <w:lang w:val="en-US"/>
-        </w:rPr>
-      </w:pPr>
+      <w:proofErr w:type="spellStart"/>
+      <w:r>
+        <w:t>EmpujeComunitario</w:t>
+      </w:r>
+      <w:proofErr w:type="spellEnd"/>
+      <w:r>
+        <w:t>/</w:t>
+      </w:r>
+    </w:p>
+    <w:p>
       <w:r>
         <w:rPr>
           <w:rFonts w:ascii="MS Gothic" w:eastAsia="MS Gothic" w:hAnsi="MS Gothic" w:cs="MS Gothic" w:hint="eastAsia"/>
-          <w:lang w:val="en-US"/>
         </w:rPr>
         <w:t>├</w:t>
       </w:r>
       <w:r>
         <w:rPr>
           <w:rFonts w:ascii="Calibri" w:hAnsi="Calibri" w:cs="Calibri"/>
-          <w:lang w:val="en-US"/>
         </w:rPr>
         <w:t>─</w:t>
       </w:r>
       <w:r>
-        <w:rPr>
-          <w:lang w:val="en-US"/>
-        </w:rPr>
         <w:t>Infra</w:t>
       </w:r>
       <w:r>
-        <w:rPr>
-          <w:lang w:val="en-US"/>
-        </w:rPr>
         <w:t>/</w:t>
       </w:r>
       <w:r>
-        <w:rPr>
-          <w:lang w:val="en-US"/>
-        </w:rPr>
         <w:t>Kafka</w:t>
       </w:r>
       <w:r>
-        <w:rPr>
-          <w:lang w:val="en-US"/>
-        </w:rPr>
         <w:t xml:space="preserve">                # </w:t>
       </w:r>
       <w:r>
-        <w:rPr>
-          <w:lang w:val="en-US"/>
-        </w:rPr>
-        <w:t>Docker Compose</w:t>
-      </w:r>
-    </w:p>
-    <w:p>
-      <w:pPr>
-        <w:rPr>
-          <w:lang w:val="en-US"/>
-        </w:rPr>
-      </w:pPr>
+        <w:t xml:space="preserve">Docker </w:t>
+      </w:r>
+      <w:proofErr w:type="spellStart"/>
+      <w:r>
+        <w:t>Compose</w:t>
+      </w:r>
+      <w:proofErr w:type="spellEnd"/>
+    </w:p>
+    <w:p>
       <w:r>
         <w:rPr>
           <w:rFonts w:ascii="MS Gothic" w:eastAsia="MS Gothic" w:hAnsi="MS Gothic" w:cs="MS Gothic" w:hint="eastAsia"/>
-          <w:lang w:val="en-US"/>
         </w:rPr>
         <w:t>├</w:t>
       </w:r>
       <w:r>
         <w:rPr>
           <w:rFonts w:ascii="Calibri" w:hAnsi="Calibri" w:cs="Calibri"/>
-          <w:lang w:val="en-US"/>
         </w:rPr>
         <w:t>─</w:t>
       </w:r>
       <w:r>
-        <w:rPr>
-          <w:lang w:val="en-US"/>
-        </w:rPr>
-        <w:t xml:space="preserve"> ServerPython/                 # Servidor gRPC (Python)</w:t>
+        <w:t xml:space="preserve"> </w:t>
+      </w:r>
+      <w:proofErr w:type="spellStart"/>
+      <w:r>
+        <w:t>ServerPython</w:t>
+      </w:r>
+      <w:proofErr w:type="spellEnd"/>
+      <w:r>
+        <w:t xml:space="preserve">/                 # Servidor </w:t>
+      </w:r>
+      <w:proofErr w:type="spellStart"/>
+      <w:r>
+        <w:t>gRPC</w:t>
+      </w:r>
+      <w:proofErr w:type="spellEnd"/>
+      <w:r>
+        <w:t xml:space="preserve"> (Python)</w:t>
       </w:r>
     </w:p>
     <w:p>
@@ -328,7 +360,35 @@
         <w:rPr>
           <w:lang w:val="en-US"/>
         </w:rPr>
-        <w:t xml:space="preserve"> ClienteSpring/                # Proyecto Spring Boot (REST + gRPC client)</w:t>
+        <w:t xml:space="preserve"> </w:t>
+      </w:r>
+      <w:proofErr w:type="spellStart"/>
+      <w:r>
+        <w:rPr>
+          <w:lang w:val="en-US"/>
+        </w:rPr>
+        <w:t>ClienteSpring</w:t>
+      </w:r>
+      <w:proofErr w:type="spellEnd"/>
+      <w:r>
+        <w:rPr>
+          <w:lang w:val="en-US"/>
+        </w:rPr>
+        <w:t xml:space="preserve">/                # Proyecto Spring Boot (REST + </w:t>
+      </w:r>
+      <w:proofErr w:type="spellStart"/>
+      <w:r>
+        <w:rPr>
+          <w:lang w:val="en-US"/>
+        </w:rPr>
+        <w:t>gRPC</w:t>
+      </w:r>
+      <w:proofErr w:type="spellEnd"/>
+      <w:r>
+        <w:rPr>
+          <w:lang w:val="en-US"/>
+        </w:rPr>
+        <w:t xml:space="preserve"> client)</w:t>
       </w:r>
     </w:p>
     <w:p>
@@ -371,12 +431,22 @@
         <w:t>─</w:t>
       </w:r>
       <w:r>
-        <w:t xml:space="preserve"> .env</w:t>
-      </w:r>
+        <w:t xml:space="preserve"> .</w:t>
+      </w:r>
+      <w:proofErr w:type="spellStart"/>
+      <w:r>
+        <w:t>env</w:t>
+      </w:r>
+      <w:proofErr w:type="spellEnd"/>
       <w:proofErr w:type="gramEnd"/>
       <w:r>
-        <w:t xml:space="preserve">                       # Variables de conexión MySQL / puerto gRPC</w:t>
-      </w:r>
+        <w:t xml:space="preserve">                       # Variables de conexión MySQL / puerto </w:t>
+      </w:r>
+      <w:proofErr w:type="spellStart"/>
+      <w:r>
+        <w:t>gRPC</w:t>
+      </w:r>
+      <w:proofErr w:type="spellEnd"/>
     </w:p>
     <w:p>
       <w:proofErr w:type="gramStart"/>
@@ -405,7 +475,15 @@
         <w:t>─</w:t>
       </w:r>
       <w:r>
-        <w:t xml:space="preserve"> db.py                   # Conexión MySQL (PyMySQL)</w:t>
+        <w:t xml:space="preserve"> db.py                   # Conexión MySQL (</w:t>
+      </w:r>
+      <w:proofErr w:type="spellStart"/>
+      <w:r>
+        <w:t>PyMySQL</w:t>
+      </w:r>
+      <w:proofErr w:type="spellEnd"/>
+      <w:r>
+        <w:t>)</w:t>
       </w:r>
     </w:p>
     <w:p>
@@ -425,7 +503,15 @@
         <w:t>─</w:t>
       </w:r>
       <w:r>
-        <w:t xml:space="preserve"> models.py               # DAOs (usuarios/roles)</w:t>
+        <w:t xml:space="preserve"> models.py               # </w:t>
+      </w:r>
+      <w:proofErr w:type="spellStart"/>
+      <w:r>
+        <w:t>DAOs</w:t>
+      </w:r>
+      <w:proofErr w:type="spellEnd"/>
+      <w:r>
+        <w:t xml:space="preserve"> (usuarios/roles)</w:t>
       </w:r>
     </w:p>
     <w:p>
@@ -445,19 +531,40 @@
         <w:t>─</w:t>
       </w:r>
       <w:r>
-        <w:t xml:space="preserve"> security.py             # bcrypt utilidades</w:t>
-      </w:r>
-    </w:p>
-    <w:p>
-      <w:r>
-        <w:t>│     └─ services/</w:t>
+        <w:t xml:space="preserve"> security.py             # </w:t>
+      </w:r>
+      <w:proofErr w:type="spellStart"/>
+      <w:r>
+        <w:t>bcrypt</w:t>
+      </w:r>
+      <w:proofErr w:type="spellEnd"/>
+      <w:r>
+        <w:t xml:space="preserve"> utilidades</w:t>
+      </w:r>
+    </w:p>
+    <w:p>
+      <w:r>
+        <w:t xml:space="preserve">│     └─ </w:t>
+      </w:r>
+      <w:proofErr w:type="spellStart"/>
+      <w:r>
+        <w:t>services</w:t>
+      </w:r>
+      <w:proofErr w:type="spellEnd"/>
+      <w:r>
+        <w:t>/</w:t>
       </w:r>
     </w:p>
     <w:p>
       <w:r>
         <w:lastRenderedPageBreak/>
-        <w:t>│        └─ user_service.py      # Implementación gRPC</w:t>
-      </w:r>
+        <w:t xml:space="preserve">│        └─ user_service.py      # Implementación </w:t>
+      </w:r>
+      <w:proofErr w:type="spellStart"/>
+      <w:r>
+        <w:t>gRPC</w:t>
+      </w:r>
+      <w:proofErr w:type="spellEnd"/>
     </w:p>
     <w:p>
       <w:r>
@@ -468,10 +575,12 @@
       <w:r>
         <w:t xml:space="preserve">   └─ </w:t>
       </w:r>
+      <w:proofErr w:type="spellStart"/>
       <w:proofErr w:type="gramStart"/>
       <w:r>
         <w:t>ong.proto</w:t>
       </w:r>
+      <w:proofErr w:type="spellEnd"/>
       <w:proofErr w:type="gramEnd"/>
       <w:r>
         <w:t xml:space="preserve">                  # Proto unificado</w:t>
@@ -525,27 +634,45 @@
     </w:p>
     <w:p>
       <w:r>
-        <w:t>Para evitar Se recomienda borrar el Schema de la entrega anterior y carga “</w:t>
-      </w:r>
-      <w:r>
-        <w:t>BD KAFKA</w:t>
-      </w:r>
-      <w:r>
-        <w:t>.sql”</w:t>
-      </w:r>
-    </w:p>
-    <w:p>
-      <w:r>
-        <w:t xml:space="preserve">Nota: </w:t>
-      </w:r>
-      <w:r>
-        <w:t>BD KAFKA_item5</w:t>
-      </w:r>
-      <w:r>
-        <w:t xml:space="preserve"> sir</w:t>
-      </w:r>
-      <w:r>
-        <w:t>ve para cargar tablas de Kafka necesarias para el Item 5</w:t>
+        <w:t xml:space="preserve">Para evitar Se recomienda borrar el </w:t>
+      </w:r>
+      <w:proofErr w:type="spellStart"/>
+      <w:r>
+        <w:t>Schema</w:t>
+      </w:r>
+      <w:proofErr w:type="spellEnd"/>
+      <w:r>
+        <w:t xml:space="preserve"> de la entrega anterior y carga “</w:t>
+      </w:r>
+      <w:r>
+        <w:t xml:space="preserve">BD </w:t>
+      </w:r>
+      <w:proofErr w:type="spellStart"/>
+      <w:r>
+        <w:t>KAFKA</w:t>
+      </w:r>
+      <w:r>
+        <w:t>.sql</w:t>
+      </w:r>
+      <w:proofErr w:type="spellEnd"/>
+      <w:r>
+        <w:t>”</w:t>
+      </w:r>
+    </w:p>
+    <w:p>
+      <w:r>
+        <w:t>Nota: BD KAFKA_item5 sir</w:t>
+      </w:r>
+      <w:r>
+        <w:t xml:space="preserve">ve para cargar tablas de Kafka necesarias para el </w:t>
+      </w:r>
+      <w:proofErr w:type="spellStart"/>
+      <w:r>
+        <w:t>Item</w:t>
+      </w:r>
+      <w:proofErr w:type="spellEnd"/>
+      <w:r>
+        <w:t xml:space="preserve"> 5</w:t>
       </w:r>
       <w:r>
         <w:br/>
@@ -556,33 +683,59 @@
       </w:r>
     </w:p>
     <w:p>
-      <w:r>
-        <w:t>1.</w:t>
-      </w:r>
-      <w:r>
-        <w:t>BD KAFKA</w:t>
-      </w:r>
-      <w:r>
-        <w:t>.sq</w:t>
-      </w:r>
-      <w:r>
-        <w:t>l</w:t>
-      </w:r>
-    </w:p>
-    <w:p>
-      <w:r>
+      <w:pPr>
+        <w:rPr>
+          <w:lang w:val="en-US"/>
+        </w:rPr>
+      </w:pPr>
+      <w:r>
+        <w:rPr>
+          <w:lang w:val="en-US"/>
+        </w:rPr>
+        <w:t xml:space="preserve">1.BD </w:t>
+      </w:r>
+      <w:proofErr w:type="spellStart"/>
+      <w:r>
+        <w:rPr>
+          <w:lang w:val="en-US"/>
+        </w:rPr>
+        <w:t>KAFKA.sql</w:t>
+      </w:r>
+      <w:proofErr w:type="spellEnd"/>
+    </w:p>
+    <w:p>
+      <w:pPr>
+        <w:rPr>
+          <w:lang w:val="en-US"/>
+        </w:rPr>
+      </w:pPr>
+      <w:r>
+        <w:rPr>
+          <w:lang w:val="en-US"/>
+        </w:rPr>
         <w:t>2.Levantar Kafka</w:t>
       </w:r>
     </w:p>
     <w:p>
-      <w:r>
-        <w:t>3.</w:t>
-      </w:r>
-      <w:r>
-        <w:t>BD KAFKA_item5</w:t>
-      </w:r>
-    </w:p>
-    <w:p/>
+      <w:pPr>
+        <w:rPr>
+          <w:lang w:val="en-US"/>
+        </w:rPr>
+      </w:pPr>
+      <w:r>
+        <w:rPr>
+          <w:lang w:val="en-US"/>
+        </w:rPr>
+        <w:t>3.BD KAFKA_item5</w:t>
+      </w:r>
+    </w:p>
+    <w:p>
+      <w:pPr>
+        <w:rPr>
+          <w:lang w:val="en-US"/>
+        </w:rPr>
+      </w:pPr>
+    </w:p>
     <w:p>
       <w:pPr>
         <w:rPr>
@@ -685,31 +838,65 @@
           <w:b/>
           <w:bCs/>
         </w:rPr>
-        <w:t>Servidor Python (gRPC → MySQL)</w:t>
-      </w:r>
-    </w:p>
-    <w:p>
-      <w:pPr>
-        <w:rPr>
-          <w:b/>
-          <w:bCs/>
-        </w:rPr>
-      </w:pPr>
-      <w:r>
-        <w:rPr>
-          <w:b/>
-          <w:bCs/>
-        </w:rPr>
-        <w:t>Variables del servidor (ServerPython</w:t>
-      </w:r>
+        <w:t>Servidor Python (</w:t>
+      </w:r>
+      <w:proofErr w:type="spellStart"/>
+      <w:r>
+        <w:rPr>
+          <w:b/>
+          <w:bCs/>
+        </w:rPr>
+        <w:t>gRPC</w:t>
+      </w:r>
+      <w:proofErr w:type="spellEnd"/>
+      <w:r>
+        <w:rPr>
+          <w:b/>
+          <w:bCs/>
+        </w:rPr>
+        <w:t xml:space="preserve"> → MySQL)</w:t>
+      </w:r>
+    </w:p>
+    <w:p>
+      <w:pPr>
+        <w:rPr>
+          <w:b/>
+          <w:bCs/>
+        </w:rPr>
+      </w:pPr>
+      <w:r>
+        <w:rPr>
+          <w:b/>
+          <w:bCs/>
+        </w:rPr>
+        <w:t>Variables del servidor (</w:t>
+      </w:r>
+      <w:proofErr w:type="spellStart"/>
+      <w:r>
+        <w:rPr>
+          <w:b/>
+          <w:bCs/>
+        </w:rPr>
+        <w:t>ServerPython</w:t>
+      </w:r>
+      <w:proofErr w:type="spellEnd"/>
       <w:proofErr w:type="gramStart"/>
       <w:r>
         <w:rPr>
           <w:b/>
           <w:bCs/>
         </w:rPr>
-        <w:t>/.env</w:t>
-      </w:r>
+        <w:t>/.</w:t>
+      </w:r>
+      <w:proofErr w:type="spellStart"/>
+      <w:r>
+        <w:rPr>
+          <w:b/>
+          <w:bCs/>
+        </w:rPr>
+        <w:t>env</w:t>
+      </w:r>
+      <w:proofErr w:type="spellEnd"/>
       <w:proofErr w:type="gramEnd"/>
       <w:r>
         <w:rPr>
@@ -776,8 +963,13 @@
     </w:p>
     <w:p>
       <w:r>
-        <w:t>DB_NAME=empujecomunitario</w:t>
-      </w:r>
+        <w:t>DB_NAME=</w:t>
+      </w:r>
+      <w:proofErr w:type="spellStart"/>
+      <w:r>
+        <w:t>empujecomunitario</w:t>
+      </w:r>
+      <w:proofErr w:type="spellEnd"/>
     </w:p>
     <w:p>
       <w:r>
@@ -834,21 +1026,51 @@
         <w:rPr>
           <w:lang w:val="en-US"/>
         </w:rPr>
-        <w:t>EMAIL_PASSWORD=yovekaltghtrbgeg</w:t>
-      </w:r>
-    </w:p>
-    <w:p>
-      <w:pPr>
-        <w:rPr>
-          <w:lang w:val="en-US"/>
-        </w:rPr>
-      </w:pPr>
-      <w:r>
-        <w:rPr>
-          <w:lang w:val="en-US"/>
-        </w:rPr>
-        <w:t>EMAIL_FROM_NAME=Empuje Comunitario</w:t>
-      </w:r>
+        <w:t>EMAIL_PASSWORD=</w:t>
+      </w:r>
+      <w:proofErr w:type="spellStart"/>
+      <w:r>
+        <w:rPr>
+          <w:lang w:val="en-US"/>
+        </w:rPr>
+        <w:t>yovekaltghtrbgeg</w:t>
+      </w:r>
+      <w:proofErr w:type="spellEnd"/>
+    </w:p>
+    <w:p>
+      <w:pPr>
+        <w:rPr>
+          <w:lang w:val="en-US"/>
+        </w:rPr>
+      </w:pPr>
+      <w:r>
+        <w:rPr>
+          <w:lang w:val="en-US"/>
+        </w:rPr>
+        <w:t>EMAIL_FROM_NAME=</w:t>
+      </w:r>
+      <w:proofErr w:type="spellStart"/>
+      <w:r>
+        <w:rPr>
+          <w:lang w:val="en-US"/>
+        </w:rPr>
+        <w:t>Empuje</w:t>
+      </w:r>
+      <w:proofErr w:type="spellEnd"/>
+      <w:r>
+        <w:rPr>
+          <w:lang w:val="en-US"/>
+        </w:rPr>
+        <w:t xml:space="preserve"> </w:t>
+      </w:r>
+      <w:proofErr w:type="spellStart"/>
+      <w:r>
+        <w:rPr>
+          <w:lang w:val="en-US"/>
+        </w:rPr>
+        <w:t>Comunitario</w:t>
+      </w:r>
+      <w:proofErr w:type="spellEnd"/>
     </w:p>
     <w:p>
       <w:pPr>
@@ -929,8 +1151,16 @@
         <w:rPr>
           <w:lang w:val="en-US"/>
         </w:rPr>
-        <w:t>\ServerPython</w:t>
-      </w:r>
+        <w:t>\</w:t>
+      </w:r>
+      <w:proofErr w:type="spellStart"/>
+      <w:r>
+        <w:rPr>
+          <w:lang w:val="en-US"/>
+        </w:rPr>
+        <w:t>ServerPython</w:t>
+      </w:r>
+      <w:proofErr w:type="spellEnd"/>
     </w:p>
     <w:p>
       <w:pPr>
@@ -955,6 +1185,104 @@
     <w:p>
       <w:pPr>
         <w:rPr>
+          <w:lang w:val="en-US"/>
+        </w:rPr>
+      </w:pPr>
+    </w:p>
+    <w:p>
+      <w:pPr>
+        <w:rPr>
+          <w:b/>
+          <w:bCs/>
+        </w:rPr>
+      </w:pPr>
+      <w:r>
+        <w:rPr>
+          <w:b/>
+          <w:bCs/>
+        </w:rPr>
+        <w:t xml:space="preserve">Crear entorno Python salteando </w:t>
+      </w:r>
+      <w:proofErr w:type="gramStart"/>
+      <w:r>
+        <w:rPr>
+          <w:b/>
+          <w:bCs/>
+        </w:rPr>
+        <w:t>la políticas</w:t>
+      </w:r>
+      <w:proofErr w:type="gramEnd"/>
+      <w:r>
+        <w:rPr>
+          <w:b/>
+          <w:bCs/>
+        </w:rPr>
+        <w:t xml:space="preserve"> de ejecución</w:t>
+      </w:r>
+    </w:p>
+    <w:p>
+      <w:pPr>
+        <w:rPr>
+          <w:lang w:val="en-US"/>
+        </w:rPr>
+      </w:pPr>
+      <w:r>
+        <w:rPr>
+          <w:lang w:val="en-US"/>
+        </w:rPr>
+        <w:t>Set-</w:t>
+      </w:r>
+      <w:proofErr w:type="spellStart"/>
+      <w:r>
+        <w:rPr>
+          <w:lang w:val="en-US"/>
+        </w:rPr>
+        <w:t>ExecutionPolicy</w:t>
+      </w:r>
+      <w:proofErr w:type="spellEnd"/>
+      <w:r>
+        <w:rPr>
+          <w:lang w:val="en-US"/>
+        </w:rPr>
+        <w:t xml:space="preserve"> -Scope Process -</w:t>
+      </w:r>
+      <w:proofErr w:type="spellStart"/>
+      <w:r>
+        <w:rPr>
+          <w:lang w:val="en-US"/>
+        </w:rPr>
+        <w:t>ExecutionPolicy</w:t>
+      </w:r>
+      <w:proofErr w:type="spellEnd"/>
+      <w:r>
+        <w:rPr>
+          <w:lang w:val="en-US"/>
+        </w:rPr>
+        <w:t xml:space="preserve"> Bypass</w:t>
+      </w:r>
+      <w:r>
+        <w:rPr>
+          <w:lang w:val="en-US"/>
+        </w:rPr>
+        <w:t xml:space="preserve"> </w:t>
+      </w:r>
+      <w:r>
+        <w:rPr>
+          <w:lang w:val="en-US"/>
+        </w:rPr>
+        <w:t>.\.venv312\Scripts\Activate.ps1</w:t>
+      </w:r>
+    </w:p>
+    <w:p>
+      <w:pPr>
+        <w:rPr>
+          <w:lang w:val="en-US"/>
+        </w:rPr>
+      </w:pPr>
+    </w:p>
+    <w:p>
+      <w:pPr>
+        <w:rPr>
           <w:b/>
           <w:bCs/>
         </w:rPr>
@@ -986,20 +1314,62 @@
           <w:b/>
           <w:bCs/>
         </w:rPr>
-        <w:t>//en caso de tener pips viejos o desactualizados</w:t>
-      </w:r>
-    </w:p>
-    <w:p>
-      <w:r>
-        <w:t xml:space="preserve">pip freeze | % </w:t>
+        <w:t xml:space="preserve">//en caso de tener </w:t>
+      </w:r>
+      <w:proofErr w:type="spellStart"/>
+      <w:r>
+        <w:rPr>
+          <w:b/>
+          <w:bCs/>
+        </w:rPr>
+        <w:t>pips</w:t>
+      </w:r>
+      <w:proofErr w:type="spellEnd"/>
+      <w:r>
+        <w:rPr>
+          <w:b/>
+          <w:bCs/>
+        </w:rPr>
+        <w:t xml:space="preserve"> viejos o desactualizados</w:t>
+      </w:r>
+    </w:p>
+    <w:p>
+      <w:proofErr w:type="spellStart"/>
+      <w:r>
+        <w:t>pip</w:t>
+      </w:r>
+      <w:proofErr w:type="spellEnd"/>
+      <w:r>
+        <w:t xml:space="preserve"> </w:t>
+      </w:r>
+      <w:proofErr w:type="spellStart"/>
+      <w:r>
+        <w:t>freeze</w:t>
+      </w:r>
+      <w:proofErr w:type="spellEnd"/>
+      <w:r>
+        <w:t xml:space="preserve"> | % </w:t>
       </w:r>
       <w:proofErr w:type="gramStart"/>
       <w:r>
-        <w:t>{ pip</w:t>
-      </w:r>
+        <w:t xml:space="preserve">{ </w:t>
+      </w:r>
+      <w:proofErr w:type="spellStart"/>
+      <w:r>
+        <w:t>pip</w:t>
+      </w:r>
+      <w:proofErr w:type="spellEnd"/>
       <w:proofErr w:type="gramEnd"/>
       <w:r>
-        <w:t xml:space="preserve"> uninstall -y $</w:t>
+        <w:t xml:space="preserve"> </w:t>
+      </w:r>
+      <w:proofErr w:type="spellStart"/>
+      <w:r>
+        <w:t>uninstall</w:t>
+      </w:r>
+      <w:proofErr w:type="spellEnd"/>
+      <w:r>
+        <w:t xml:space="preserve"> -y $</w:t>
       </w:r>
       <w:proofErr w:type="gramStart"/>
       <w:r>
@@ -1009,79 +1379,289 @@
     </w:p>
     <w:p>
       <w:r>
-        <w:t>//Pips nuevos</w:t>
-      </w:r>
-    </w:p>
-    <w:p>
-      <w:r>
-        <w:t>pip install bcrypt==5.0.0 greenlet==3.2.4 grpcio==1.75.1 grpcio-tools==1.75.1 kafka-python==2.2.15 mysqlclient==2.2.7 protobuf==6.31.1 PyMySQL==1.1.2 python-dotenv==1.1.1 pytz==2025.2 SQLAlchemy==2.0.44 typing_extensions==4.15.0 wheel==0.45.1 setuptools==80.9.0</w:t>
-      </w:r>
-    </w:p>
-    <w:p>
-      <w:pPr>
-        <w:rPr>
-          <w:b/>
-          <w:bCs/>
-          <w:lang w:val="en-US"/>
-        </w:rPr>
-      </w:pPr>
-      <w:r>
-        <w:rPr>
-          <w:b/>
-          <w:bCs/>
-          <w:lang w:val="en-US"/>
-        </w:rPr>
-        <w:t>Borrar stubs viejos</w:t>
-      </w:r>
-    </w:p>
-    <w:p>
-      <w:pPr>
-        <w:rPr>
-          <w:lang w:val="en-US"/>
-        </w:rPr>
-      </w:pPr>
-      <w:r>
-        <w:rPr>
-          <w:lang w:val="en-US"/>
-        </w:rPr>
-        <w:t>Remove-Item ong_pb2.py, ong_pb2_grpc.py -ErrorAction SilentlyContinue</w:t>
-      </w:r>
-    </w:p>
-    <w:p>
-      <w:pPr>
-        <w:rPr>
-          <w:lang w:val="en-US"/>
-        </w:rPr>
-      </w:pPr>
-    </w:p>
-    <w:p>
-      <w:pPr>
-        <w:rPr>
-          <w:b/>
-          <w:bCs/>
-          <w:lang w:val="en-US"/>
-        </w:rPr>
-      </w:pPr>
-      <w:r>
-        <w:rPr>
-          <w:b/>
-          <w:bCs/>
-          <w:lang w:val="en-US"/>
-        </w:rPr>
-        <w:t xml:space="preserve">Generar stubs nuevos </w:t>
-      </w:r>
-    </w:p>
-    <w:p>
-      <w:pPr>
-        <w:rPr>
-          <w:lang w:val="en-US"/>
-        </w:rPr>
-      </w:pPr>
-      <w:r>
-        <w:rPr>
-          <w:lang w:val="en-US"/>
-        </w:rPr>
-        <w:t>python -m grpc_</w:t>
+        <w:t>//</w:t>
+      </w:r>
+      <w:proofErr w:type="spellStart"/>
+      <w:r>
+        <w:t>Pips</w:t>
+      </w:r>
+      <w:proofErr w:type="spellEnd"/>
+      <w:r>
+        <w:t xml:space="preserve"> nuevos</w:t>
+      </w:r>
+    </w:p>
+    <w:p>
+      <w:proofErr w:type="spellStart"/>
+      <w:r>
+        <w:t>pip</w:t>
+      </w:r>
+      <w:proofErr w:type="spellEnd"/>
+      <w:r>
+        <w:t xml:space="preserve"> </w:t>
+      </w:r>
+      <w:proofErr w:type="spellStart"/>
+      <w:r>
+        <w:t>install</w:t>
+      </w:r>
+      <w:proofErr w:type="spellEnd"/>
+      <w:r>
+        <w:t xml:space="preserve"> </w:t>
+      </w:r>
+      <w:proofErr w:type="spellStart"/>
+      <w:r>
+        <w:t>bcrypt</w:t>
+      </w:r>
+      <w:proofErr w:type="spellEnd"/>
+      <w:r>
+        <w:t xml:space="preserve">==5.0.0 </w:t>
+      </w:r>
+      <w:proofErr w:type="spellStart"/>
+      <w:r>
+        <w:t>greenlet</w:t>
+      </w:r>
+      <w:proofErr w:type="spellEnd"/>
+      <w:r>
+        <w:t xml:space="preserve">==3.2.4 </w:t>
+      </w:r>
+      <w:proofErr w:type="spellStart"/>
+      <w:r>
+        <w:t>grpcio</w:t>
+      </w:r>
+      <w:proofErr w:type="spellEnd"/>
+      <w:r>
+        <w:t xml:space="preserve">==1.75.1 </w:t>
+      </w:r>
+      <w:proofErr w:type="spellStart"/>
+      <w:r>
+        <w:t>grpcio-tools</w:t>
+      </w:r>
+      <w:proofErr w:type="spellEnd"/>
+      <w:r>
+        <w:t xml:space="preserve">==1.75.1 </w:t>
+      </w:r>
+      <w:proofErr w:type="spellStart"/>
+      <w:r>
+        <w:t>kafka-python</w:t>
+      </w:r>
+      <w:proofErr w:type="spellEnd"/>
+      <w:r>
+        <w:t xml:space="preserve">==2.2.15 </w:t>
+      </w:r>
+      <w:proofErr w:type="spellStart"/>
+      <w:r>
+        <w:t>mysqlclient</w:t>
+      </w:r>
+      <w:proofErr w:type="spellEnd"/>
+      <w:r>
+        <w:t xml:space="preserve">==2.2.7 </w:t>
+      </w:r>
+      <w:proofErr w:type="spellStart"/>
+      <w:r>
+        <w:t>protobuf</w:t>
+      </w:r>
+      <w:proofErr w:type="spellEnd"/>
+      <w:r>
+        <w:t xml:space="preserve">==6.31.1 </w:t>
+      </w:r>
+      <w:proofErr w:type="spellStart"/>
+      <w:r>
+        <w:t>PyMySQL</w:t>
+      </w:r>
+      <w:proofErr w:type="spellEnd"/>
+      <w:r>
+        <w:t xml:space="preserve">==1.1.2 </w:t>
+      </w:r>
+      <w:proofErr w:type="spellStart"/>
+      <w:r>
+        <w:t>python-dotenv</w:t>
+      </w:r>
+      <w:proofErr w:type="spellEnd"/>
+      <w:r>
+        <w:t xml:space="preserve">==1.1.1 </w:t>
+      </w:r>
+      <w:proofErr w:type="spellStart"/>
+      <w:r>
+        <w:t>pytz</w:t>
+      </w:r>
+      <w:proofErr w:type="spellEnd"/>
+      <w:r>
+        <w:t xml:space="preserve">==2025.2 </w:t>
+      </w:r>
+      <w:proofErr w:type="spellStart"/>
+      <w:r>
+        <w:t>SQLAlchemy</w:t>
+      </w:r>
+      <w:proofErr w:type="spellEnd"/>
+      <w:r>
+        <w:t xml:space="preserve">==2.0.44 </w:t>
+      </w:r>
+      <w:proofErr w:type="spellStart"/>
+      <w:r>
+        <w:t>typing_extensions</w:t>
+      </w:r>
+      <w:proofErr w:type="spellEnd"/>
+      <w:r>
+        <w:t xml:space="preserve">==4.15.0 </w:t>
+      </w:r>
+      <w:proofErr w:type="spellStart"/>
+      <w:r>
+        <w:t>wheel</w:t>
+      </w:r>
+      <w:proofErr w:type="spellEnd"/>
+      <w:r>
+        <w:t xml:space="preserve">==0.45.1 </w:t>
+      </w:r>
+      <w:proofErr w:type="spellStart"/>
+      <w:r>
+        <w:t>setuptools</w:t>
+      </w:r>
+      <w:proofErr w:type="spellEnd"/>
+      <w:r>
+        <w:t>==80.9.0</w:t>
+      </w:r>
+    </w:p>
+    <w:p>
+      <w:pPr>
+        <w:rPr>
+          <w:b/>
+          <w:bCs/>
+          <w:lang w:val="en-US"/>
+        </w:rPr>
+      </w:pPr>
+      <w:proofErr w:type="spellStart"/>
+      <w:r>
+        <w:rPr>
+          <w:b/>
+          <w:bCs/>
+          <w:lang w:val="en-US"/>
+        </w:rPr>
+        <w:t>Borrar</w:t>
+      </w:r>
+      <w:proofErr w:type="spellEnd"/>
+      <w:r>
+        <w:rPr>
+          <w:b/>
+          <w:bCs/>
+          <w:lang w:val="en-US"/>
+        </w:rPr>
+        <w:t xml:space="preserve"> stubs </w:t>
+      </w:r>
+      <w:proofErr w:type="spellStart"/>
+      <w:r>
+        <w:rPr>
+          <w:b/>
+          <w:bCs/>
+          <w:lang w:val="en-US"/>
+        </w:rPr>
+        <w:t>viejos</w:t>
+      </w:r>
+      <w:proofErr w:type="spellEnd"/>
+    </w:p>
+    <w:p>
+      <w:pPr>
+        <w:rPr>
+          <w:lang w:val="en-US"/>
+        </w:rPr>
+      </w:pPr>
+      <w:r>
+        <w:rPr>
+          <w:lang w:val="en-US"/>
+        </w:rPr>
+        <w:t>Remove-Item ong_pb2.py, ong_pb2_grpc.py -</w:t>
+      </w:r>
+      <w:proofErr w:type="spellStart"/>
+      <w:r>
+        <w:rPr>
+          <w:lang w:val="en-US"/>
+        </w:rPr>
+        <w:t>ErrorAction</w:t>
+      </w:r>
+      <w:proofErr w:type="spellEnd"/>
+      <w:r>
+        <w:rPr>
+          <w:lang w:val="en-US"/>
+        </w:rPr>
+        <w:t xml:space="preserve"> </w:t>
+      </w:r>
+      <w:proofErr w:type="spellStart"/>
+      <w:r>
+        <w:rPr>
+          <w:lang w:val="en-US"/>
+        </w:rPr>
+        <w:t>SilentlyContinue</w:t>
+      </w:r>
+      <w:proofErr w:type="spellEnd"/>
+    </w:p>
+    <w:p>
+      <w:pPr>
+        <w:rPr>
+          <w:lang w:val="en-US"/>
+        </w:rPr>
+      </w:pPr>
+    </w:p>
+    <w:p>
+      <w:pPr>
+        <w:rPr>
+          <w:b/>
+          <w:bCs/>
+          <w:lang w:val="en-US"/>
+        </w:rPr>
+      </w:pPr>
+      <w:proofErr w:type="spellStart"/>
+      <w:r>
+        <w:rPr>
+          <w:b/>
+          <w:bCs/>
+          <w:lang w:val="en-US"/>
+        </w:rPr>
+        <w:t>Generar</w:t>
+      </w:r>
+      <w:proofErr w:type="spellEnd"/>
+      <w:r>
+        <w:rPr>
+          <w:b/>
+          <w:bCs/>
+          <w:lang w:val="en-US"/>
+        </w:rPr>
+        <w:t xml:space="preserve"> stubs </w:t>
+      </w:r>
+      <w:proofErr w:type="spellStart"/>
+      <w:r>
+        <w:rPr>
+          <w:b/>
+          <w:bCs/>
+          <w:lang w:val="en-US"/>
+        </w:rPr>
+        <w:t>nuevos</w:t>
+      </w:r>
+      <w:proofErr w:type="spellEnd"/>
+      <w:r>
+        <w:rPr>
+          <w:b/>
+          <w:bCs/>
+          <w:lang w:val="en-US"/>
+        </w:rPr>
+        <w:t xml:space="preserve"> </w:t>
+      </w:r>
+    </w:p>
+    <w:p>
+      <w:pPr>
+        <w:rPr>
+          <w:lang w:val="en-US"/>
+        </w:rPr>
+      </w:pPr>
+      <w:r>
+        <w:rPr>
+          <w:lang w:val="en-US"/>
+        </w:rPr>
+        <w:t xml:space="preserve">python -m </w:t>
+      </w:r>
+      <w:proofErr w:type="spellStart"/>
+      <w:r>
+        <w:rPr>
+          <w:lang w:val="en-US"/>
+        </w:rPr>
+        <w:t>grpc_</w:t>
       </w:r>
       <w:proofErr w:type="gramStart"/>
       <w:r>
@@ -1090,6 +1670,7 @@
         </w:rPr>
         <w:t>tools.protoc</w:t>
       </w:r>
+      <w:proofErr w:type="spellEnd"/>
       <w:proofErr w:type="gramEnd"/>
       <w:r>
         <w:rPr>
@@ -1109,76 +1690,127 @@
         <w:rPr>
           <w:lang w:val="en-US"/>
         </w:rPr>
-        <w:t>/Proto --python_out=. --grpc_python_out=. ../Proto/ong.proto</w:t>
-      </w:r>
-    </w:p>
-    <w:p>
-      <w:pPr>
-        <w:rPr>
-          <w:lang w:val="en-US"/>
-        </w:rPr>
-      </w:pPr>
-    </w:p>
-    <w:p>
-      <w:pPr>
-        <w:rPr>
-          <w:lang w:val="en-US"/>
-        </w:rPr>
-      </w:pPr>
-    </w:p>
-    <w:p>
-      <w:pPr>
-        <w:rPr>
-          <w:lang w:val="en-US"/>
-        </w:rPr>
-      </w:pPr>
-    </w:p>
-    <w:p>
-      <w:pPr>
-        <w:rPr>
-          <w:lang w:val="en-US"/>
-        </w:rPr>
-      </w:pPr>
-    </w:p>
-    <w:p>
-      <w:pPr>
-        <w:rPr>
-          <w:lang w:val="en-US"/>
-        </w:rPr>
-      </w:pPr>
-    </w:p>
-    <w:p>
-      <w:pPr>
-        <w:rPr>
-          <w:lang w:val="en-US"/>
-        </w:rPr>
-      </w:pPr>
-    </w:p>
-    <w:p>
-      <w:pPr>
-        <w:rPr>
-          <w:lang w:val="en-US"/>
-        </w:rPr>
-      </w:pPr>
-    </w:p>
-    <w:p>
-      <w:pPr>
-        <w:rPr>
-          <w:lang w:val="en-US"/>
-        </w:rPr>
-      </w:pPr>
-    </w:p>
-    <w:p>
-      <w:r>
-        <w:lastRenderedPageBreak/>
+        <w:t>/Proto --</w:t>
+      </w:r>
+      <w:proofErr w:type="spellStart"/>
+      <w:r>
+        <w:rPr>
+          <w:lang w:val="en-US"/>
+        </w:rPr>
+        <w:t>python_out</w:t>
+      </w:r>
+      <w:proofErr w:type="spellEnd"/>
+      <w:r>
+        <w:rPr>
+          <w:lang w:val="en-US"/>
+        </w:rPr>
+        <w:t>=. --</w:t>
+      </w:r>
+      <w:proofErr w:type="spellStart"/>
+      <w:r>
+        <w:rPr>
+          <w:lang w:val="en-US"/>
+        </w:rPr>
+        <w:t>grpc_python_out</w:t>
+      </w:r>
+      <w:proofErr w:type="spellEnd"/>
+      <w:r>
+        <w:rPr>
+          <w:lang w:val="en-US"/>
+        </w:rPr>
+        <w:t>=. ../Proto/</w:t>
+      </w:r>
+      <w:proofErr w:type="spellStart"/>
+      <w:r>
+        <w:rPr>
+          <w:lang w:val="en-US"/>
+        </w:rPr>
+        <w:t>ong.proto</w:t>
+      </w:r>
+      <w:proofErr w:type="spellEnd"/>
+    </w:p>
+    <w:p>
+      <w:pPr>
+        <w:rPr>
+          <w:lang w:val="en-US"/>
+        </w:rPr>
+      </w:pPr>
+    </w:p>
+    <w:p>
+      <w:pPr>
+        <w:rPr>
+          <w:lang w:val="en-US"/>
+        </w:rPr>
+      </w:pPr>
+    </w:p>
+    <w:p>
+      <w:pPr>
+        <w:rPr>
+          <w:lang w:val="en-US"/>
+        </w:rPr>
+      </w:pPr>
+    </w:p>
+    <w:p>
+      <w:pPr>
+        <w:rPr>
+          <w:lang w:val="en-US"/>
+        </w:rPr>
+      </w:pPr>
+    </w:p>
+    <w:p>
+      <w:pPr>
+        <w:rPr>
+          <w:lang w:val="en-US"/>
+        </w:rPr>
+      </w:pPr>
+    </w:p>
+    <w:p>
+      <w:pPr>
+        <w:rPr>
+          <w:lang w:val="en-US"/>
+        </w:rPr>
+      </w:pPr>
+    </w:p>
+    <w:p>
+      <w:pPr>
+        <w:rPr>
+          <w:lang w:val="en-US"/>
+        </w:rPr>
+      </w:pPr>
+    </w:p>
+    <w:p>
+      <w:pPr>
+        <w:rPr>
+          <w:lang w:val="en-US"/>
+        </w:rPr>
+      </w:pPr>
+    </w:p>
+    <w:p>
+      <w:r>
         <w:t xml:space="preserve">Para confirmar ejecuta un </w:t>
       </w:r>
+      <w:proofErr w:type="spellStart"/>
       <w:r>
         <w:rPr>
           <w:u w:val="single"/>
         </w:rPr>
-        <w:t>pip list</w:t>
-      </w:r>
+        <w:t>pip</w:t>
+      </w:r>
+      <w:proofErr w:type="spellEnd"/>
+      <w:r>
+        <w:rPr>
+          <w:u w:val="single"/>
+        </w:rPr>
+        <w:t xml:space="preserve"> </w:t>
+      </w:r>
+      <w:proofErr w:type="spellStart"/>
+      <w:r>
+        <w:rPr>
+          <w:u w:val="single"/>
+        </w:rPr>
+        <w:t>list</w:t>
+      </w:r>
+      <w:proofErr w:type="spellEnd"/>
       <w:r>
         <w:t xml:space="preserve"> y debería dar esto </w:t>
       </w:r>
@@ -1248,13 +1880,23 @@
           <w:lang w:val="en-US"/>
         </w:rPr>
       </w:pPr>
-      <w:r>
-        <w:rPr>
-          <w:b/>
-          <w:bCs/>
-          <w:lang w:val="en-US"/>
-        </w:rPr>
-        <w:t>Ejecutar Server</w:t>
+      <w:proofErr w:type="spellStart"/>
+      <w:r>
+        <w:rPr>
+          <w:b/>
+          <w:bCs/>
+          <w:lang w:val="en-US"/>
+        </w:rPr>
+        <w:t>Ejecutar</w:t>
+      </w:r>
+      <w:proofErr w:type="spellEnd"/>
+      <w:r>
+        <w:rPr>
+          <w:b/>
+          <w:bCs/>
+          <w:lang w:val="en-US"/>
+        </w:rPr>
+        <w:t xml:space="preserve"> Server</w:t>
       </w:r>
     </w:p>
     <w:p>
@@ -1281,8 +1923,16 @@
         <w:rPr>
           <w:lang w:val="en-US"/>
         </w:rPr>
-        <w:t>\ServerPython</w:t>
-      </w:r>
+        <w:t>\</w:t>
+      </w:r>
+      <w:proofErr w:type="spellStart"/>
+      <w:r>
+        <w:rPr>
+          <w:lang w:val="en-US"/>
+        </w:rPr>
+        <w:t>ServerPython</w:t>
+      </w:r>
+      <w:proofErr w:type="spellEnd"/>
     </w:p>
     <w:p>
       <w:pPr>
@@ -1298,9 +1948,19 @@
       </w:r>
     </w:p>
     <w:p>
-      <w:r>
-        <w:t>Deberia mostrar algo asi</w:t>
-      </w:r>
+      <w:proofErr w:type="spellStart"/>
+      <w:r>
+        <w:t>Deberia</w:t>
+      </w:r>
+      <w:proofErr w:type="spellEnd"/>
+      <w:r>
+        <w:t xml:space="preserve"> mostrar algo </w:t>
+      </w:r>
+      <w:proofErr w:type="spellStart"/>
+      <w:r>
+        <w:t>asi</w:t>
+      </w:r>
+      <w:proofErr w:type="spellEnd"/>
     </w:p>
     <w:p>
       <w:r>
@@ -1366,7 +2026,6 @@
           <w:szCs w:val="72"/>
           <w:lang w:val="en-US"/>
         </w:rPr>
-        <w:lastRenderedPageBreak/>
         <w:t>KAFKA</w:t>
       </w:r>
     </w:p>
@@ -1378,13 +2037,23 @@
           <w:lang w:val="en-US"/>
         </w:rPr>
       </w:pPr>
-      <w:r>
-        <w:rPr>
-          <w:b/>
-          <w:bCs/>
-          <w:lang w:val="en-US"/>
-        </w:rPr>
-        <w:t>Levantar Docker (MySQL + Kafka + Zookeeper)</w:t>
+      <w:proofErr w:type="spellStart"/>
+      <w:r>
+        <w:rPr>
+          <w:b/>
+          <w:bCs/>
+          <w:lang w:val="en-US"/>
+        </w:rPr>
+        <w:t>Levantar</w:t>
+      </w:r>
+      <w:proofErr w:type="spellEnd"/>
+      <w:r>
+        <w:rPr>
+          <w:b/>
+          <w:bCs/>
+          <w:lang w:val="en-US"/>
+        </w:rPr>
+        <w:t xml:space="preserve"> Docker (MySQL + Kafka + Zookeeper)</w:t>
       </w:r>
     </w:p>
     <w:p>
@@ -1409,8 +2078,18 @@
           <w:bCs/>
           <w:lang w:val="en-US"/>
         </w:rPr>
-        <w:t>infra\kafka</w:t>
-      </w:r>
+        <w:t>infra\</w:t>
+      </w:r>
+      <w:proofErr w:type="spellStart"/>
+      <w:r>
+        <w:rPr>
+          <w:b/>
+          <w:bCs/>
+          <w:lang w:val="en-US"/>
+        </w:rPr>
+        <w:t>kafka</w:t>
+      </w:r>
+      <w:proofErr w:type="spellEnd"/>
     </w:p>
     <w:p>
       <w:pPr>
@@ -1432,14 +2111,12 @@
         <w:rPr>
           <w:sz w:val="56"/>
           <w:szCs w:val="56"/>
-          <w:lang w:val="en-US"/>
         </w:rPr>
       </w:pPr>
       <w:r>
         <w:rPr>
           <w:sz w:val="56"/>
           <w:szCs w:val="56"/>
-          <w:lang w:val="en-US"/>
         </w:rPr>
         <w:t>CLIENTE JAVA</w:t>
       </w:r>
@@ -1449,13 +2126,52 @@
         <w:rPr>
           <w:b/>
           <w:bCs/>
-          <w:lang w:val="en-US"/>
-        </w:rPr>
-      </w:pPr>
-    </w:p>
-    <w:p>
-      <w:r>
-        <w:t xml:space="preserve">En EmpujeComunitario\ClienteSpring\src\main\resources </w:t>
+        </w:rPr>
+      </w:pPr>
+    </w:p>
+    <w:p>
+      <w:r>
+        <w:t xml:space="preserve">En </w:t>
+      </w:r>
+      <w:proofErr w:type="spellStart"/>
+      <w:r>
+        <w:t>EmpujeComunitario</w:t>
+      </w:r>
+      <w:proofErr w:type="spellEnd"/>
+      <w:r>
+        <w:t>\</w:t>
+      </w:r>
+      <w:proofErr w:type="spellStart"/>
+      <w:r>
+        <w:t>ClienteSpring</w:t>
+      </w:r>
+      <w:proofErr w:type="spellEnd"/>
+      <w:r>
+        <w:t>\</w:t>
+      </w:r>
+      <w:proofErr w:type="spellStart"/>
+      <w:r>
+        <w:t>src</w:t>
+      </w:r>
+      <w:proofErr w:type="spellEnd"/>
+      <w:r>
+        <w:t>\</w:t>
+      </w:r>
+      <w:proofErr w:type="spellStart"/>
+      <w:r>
+        <w:t>main</w:t>
+      </w:r>
+      <w:proofErr w:type="spellEnd"/>
+      <w:r>
+        <w:t>\</w:t>
+      </w:r>
+      <w:proofErr w:type="spellStart"/>
+      <w:r>
+        <w:t>resources</w:t>
+      </w:r>
+      <w:proofErr w:type="spellEnd"/>
+      <w:r>
+        <w:t xml:space="preserve"> </w:t>
       </w:r>
     </w:p>
     <w:p>
@@ -1463,8 +2179,13 @@
         <w:t>Hay que cambiar el u</w:t>
       </w:r>
       <w:r>
-        <w:t>suario y contraseña para acceder a la bd</w:t>
-      </w:r>
+        <w:t xml:space="preserve">suario y contraseña para acceder a la </w:t>
+      </w:r>
+      <w:proofErr w:type="spellStart"/>
+      <w:r>
+        <w:t>bd</w:t>
+      </w:r>
+      <w:proofErr w:type="spellEnd"/>
     </w:p>
     <w:p>
       <w:pPr>
@@ -1549,7 +2270,23 @@
           <w:b/>
           <w:bCs/>
         </w:rPr>
-        <w:t xml:space="preserve">Cliente Spring Boot </w:t>
+        <w:t xml:space="preserve">Cliente Spring </w:t>
+      </w:r>
+      <w:proofErr w:type="spellStart"/>
+      <w:r>
+        <w:rPr>
+          <w:b/>
+          <w:bCs/>
+        </w:rPr>
+        <w:t>Boot</w:t>
+      </w:r>
+      <w:proofErr w:type="spellEnd"/>
+      <w:r>
+        <w:rPr>
+          <w:b/>
+          <w:bCs/>
+        </w:rPr>
+        <w:t xml:space="preserve"> </w:t>
       </w:r>
     </w:p>
     <w:p>
@@ -1593,8 +2330,16 @@
         <w:rPr>
           <w:lang w:val="en-US"/>
         </w:rPr>
-        <w:t>cd ClienteSpring</w:t>
-      </w:r>
+        <w:t xml:space="preserve">cd </w:t>
+      </w:r>
+      <w:proofErr w:type="spellStart"/>
+      <w:r>
+        <w:rPr>
+          <w:lang w:val="en-US"/>
+        </w:rPr>
+        <w:t>ClienteSpring</w:t>
+      </w:r>
+      <w:proofErr w:type="spellEnd"/>
     </w:p>
     <w:p>
       <w:pPr>
@@ -1610,9 +2355,35 @@
       </w:r>
     </w:p>
     <w:p>
-      <w:r>
-        <w:t>mvn clean install -DskipTests</w:t>
-      </w:r>
+      <w:proofErr w:type="spellStart"/>
+      <w:r>
+        <w:t>mvn</w:t>
+      </w:r>
+      <w:proofErr w:type="spellEnd"/>
+      <w:r>
+        <w:t xml:space="preserve"> </w:t>
+      </w:r>
+      <w:proofErr w:type="spellStart"/>
+      <w:r>
+        <w:t>clean</w:t>
+      </w:r>
+      <w:proofErr w:type="spellEnd"/>
+      <w:r>
+        <w:t xml:space="preserve"> </w:t>
+      </w:r>
+      <w:proofErr w:type="spellStart"/>
+      <w:r>
+        <w:t>install</w:t>
+      </w:r>
+      <w:proofErr w:type="spellEnd"/>
+      <w:r>
+        <w:t xml:space="preserve"> -</w:t>
+      </w:r>
+      <w:proofErr w:type="spellStart"/>
+      <w:r>
+        <w:t>DskipTests</w:t>
+      </w:r>
+      <w:proofErr w:type="spellEnd"/>
     </w:p>
     <w:p>
       <w:r>
@@ -1632,20 +2403,43 @@
         <w:rPr>
           <w:lang w:val="en-US"/>
         </w:rPr>
-        <w:t>cd ClienteSpring</w:t>
-      </w:r>
-    </w:p>
-    <w:p>
-      <w:pPr>
-        <w:rPr>
-          <w:lang w:val="en-US"/>
-        </w:rPr>
-      </w:pPr>
-      <w:r>
-        <w:rPr>
-          <w:lang w:val="en-US"/>
-        </w:rPr>
-        <w:t>mvn spring-</w:t>
+        <w:t xml:space="preserve">cd </w:t>
+      </w:r>
+      <w:proofErr w:type="spellStart"/>
+      <w:r>
+        <w:rPr>
+          <w:lang w:val="en-US"/>
+        </w:rPr>
+        <w:t>ClienteSpring</w:t>
+      </w:r>
+      <w:proofErr w:type="spellEnd"/>
+    </w:p>
+    <w:p>
+      <w:pPr>
+        <w:rPr>
+          <w:lang w:val="en-US"/>
+        </w:rPr>
+      </w:pPr>
+      <w:proofErr w:type="spellStart"/>
+      <w:r>
+        <w:rPr>
+          <w:lang w:val="en-US"/>
+        </w:rPr>
+        <w:t>mvn</w:t>
+      </w:r>
+      <w:proofErr w:type="spellEnd"/>
+      <w:r>
+        <w:rPr>
+          <w:lang w:val="en-US"/>
+        </w:rPr>
+        <w:t xml:space="preserve"> </w:t>
+      </w:r>
+      <w:proofErr w:type="spellStart"/>
+      <w:r>
+        <w:rPr>
+          <w:lang w:val="en-US"/>
+        </w:rPr>
+        <w:t>spring-</w:t>
       </w:r>
       <w:proofErr w:type="gramStart"/>
       <w:r>
@@ -1654,6 +2448,7 @@
         </w:rPr>
         <w:t>boot:run</w:t>
       </w:r>
+      <w:proofErr w:type="spellEnd"/>
       <w:proofErr w:type="gramEnd"/>
       <w:r>
         <w:rPr>
@@ -1681,7 +2476,6 @@
           <w:b/>
           <w:bCs/>
         </w:rPr>
-        <w:lastRenderedPageBreak/>
         <w:t>5</w:t>
       </w:r>
       <w:r>
@@ -1719,7 +2513,31 @@
         </w:numPr>
       </w:pPr>
       <w:r>
-        <w:t>Ejecutaste fuera de ClienteSpring o falta el plugin en &lt;build&gt;&lt;plugins&gt;.</w:t>
+        <w:t xml:space="preserve">Ejecutaste fuera de </w:t>
+      </w:r>
+      <w:proofErr w:type="spellStart"/>
+      <w:r>
+        <w:t>ClienteSpring</w:t>
+      </w:r>
+      <w:proofErr w:type="spellEnd"/>
+      <w:r>
+        <w:t xml:space="preserve"> o falta el plugin en &lt;</w:t>
+      </w:r>
+      <w:proofErr w:type="spellStart"/>
+      <w:r>
+        <w:t>build</w:t>
+      </w:r>
+      <w:proofErr w:type="spellEnd"/>
+      <w:r>
+        <w:t>&gt;&lt;</w:t>
+      </w:r>
+      <w:proofErr w:type="spellStart"/>
+      <w:r>
+        <w:t>plugins</w:t>
+      </w:r>
+      <w:proofErr w:type="spellEnd"/>
+      <w:r>
+        <w:t>&gt;.</w:t>
       </w:r>
     </w:p>
     <w:p>
@@ -1741,8 +2559,13 @@
         </w:numPr>
       </w:pPr>
       <w:r>
-        <w:t>cd ClienteSpring</w:t>
-      </w:r>
+        <w:t xml:space="preserve">cd </w:t>
+      </w:r>
+      <w:proofErr w:type="spellStart"/>
+      <w:r>
+        <w:t>ClienteSpring</w:t>
+      </w:r>
+      <w:proofErr w:type="spellEnd"/>
     </w:p>
     <w:p>
       <w:pPr>
@@ -1751,13 +2574,23 @@
           <w:numId w:val="10"/>
         </w:numPr>
       </w:pPr>
-      <w:r>
-        <w:t>mvn spring-</w:t>
+      <w:proofErr w:type="spellStart"/>
+      <w:r>
+        <w:t>mvn</w:t>
+      </w:r>
+      <w:proofErr w:type="spellEnd"/>
+      <w:r>
+        <w:t xml:space="preserve"> </w:t>
+      </w:r>
+      <w:proofErr w:type="spellStart"/>
+      <w:r>
+        <w:t>spring-</w:t>
       </w:r>
       <w:proofErr w:type="gramStart"/>
       <w:r>
         <w:t>boot:run</w:t>
       </w:r>
+      <w:proofErr w:type="spellEnd"/>
       <w:proofErr w:type="gramEnd"/>
     </w:p>
     <w:p>
@@ -1767,12 +2600,53 @@
           <w:numId w:val="10"/>
         </w:numPr>
       </w:pPr>
-      <w:r>
-        <w:rPr>
-          <w:b/>
-          <w:bCs/>
-        </w:rPr>
-        <w:t>invalid salt al loguear usuarios viejos</w:t>
+      <w:proofErr w:type="spellStart"/>
+      <w:r>
+        <w:rPr>
+          <w:b/>
+          <w:bCs/>
+        </w:rPr>
+        <w:t>invalid</w:t>
+      </w:r>
+      <w:proofErr w:type="spellEnd"/>
+      <w:r>
+        <w:rPr>
+          <w:b/>
+          <w:bCs/>
+        </w:rPr>
+        <w:t xml:space="preserve"> </w:t>
+      </w:r>
+      <w:proofErr w:type="spellStart"/>
+      <w:r>
+        <w:rPr>
+          <w:b/>
+          <w:bCs/>
+        </w:rPr>
+        <w:t>salt</w:t>
+      </w:r>
+      <w:proofErr w:type="spellEnd"/>
+      <w:r>
+        <w:rPr>
+          <w:b/>
+          <w:bCs/>
+        </w:rPr>
+        <w:t xml:space="preserve"> al </w:t>
+      </w:r>
+      <w:proofErr w:type="spellStart"/>
+      <w:r>
+        <w:rPr>
+          <w:b/>
+          <w:bCs/>
+        </w:rPr>
+        <w:t>loguear</w:t>
+      </w:r>
+      <w:proofErr w:type="spellEnd"/>
+      <w:r>
+        <w:rPr>
+          <w:b/>
+          <w:bCs/>
+        </w:rPr>
+        <w:t xml:space="preserve"> usuarios viejos</w:t>
       </w:r>
     </w:p>
     <w:p>
@@ -1796,6 +2670,7 @@
       <w:r>
         <w:t xml:space="preserve">Solución: borra usuarios viejos y crea nuevos (server ya guarda </w:t>
       </w:r>
+      <w:proofErr w:type="spellStart"/>
       <w:r>
         <w:rPr>
           <w:b/>
@@ -1803,6 +2678,7 @@
         </w:rPr>
         <w:t>bcrypt</w:t>
       </w:r>
+      <w:proofErr w:type="spellEnd"/>
       <w:r>
         <w:t>), o implementa migración transparente (opcional).</w:t>
       </w:r>
@@ -1819,7 +2695,23 @@
           <w:b/>
           <w:bCs/>
         </w:rPr>
-        <w:t>VS Code ve errores “fantasma”</w:t>
+        <w:t xml:space="preserve">VS </w:t>
+      </w:r>
+      <w:proofErr w:type="spellStart"/>
+      <w:r>
+        <w:rPr>
+          <w:b/>
+          <w:bCs/>
+        </w:rPr>
+        <w:t>Code</w:t>
+      </w:r>
+      <w:proofErr w:type="spellEnd"/>
+      <w:r>
+        <w:rPr>
+          <w:b/>
+          <w:bCs/>
+        </w:rPr>
+        <w:t xml:space="preserve"> ve errores “fantasma”</w:t>
       </w:r>
     </w:p>
     <w:p>
@@ -1915,20 +2807,42 @@
         <w:rPr>
           <w:lang w:val="en-US"/>
         </w:rPr>
-        <w:t>cd ServerPython</w:t>
-      </w:r>
-    </w:p>
-    <w:p>
-      <w:pPr>
-        <w:rPr>
-          <w:lang w:val="en-US"/>
-        </w:rPr>
-      </w:pPr>
-      <w:r>
-        <w:rPr>
-          <w:lang w:val="en-US"/>
-        </w:rPr>
-        <w:t>.\.venv\Scripts\Activate.ps1</w:t>
+        <w:t xml:space="preserve">cd </w:t>
+      </w:r>
+      <w:proofErr w:type="spellStart"/>
+      <w:r>
+        <w:rPr>
+          <w:lang w:val="en-US"/>
+        </w:rPr>
+        <w:t>ServerPython</w:t>
+      </w:r>
+      <w:proofErr w:type="spellEnd"/>
+    </w:p>
+    <w:p>
+      <w:pPr>
+        <w:rPr>
+          <w:lang w:val="en-US"/>
+        </w:rPr>
+      </w:pPr>
+      <w:r>
+        <w:rPr>
+          <w:lang w:val="en-US"/>
+        </w:rPr>
+        <w:t>.\.</w:t>
+      </w:r>
+      <w:proofErr w:type="spellStart"/>
+      <w:r>
+        <w:rPr>
+          <w:lang w:val="en-US"/>
+        </w:rPr>
+        <w:t>venv</w:t>
+      </w:r>
+      <w:proofErr w:type="spellEnd"/>
+      <w:r>
+        <w:rPr>
+          <w:lang w:val="en-US"/>
+        </w:rPr>
+        <w:t>\Scripts\Activate.ps1</w:t>
       </w:r>
     </w:p>
     <w:p>
@@ -1950,39 +2864,72 @@
           <w:lang w:val="en-US"/>
         </w:rPr>
       </w:pPr>
-      <w:r>
-        <w:rPr>
-          <w:b/>
-          <w:bCs/>
-          <w:lang w:val="en-US"/>
-        </w:rPr>
-        <w:t>Cliente (Spring):</w:t>
-      </w:r>
-    </w:p>
-    <w:p>
-      <w:pPr>
-        <w:rPr>
-          <w:lang w:val="en-US"/>
-        </w:rPr>
-      </w:pPr>
-      <w:r>
-        <w:rPr>
-          <w:lang w:val="en-US"/>
-        </w:rPr>
-        <w:t>cd ClienteSpring</w:t>
-      </w:r>
-    </w:p>
-    <w:p>
-      <w:pPr>
-        <w:rPr>
-          <w:lang w:val="en-US"/>
-        </w:rPr>
-      </w:pPr>
-      <w:r>
-        <w:rPr>
-          <w:lang w:val="en-US"/>
-        </w:rPr>
-        <w:t>mvn spring-</w:t>
+      <w:proofErr w:type="spellStart"/>
+      <w:r>
+        <w:rPr>
+          <w:b/>
+          <w:bCs/>
+          <w:lang w:val="en-US"/>
+        </w:rPr>
+        <w:t>Cliente</w:t>
+      </w:r>
+      <w:proofErr w:type="spellEnd"/>
+      <w:r>
+        <w:rPr>
+          <w:b/>
+          <w:bCs/>
+          <w:lang w:val="en-US"/>
+        </w:rPr>
+        <w:t xml:space="preserve"> (Spring):</w:t>
+      </w:r>
+    </w:p>
+    <w:p>
+      <w:pPr>
+        <w:rPr>
+          <w:lang w:val="en-US"/>
+        </w:rPr>
+      </w:pPr>
+      <w:r>
+        <w:rPr>
+          <w:lang w:val="en-US"/>
+        </w:rPr>
+        <w:t xml:space="preserve">cd </w:t>
+      </w:r>
+      <w:proofErr w:type="spellStart"/>
+      <w:r>
+        <w:rPr>
+          <w:lang w:val="en-US"/>
+        </w:rPr>
+        <w:t>ClienteSpring</w:t>
+      </w:r>
+      <w:proofErr w:type="spellEnd"/>
+    </w:p>
+    <w:p>
+      <w:pPr>
+        <w:rPr>
+          <w:lang w:val="en-US"/>
+        </w:rPr>
+      </w:pPr>
+      <w:proofErr w:type="spellStart"/>
+      <w:r>
+        <w:rPr>
+          <w:lang w:val="en-US"/>
+        </w:rPr>
+        <w:t>mvn</w:t>
+      </w:r>
+      <w:proofErr w:type="spellEnd"/>
+      <w:r>
+        <w:rPr>
+          <w:lang w:val="en-US"/>
+        </w:rPr>
+        <w:t xml:space="preserve"> </w:t>
+      </w:r>
+      <w:proofErr w:type="spellStart"/>
+      <w:r>
+        <w:rPr>
+          <w:lang w:val="en-US"/>
+        </w:rPr>
+        <w:t>spring-</w:t>
       </w:r>
       <w:proofErr w:type="gramStart"/>
       <w:r>
@@ -1991,6 +2938,7 @@
         </w:rPr>
         <w:t>boot:run</w:t>
       </w:r>
+      <w:proofErr w:type="spellEnd"/>
       <w:proofErr w:type="gramEnd"/>
     </w:p>
     <w:p>
@@ -2018,21 +2966,45 @@
         <w:rPr>
           <w:lang w:val="en-US"/>
         </w:rPr>
-        <w:t>cd ClienteSpring</w:t>
-      </w:r>
-    </w:p>
-    <w:p>
-      <w:pPr>
-        <w:rPr>
-          <w:lang w:val="en-US"/>
-        </w:rPr>
-      </w:pPr>
-      <w:r>
-        <w:rPr>
-          <w:lang w:val="en-US"/>
-        </w:rPr>
-        <w:t>mvn clean install -DskipTests</w:t>
-      </w:r>
+        <w:t xml:space="preserve">cd </w:t>
+      </w:r>
+      <w:proofErr w:type="spellStart"/>
+      <w:r>
+        <w:rPr>
+          <w:lang w:val="en-US"/>
+        </w:rPr>
+        <w:t>ClienteSpring</w:t>
+      </w:r>
+      <w:proofErr w:type="spellEnd"/>
+    </w:p>
+    <w:p>
+      <w:pPr>
+        <w:rPr>
+          <w:lang w:val="en-US"/>
+        </w:rPr>
+      </w:pPr>
+      <w:proofErr w:type="spellStart"/>
+      <w:r>
+        <w:rPr>
+          <w:lang w:val="en-US"/>
+        </w:rPr>
+        <w:t>mvn</w:t>
+      </w:r>
+      <w:proofErr w:type="spellEnd"/>
+      <w:r>
+        <w:rPr>
+          <w:lang w:val="en-US"/>
+        </w:rPr>
+        <w:t xml:space="preserve"> clean install -</w:t>
+      </w:r>
+      <w:proofErr w:type="spellStart"/>
+      <w:r>
+        <w:rPr>
+          <w:lang w:val="en-US"/>
+        </w:rPr>
+        <w:t>DskipTests</w:t>
+      </w:r>
+      <w:proofErr w:type="spellEnd"/>
     </w:p>
     <w:p>
       <w:r>
@@ -2061,7 +3033,6 @@
           <w:b/>
           <w:bCs/>
         </w:rPr>
-        <w:lastRenderedPageBreak/>
         <w:t>7</w:t>
       </w:r>
       <w:r>
@@ -2130,8 +3101,16 @@
         <w:rPr>
           <w:lang w:val="en-US"/>
         </w:rPr>
-        <w:t>username: jose_Vol</w:t>
-      </w:r>
+        <w:t xml:space="preserve">username: </w:t>
+      </w:r>
+      <w:proofErr w:type="spellStart"/>
+      <w:r>
+        <w:rPr>
+          <w:lang w:val="en-US"/>
+        </w:rPr>
+        <w:t>jose_Vol</w:t>
+      </w:r>
+      <w:proofErr w:type="spellEnd"/>
     </w:p>
     <w:p>
       <w:pPr>
@@ -2157,8 +3136,16 @@
         <w:rPr>
           <w:lang w:val="en-US"/>
         </w:rPr>
-        <w:t xml:space="preserve"> pLmfCCRnuzYz</w:t>
-      </w:r>
+        <w:t xml:space="preserve"> </w:t>
+      </w:r>
+      <w:proofErr w:type="spellStart"/>
+      <w:r>
+        <w:rPr>
+          <w:lang w:val="en-US"/>
+        </w:rPr>
+        <w:t>pLmfCCRnuzYz</w:t>
+      </w:r>
+      <w:proofErr w:type="spellEnd"/>
     </w:p>
     <w:p>
       <w:pPr>
@@ -2179,8 +3166,13 @@
     </w:p>
     <w:p>
       <w:r>
-        <w:t>username: maria_Voc</w:t>
-      </w:r>
+        <w:t xml:space="preserve">username: </w:t>
+      </w:r>
+      <w:proofErr w:type="spellStart"/>
+      <w:r>
+        <w:t>maria_Voc</w:t>
+      </w:r>
+      <w:proofErr w:type="spellEnd"/>
     </w:p>
     <w:p>
       <w:pPr>
@@ -2253,8 +3245,13 @@
     </w:p>
     <w:p>
       <w:r>
-        <w:t>username: Rami_Coor</w:t>
-      </w:r>
+        <w:t xml:space="preserve">username: </w:t>
+      </w:r>
+      <w:proofErr w:type="spellStart"/>
+      <w:r>
+        <w:t>Rami_Coor</w:t>
+      </w:r>
+      <w:proofErr w:type="spellEnd"/>
     </w:p>
     <w:p>
       <w:pPr>
@@ -2331,7 +3328,7 @@
 <w:numbering xmlns:wpc="http://schemas.microsoft.com/office/word/2010/wordprocessingCanvas" xmlns:cx="http://schemas.microsoft.com/office/drawing/2014/chartex" xmlns:cx1="http://schemas.microsoft.com/office/drawing/2015/9/8/chartex" xmlns:cx2="http://schemas.microsoft.com/office/drawing/2015/10/21/chartex" xmlns:cx3="http://schemas.microsoft.com/office/drawing/2016/5/9/chartex" xmlns:cx4="http://schemas.microsoft.com/office/drawing/2016/5/10/chartex" xmlns:cx5="http://schemas.microsoft.com/office/drawing/2016/5/11/chartex" xmlns:cx6="http://schemas.microsoft.com/office/drawing/2016/5/12/chartex" xmlns:cx7="http://schemas.microsoft.com/office/drawing/2016/5/13/chartex" xmlns:cx8="http://schemas.microsoft.com/office/drawing/2016/5/14/chartex" xmlns:mc="http://schemas.openxmlformats.org/markup-compatibility/2006" xmlns:aink="http://schemas.microsoft.com/office/drawing/2016/ink" xmlns:am3d="http://schemas.microsoft.com/office/drawing/2017/model3d" xmlns:o="urn:schemas-microsoft-com:office:office" xmlns:oel="http://schemas.microsoft.com/office/2019/extlst" xmlns:r="http://schemas.openxmlformats.org/officeDocument/2006/relationships" xmlns:m="http://schemas.openxmlformats.org/officeDocument/2006/math" xmlns:v="urn:schemas-microsoft-com:vml" xmlns:wp14="http://schemas.microsoft.com/office/word/2010/wordprocessingDrawing" xmlns:wp="http://schemas.openxmlformats.org/drawingml/2006/wordprocessingDrawing" xmlns:w10="urn:schemas-microsoft-com:office:word" xmlns:w="http://schemas.openxmlformats.org/wordprocessingml/2006/main" xmlns:w14="http://schemas.microsoft.com/office/word/2010/wordml" xmlns:w15="http://schemas.microsoft.com/office/word/2012/wordml" xmlns:w16cex="http://schemas.microsoft.com/office/word/2018/wordml/cex" xmlns:w16cid="http://schemas.microsoft.com/office/word/2016/wordml/cid" xmlns:w16="http://schemas.microsoft.com/office/word/2018/wordml" xmlns:w16du="http://schemas.microsoft.com/office/word/2023/wordml/word16du" xmlns:w16sdtdh="http://schemas.microsoft.com/office/word/2020/wordml/sdtdatahash" xmlns:w16sdtfl="http://schemas.microsoft.com/office/word/2024/wordml/sdtformatlock" xmlns:w16se="http://schemas.microsoft.com/office/word/2015/wordml/symex" xmlns:wpg="http://schemas.microsoft.com/office/word/2010/wordprocessingGroup" xmlns:wpi="http://schemas.microsoft.com/office/word/2010/wordprocessingInk" xmlns:wne="http://schemas.microsoft.com/office/word/2006/wordml" xmlns:wps="http://schemas.microsoft.com/office/word/2010/wordprocessingShape" mc:Ignorable="w14 w15 w16se w16cid w16 w16cex w16sdtdh w16sdtfl w16du wp14">
   <w:numPicBullet w:numPicBulletId="0">
     <w:pict>
-      <v:rect id="_x0000_i1053" style="width:0;height:1.5pt" o:hralign="center" o:bullet="t" o:hrstd="t" o:hr="t" fillcolor="#a0a0a0" stroked="f"/>
+      <v:rect id="_x0000_i1031" style="width:0;height:1.5pt" o:hralign="center" o:bullet="t" o:hrstd="t" o:hr="t" fillcolor="#a0a0a0" stroked="f"/>
     </w:pict>
   </w:numPicBullet>
   <w:abstractNum w:abstractNumId="0" w15:restartNumberingAfterBreak="0">
@@ -4413,6 +5410,7 @@
   <w:style w:type="character" w:default="1" w:styleId="Fuentedeprrafopredeter">
     <w:name w:val="Default Paragraph Font"/>
     <w:uiPriority w:val="1"/>
+    <w:semiHidden/>
     <w:unhideWhenUsed/>
   </w:style>
   <w:style w:type="table" w:default="1" w:styleId="Tablanormal">

</xml_diff>